<commit_message>
Changed to unique ID for journal to disambigious names
</commit_message>
<xml_diff>
--- a/Outline.docx
+++ b/Outline.docx
@@ -4,7 +4,22 @@
   <w:body>
     <w:p>
       <w:r>
-        <w:t>Academic Betadiveristy and Specialization of Biological Disciplines</w:t>
+        <w:t xml:space="preserve">Academic </w:t>
+      </w:r>
+      <w:r>
+        <w:t>Betadiversity</w:t>
+      </w:r>
+      <w:r>
+        <w:t xml:space="preserve"> and </w:t>
+      </w:r>
+      <w:r>
+        <w:t>Future</w:t>
+      </w:r>
+      <w:r>
+        <w:t xml:space="preserve"> of Biological </w:t>
+      </w:r>
+      <w:r>
+        <w:t>Collaboration</w:t>
       </w:r>
     </w:p>
     <w:p>
@@ -21,6 +36,11 @@
     </w:p>
     <w:p>
       <w:pPr>
+        <w:ind w:left="360"/>
+      </w:pPr>
+    </w:p>
+    <w:p>
+      <w:pPr>
         <w:pStyle w:val="ListParagraph"/>
         <w:numPr>
           <w:ilvl w:val="0"/>
@@ -32,366 +52,615 @@
       </w:r>
     </w:p>
     <w:p>
-      <w:pPr>
-        <w:pStyle w:val="ListParagraph"/>
-        <w:numPr>
-          <w:ilvl w:val="1"/>
-          <w:numId w:val="2"/>
-        </w:numPr>
-      </w:pPr>
-      <w:r>
-        <w:t>Collaboration</w:t>
-      </w:r>
-    </w:p>
-    <w:p>
-      <w:pPr>
-        <w:pStyle w:val="ListParagraph"/>
-        <w:numPr>
-          <w:ilvl w:val="1"/>
-          <w:numId w:val="2"/>
-        </w:numPr>
-      </w:pPr>
-      <w:r>
-        <w:t>Bridging of fields</w:t>
-      </w:r>
-    </w:p>
-    <w:p>
-      <w:pPr>
-        <w:pStyle w:val="ListParagraph"/>
-        <w:numPr>
-          <w:ilvl w:val="2"/>
-          <w:numId w:val="2"/>
-        </w:numPr>
-      </w:pPr>
-      <w:r>
-        <w:t>Modern synthesis</w:t>
-      </w:r>
-    </w:p>
-    <w:p>
-      <w:pPr>
-        <w:pStyle w:val="ListParagraph"/>
-        <w:numPr>
-          <w:ilvl w:val="1"/>
-          <w:numId w:val="2"/>
-        </w:numPr>
-      </w:pPr>
-      <w:r>
-        <w:t>Lack of quantitative data on collaboration</w:t>
-      </w:r>
-    </w:p>
-    <w:p>
-      <w:pPr>
-        <w:pStyle w:val="ListParagraph"/>
-        <w:numPr>
-          <w:ilvl w:val="1"/>
-          <w:numId w:val="2"/>
-        </w:numPr>
-      </w:pPr>
-      <w:r>
-        <w:t>Network analysis</w:t>
-      </w:r>
-    </w:p>
-    <w:p>
-      <w:pPr>
-        <w:pStyle w:val="ListParagraph"/>
-        <w:numPr>
-          <w:ilvl w:val="2"/>
-          <w:numId w:val="2"/>
-        </w:numPr>
-      </w:pPr>
-      <w:r>
-        <w:t>Measures of specialization</w:t>
-      </w:r>
-    </w:p>
-    <w:p>
-      <w:pPr>
-        <w:pStyle w:val="ListParagraph"/>
-        <w:numPr>
-          <w:ilvl w:val="1"/>
-          <w:numId w:val="2"/>
-        </w:numPr>
-      </w:pPr>
-      <w:r>
-        <w:t>Aims</w:t>
-      </w:r>
-    </w:p>
-    <w:p>
-      <w:pPr>
-        <w:pStyle w:val="ListParagraph"/>
-        <w:numPr>
-          <w:ilvl w:val="2"/>
-          <w:numId w:val="2"/>
-        </w:numPr>
-      </w:pPr>
-      <w:r>
-        <w:t>Which fields are most specialized?</w:t>
-      </w:r>
-    </w:p>
-    <w:p>
-      <w:pPr>
-        <w:pStyle w:val="ListParagraph"/>
-        <w:numPr>
-          <w:ilvl w:val="2"/>
-          <w:numId w:val="2"/>
-        </w:numPr>
-      </w:pPr>
-      <w:r>
-        <w:t>Which collaborations have grown/decreased over time?</w:t>
-      </w:r>
-    </w:p>
-    <w:p>
-      <w:pPr>
-        <w:pStyle w:val="ListParagraph"/>
-        <w:numPr>
-          <w:ilvl w:val="2"/>
-          <w:numId w:val="2"/>
-        </w:numPr>
-      </w:pPr>
-      <w:r>
-        <w:t>What fields tend to interact?</w:t>
-      </w:r>
-    </w:p>
-    <w:p>
-      <w:pPr>
-        <w:pStyle w:val="ListParagraph"/>
-        <w:numPr>
-          <w:ilvl w:val="2"/>
-          <w:numId w:val="2"/>
-        </w:numPr>
-      </w:pPr>
-      <w:r>
-        <w:t>Which fields are forbidden links</w:t>
-      </w:r>
-    </w:p>
-    <w:p>
-      <w:pPr>
-        <w:pStyle w:val="ListParagraph"/>
-        <w:numPr>
-          <w:ilvl w:val="3"/>
-          <w:numId w:val="2"/>
-        </w:numPr>
-      </w:pPr>
-      <w:r>
-        <w:t>Potential for future academic growth</w:t>
-      </w:r>
-    </w:p>
-    <w:p>
-      <w:pPr>
-        <w:pStyle w:val="ListParagraph"/>
-        <w:numPr>
-          <w:ilvl w:val="0"/>
-          <w:numId w:val="2"/>
-        </w:numPr>
-      </w:pPr>
-      <w:r>
-        <w:t>Methods</w:t>
-      </w:r>
-    </w:p>
-    <w:p>
-      <w:pPr>
-        <w:pStyle w:val="ListParagraph"/>
-        <w:numPr>
-          <w:ilvl w:val="1"/>
-          <w:numId w:val="2"/>
-        </w:numPr>
-      </w:pPr>
-      <w:r>
-        <w:t>Scopus archives</w:t>
-      </w:r>
-    </w:p>
-    <w:p>
-      <w:pPr>
-        <w:pStyle w:val="ListParagraph"/>
-        <w:numPr>
-          <w:ilvl w:val="1"/>
-          <w:numId w:val="2"/>
-        </w:numPr>
-      </w:pPr>
-      <w:r>
-        <w:t>Journal Classification</w:t>
-      </w:r>
-    </w:p>
-    <w:p>
-      <w:pPr>
-        <w:pStyle w:val="ListParagraph"/>
-        <w:numPr>
-          <w:ilvl w:val="1"/>
-          <w:numId w:val="2"/>
-        </w:numPr>
-      </w:pPr>
-      <w:r>
-        <w:t>Defining Niche overlap</w:t>
-      </w:r>
-    </w:p>
-    <w:p>
-      <w:pPr>
-        <w:pStyle w:val="ListParagraph"/>
-        <w:numPr>
-          <w:ilvl w:val="1"/>
-          <w:numId w:val="2"/>
-        </w:numPr>
-      </w:pPr>
-      <w:r>
-        <w:t>Search Terms</w:t>
-      </w:r>
-    </w:p>
-    <w:p>
-      <w:pPr>
-        <w:pStyle w:val="ListParagraph"/>
-        <w:numPr>
-          <w:ilvl w:val="2"/>
-          <w:numId w:val="2"/>
-        </w:numPr>
-      </w:pPr>
-      <w:r>
-        <w:t>Temporal Search</w:t>
-      </w:r>
-    </w:p>
-    <w:p>
-      <w:pPr>
-        <w:pStyle w:val="ListParagraph"/>
-        <w:numPr>
-          <w:ilvl w:val="1"/>
-          <w:numId w:val="2"/>
-        </w:numPr>
-      </w:pPr>
-      <w:r>
-        <w:t>Network statistics</w:t>
-      </w:r>
-    </w:p>
-    <w:p>
-      <w:pPr>
-        <w:pStyle w:val="ListParagraph"/>
-        <w:numPr>
-          <w:ilvl w:val="1"/>
-          <w:numId w:val="2"/>
-        </w:numPr>
-      </w:pPr>
-      <w:r>
-        <w:t>Change through time</w:t>
-      </w:r>
-    </w:p>
-    <w:p>
-      <w:pPr>
-        <w:pStyle w:val="ListParagraph"/>
-        <w:numPr>
-          <w:ilvl w:val="0"/>
-          <w:numId w:val="2"/>
-        </w:numPr>
-      </w:pPr>
-      <w:r>
-        <w:t>Results</w:t>
-      </w:r>
-    </w:p>
-    <w:p>
-      <w:pPr>
-        <w:pStyle w:val="ListParagraph"/>
-        <w:numPr>
-          <w:ilvl w:val="1"/>
-          <w:numId w:val="2"/>
-        </w:numPr>
-      </w:pPr>
-      <w:r>
-        <w:t>Specialization among fields</w:t>
-      </w:r>
-    </w:p>
-    <w:p>
-      <w:pPr>
-        <w:pStyle w:val="ListParagraph"/>
-        <w:numPr>
-          <w:ilvl w:val="1"/>
-          <w:numId w:val="2"/>
-        </w:numPr>
-      </w:pPr>
-      <w:r>
-        <w:t>Collaboration among fields</w:t>
-      </w:r>
-    </w:p>
-    <w:p>
-      <w:pPr>
-        <w:pStyle w:val="ListParagraph"/>
-        <w:numPr>
-          <w:ilvl w:val="1"/>
-          <w:numId w:val="2"/>
-        </w:numPr>
-      </w:pPr>
-      <w:r>
-        <w:t>Change over time</w:t>
-      </w:r>
-    </w:p>
-    <w:p>
-      <w:pPr>
-        <w:pStyle w:val="ListParagraph"/>
-        <w:numPr>
-          <w:ilvl w:val="0"/>
-          <w:numId w:val="2"/>
-        </w:numPr>
-      </w:pPr>
-      <w:r>
-        <w:t>Discussion</w:t>
-      </w:r>
-    </w:p>
-    <w:p>
-      <w:pPr>
-        <w:pStyle w:val="ListParagraph"/>
-        <w:numPr>
-          <w:ilvl w:val="1"/>
-          <w:numId w:val="2"/>
-        </w:numPr>
-      </w:pPr>
-      <w:r>
-        <w:t>Academic networks and future for evaluation</w:t>
-      </w:r>
-    </w:p>
-    <w:p>
-      <w:pPr>
-        <w:pStyle w:val="ListParagraph"/>
-        <w:numPr>
-          <w:ilvl w:val="1"/>
-          <w:numId w:val="2"/>
-        </w:numPr>
-      </w:pPr>
-      <w:r>
-        <w:t>Promoting collaboration and indexes through citation sharing (cites)</w:t>
-      </w:r>
-    </w:p>
-    <w:p>
-      <w:pPr>
-        <w:pStyle w:val="ListParagraph"/>
-        <w:numPr>
-          <w:ilvl w:val="1"/>
-          <w:numId w:val="2"/>
-        </w:numPr>
-      </w:pPr>
-      <w:r>
-        <w:t>On why we see strong interaction among certain fields</w:t>
-      </w:r>
-    </w:p>
-    <w:p>
-      <w:pPr>
-        <w:pStyle w:val="ListParagraph"/>
-        <w:numPr>
-          <w:ilvl w:val="1"/>
-          <w:numId w:val="2"/>
-        </w:numPr>
-      </w:pPr>
-      <w:r>
-        <w:t>Caveats</w:t>
-      </w:r>
-    </w:p>
-    <w:p>
-      <w:pPr>
-        <w:pStyle w:val="ListParagraph"/>
-        <w:numPr>
-          <w:ilvl w:val="1"/>
-          <w:numId w:val="2"/>
-        </w:numPr>
-      </w:pPr>
-      <w:r>
-        <w:t>The potential for future growth</w:t>
+      <w:r>
+        <w:t>Innovative discoveries often come from collaborations among from differing fields. The importance of cross-disciplinary work is a key goal highlight</w:t>
+      </w:r>
+      <w:r>
+        <w:t>ed</w:t>
+      </w:r>
+      <w:r>
+        <w:t xml:space="preserve"> by the National Science Foundation and the National Institutes of Health. The meeting of biological disciplines has spurred both theoreti</w:t>
+      </w:r>
+      <w:r>
+        <w:t>cal and methodological progress. For example,</w:t>
+      </w:r>
+      <w:r>
+        <w:t xml:space="preserve"> </w:t>
+      </w:r>
+      <w:r>
+        <w:t>t</w:t>
+      </w:r>
+      <w:r>
+        <w:t xml:space="preserve">he melding of quantitative genetics and evolutionary theory gave rise to the </w:t>
+      </w:r>
+      <w:r>
+        <w:t xml:space="preserve">evolutionary biology’s modern </w:t>
+      </w:r>
+      <w:r>
+        <w:t>syntheses</w:t>
+      </w:r>
+      <w:r>
+        <w:t>, t</w:t>
+      </w:r>
+      <w:r>
+        <w:t xml:space="preserve">he growth of cell and microbiology tools is </w:t>
+      </w:r>
+      <w:r>
+        <w:t>in part</w:t>
+      </w:r>
+      <w:r>
+        <w:t xml:space="preserve"> due t</w:t>
+      </w:r>
+      <w:r>
+        <w:t>o contributions of biochemistry, and t</w:t>
+      </w:r>
+      <w:r>
+        <w:t>he current omics age is fueled by a tremendous growth in bioinformatics. An ever-growing list of challenges, from the evolution of antibiotic resistance to ecosystem engineering requires scientists to embrace a wider view of life sciences.</w:t>
+      </w:r>
+    </w:p>
+    <w:p>
+      <w:r>
+        <w:t xml:space="preserve">Despite the critical importance of interdisciplinary work, it hard to assess the relative specialization </w:t>
+      </w:r>
+      <w:r>
+        <w:t xml:space="preserve">and connections </w:t>
+      </w:r>
+      <w:r>
+        <w:t>of biological disciplines</w:t>
+      </w:r>
+      <w:r>
+        <w:t>. While many studies have focused on</w:t>
+      </w:r>
+      <w:r>
+        <w:t xml:space="preserve"> citation indexes as a proxy of academic success</w:t>
+      </w:r>
+      <w:r>
+        <w:t xml:space="preserve">, </w:t>
+      </w:r>
+      <w:r>
+        <w:t>there is a wider tidal</w:t>
+      </w:r>
+      <w:r>
+        <w:t xml:space="preserve"> shift</w:t>
+      </w:r>
+      <w:r>
+        <w:t xml:space="preserve"> that slowly drives academic fields </w:t>
+      </w:r>
+      <w:r>
+        <w:t>together</w:t>
+      </w:r>
+      <w:r>
+        <w:t xml:space="preserve"> and apart</w:t>
+      </w:r>
+      <w:r>
+        <w:t>. By studying the emergent properties of life-sciences as an interconnected and complex system, we can identify areas of collaboration among current teams and potential</w:t>
+      </w:r>
+      <w:r>
+        <w:t xml:space="preserve"> opportunities for future growth. </w:t>
+      </w:r>
+    </w:p>
+    <w:p>
+      <w:r>
+        <w:t xml:space="preserve">The emergence of network biology provides a rubric for visualizing and quantifying interdisciplinary research. Network biology harnesses graph theory to represent connections among group members, and has been used extensively in social sciences, anthropology, and in </w:t>
+      </w:r>
+      <w:r>
+        <w:t>microbiology</w:t>
+      </w:r>
+      <w:r>
+        <w:t xml:space="preserve">. </w:t>
+      </w:r>
+      <w:r>
+        <w:rPr>
+          <w:szCs w:val="24"/>
+        </w:rPr>
+        <w:t xml:space="preserve">Graph theory is a </w:t>
+      </w:r>
+      <w:r>
+        <w:rPr>
+          <w:szCs w:val="24"/>
+        </w:rPr>
+        <w:t xml:space="preserve">branch of discrete mathematics that </w:t>
+      </w:r>
+      <w:r>
+        <w:rPr>
+          <w:szCs w:val="24"/>
+        </w:rPr>
+        <w:t xml:space="preserve">quantifies interactions among members of a set, called nodes, by measuring connections, called links, based on an interaction currency. </w:t>
+      </w:r>
+      <w:r>
+        <w:t xml:space="preserve"> To visualize the totality of life sciences requires constructing a</w:t>
+      </w:r>
+      <w:r>
+        <w:t>n</w:t>
+      </w:r>
+      <w:r>
+        <w:t xml:space="preserve"> a</w:t>
+      </w:r>
+      <w:r>
+        <w:t xml:space="preserve">djacency matrix where each academic discipline is compared to every other discipline. This matrix consists of the amount of niche overlap between disciplines, </w:t>
+      </w:r>
+      <w:r>
+        <w:t xml:space="preserve">as measured by the abundance of articles published by authors in each discipline. </w:t>
       </w:r>
       <w:bookmarkStart w:id="0" w:name="_GoBack"/>
       <w:bookmarkEnd w:id="0"/>
+      <w:r>
+        <w:t>The goal of this analysis was to determine, 1) Which fields are most insular? 2) How have the rates of collaboration changed among biological disciplines in the last fifteen years? 3) Where is there potential growth among disciplines?</w:t>
+      </w:r>
+    </w:p>
+    <w:p>
+      <w:pPr>
+        <w:ind w:firstLine="720"/>
+      </w:pPr>
+      <w:r>
+        <w:t>Using the Scopus database I queried all articles from 2000-2015 for each of 700 journals which has been classified into XX bio</w:t>
+      </w:r>
+      <w:r>
+        <w:t xml:space="preserve">logical disciplines (Table S1). Using the authors from these XXXXXX publications, I tallied the number of publications by each of 50,000 authors in each discipline. I measured the connectedness, </w:t>
+      </w:r>
+      <w:proofErr w:type="spellStart"/>
+      <w:r>
+        <w:t>betweeness</w:t>
+      </w:r>
+      <w:proofErr w:type="spellEnd"/>
+      <w:r>
+        <w:t xml:space="preserve"> and niche overlap of each field, which are three measures of centrality in graph networks. In addition, I calculated the change in link strength between disciplines over time to help visualize the shifting connections and affinities for biological collaboration. Finally, I performed a null-based model of link strength to evaluate which disciplines interact less than expected given their frequency of publication. </w:t>
+      </w:r>
+    </w:p>
+    <w:p>
+      <w:r>
+        <w:t>Results</w:t>
+      </w:r>
+    </w:p>
+    <w:p>
+      <w:r>
+        <w:tab/>
+        <w:t>Using the S</w:t>
+      </w:r>
+      <w:r>
+        <w:t>copus archives, I was able to classify XXXXX articles, from XXX journals consisting of XXXXXX authors.</w:t>
+      </w:r>
+      <w:r>
+        <w:t xml:space="preserve"> After discarding extremely weak links, the disciplines were ordered from most connected to least connected (Table 1). On average, disciplines were connected to X other disciplines, </w:t>
+      </w:r>
+      <w:r>
+        <w:lastRenderedPageBreak/>
+        <w:t>with an average link strength of XYZ. Overall, the network showed large modularity, with discrete compartments comprising X</w:t>
+      </w:r>
+      <w:proofErr w:type="gramStart"/>
+      <w:r>
+        <w:t>,Y,Z</w:t>
+      </w:r>
+      <w:proofErr w:type="gramEnd"/>
+      <w:r>
+        <w:t xml:space="preserve"> and X,Y,Z. Visualizing the network showed that these modules were connected by X,Y </w:t>
+      </w:r>
+      <w:r>
+        <w:t>disciplines</w:t>
+      </w:r>
+      <w:r>
+        <w:t>.</w:t>
+      </w:r>
+      <w:r>
+        <w:t xml:space="preserve"> </w:t>
+      </w:r>
+    </w:p>
+    <w:p>
+      <w:r>
+        <w:tab/>
+        <w:t>Overall</w:t>
+      </w:r>
+      <w:proofErr w:type="gramStart"/>
+      <w:r>
+        <w:t>,  temporal</w:t>
+      </w:r>
+      <w:proofErr w:type="gramEnd"/>
+      <w:r>
+        <w:t xml:space="preserve"> patterns among reasonably connected disciplines were fairly static. The ten largest increases in connectivity all included X</w:t>
+      </w:r>
+      <w:proofErr w:type="gramStart"/>
+      <w:r>
+        <w:t>,Y,Z</w:t>
+      </w:r>
+      <w:proofErr w:type="gramEnd"/>
+      <w:r>
+        <w:t xml:space="preserve"> while the ten largest decreases in connectivity included X,Y,Z. The patterns of temporal change were largely robust to </w:t>
+      </w:r>
+      <w:proofErr w:type="spellStart"/>
+      <w:r>
+        <w:t>x</w:t>
+      </w:r>
+      <w:proofErr w:type="gramStart"/>
+      <w:r>
+        <w:t>,y,z</w:t>
+      </w:r>
+      <w:proofErr w:type="spellEnd"/>
+      <w:proofErr w:type="gramEnd"/>
+      <w:r>
+        <w:t xml:space="preserve">. When publication records were randomized with respect to discipline, I found </w:t>
+      </w:r>
+      <w:proofErr w:type="spellStart"/>
+      <w:r>
+        <w:t>x</w:t>
+      </w:r>
+      <w:proofErr w:type="gramStart"/>
+      <w:r>
+        <w:t>,y,z</w:t>
+      </w:r>
+      <w:proofErr w:type="spellEnd"/>
+      <w:proofErr w:type="gramEnd"/>
+      <w:r>
+        <w:t xml:space="preserve">. </w:t>
+      </w:r>
+    </w:p>
+    <w:p>
+      <w:pPr>
+        <w:pStyle w:val="ListParagraph"/>
+        <w:numPr>
+          <w:ilvl w:val="1"/>
+          <w:numId w:val="2"/>
+        </w:numPr>
+      </w:pPr>
+      <w:r>
+        <w:t>Bridging of fields</w:t>
+      </w:r>
+    </w:p>
+    <w:p>
+      <w:pPr>
+        <w:pStyle w:val="ListParagraph"/>
+        <w:numPr>
+          <w:ilvl w:val="2"/>
+          <w:numId w:val="2"/>
+        </w:numPr>
+      </w:pPr>
+      <w:r>
+        <w:t>Modern synthesis</w:t>
+      </w:r>
+    </w:p>
+    <w:p>
+      <w:pPr>
+        <w:pStyle w:val="ListParagraph"/>
+        <w:numPr>
+          <w:ilvl w:val="1"/>
+          <w:numId w:val="2"/>
+        </w:numPr>
+      </w:pPr>
+      <w:r>
+        <w:t>Lack of quantitative data on collaboration</w:t>
+      </w:r>
+    </w:p>
+    <w:p>
+      <w:pPr>
+        <w:pStyle w:val="ListParagraph"/>
+        <w:numPr>
+          <w:ilvl w:val="1"/>
+          <w:numId w:val="2"/>
+        </w:numPr>
+      </w:pPr>
+      <w:r>
+        <w:t>Network analysis</w:t>
+      </w:r>
+    </w:p>
+    <w:p>
+      <w:pPr>
+        <w:pStyle w:val="ListParagraph"/>
+        <w:numPr>
+          <w:ilvl w:val="2"/>
+          <w:numId w:val="2"/>
+        </w:numPr>
+      </w:pPr>
+      <w:r>
+        <w:t>Measures of specialization</w:t>
+      </w:r>
+    </w:p>
+    <w:p>
+      <w:pPr>
+        <w:pStyle w:val="ListParagraph"/>
+        <w:numPr>
+          <w:ilvl w:val="1"/>
+          <w:numId w:val="2"/>
+        </w:numPr>
+      </w:pPr>
+      <w:r>
+        <w:t>Aims</w:t>
+      </w:r>
+    </w:p>
+    <w:p>
+      <w:pPr>
+        <w:pStyle w:val="ListParagraph"/>
+        <w:numPr>
+          <w:ilvl w:val="2"/>
+          <w:numId w:val="2"/>
+        </w:numPr>
+      </w:pPr>
+      <w:r>
+        <w:t>Which fields are most specialized?</w:t>
+      </w:r>
+    </w:p>
+    <w:p>
+      <w:pPr>
+        <w:pStyle w:val="ListParagraph"/>
+        <w:numPr>
+          <w:ilvl w:val="2"/>
+          <w:numId w:val="2"/>
+        </w:numPr>
+      </w:pPr>
+      <w:r>
+        <w:t>Which collaborations have grown/decreased over time?</w:t>
+      </w:r>
+    </w:p>
+    <w:p>
+      <w:pPr>
+        <w:pStyle w:val="ListParagraph"/>
+        <w:numPr>
+          <w:ilvl w:val="2"/>
+          <w:numId w:val="2"/>
+        </w:numPr>
+      </w:pPr>
+      <w:r>
+        <w:t>What fields tend to interact?</w:t>
+      </w:r>
+    </w:p>
+    <w:p>
+      <w:pPr>
+        <w:pStyle w:val="ListParagraph"/>
+        <w:numPr>
+          <w:ilvl w:val="2"/>
+          <w:numId w:val="2"/>
+        </w:numPr>
+      </w:pPr>
+      <w:r>
+        <w:t>Which fields are forbidden links</w:t>
+      </w:r>
+    </w:p>
+    <w:p>
+      <w:pPr>
+        <w:pStyle w:val="ListParagraph"/>
+        <w:numPr>
+          <w:ilvl w:val="3"/>
+          <w:numId w:val="2"/>
+        </w:numPr>
+      </w:pPr>
+      <w:r>
+        <w:t>Potential for future academic growth</w:t>
+      </w:r>
+    </w:p>
+    <w:p>
+      <w:pPr>
+        <w:pStyle w:val="ListParagraph"/>
+        <w:numPr>
+          <w:ilvl w:val="0"/>
+          <w:numId w:val="2"/>
+        </w:numPr>
+      </w:pPr>
+      <w:r>
+        <w:t>Methods</w:t>
+      </w:r>
+    </w:p>
+    <w:p>
+      <w:pPr>
+        <w:pStyle w:val="ListParagraph"/>
+        <w:numPr>
+          <w:ilvl w:val="1"/>
+          <w:numId w:val="2"/>
+        </w:numPr>
+      </w:pPr>
+      <w:r>
+        <w:t>Scopus archives</w:t>
+      </w:r>
+    </w:p>
+    <w:p>
+      <w:pPr>
+        <w:pStyle w:val="ListParagraph"/>
+        <w:numPr>
+          <w:ilvl w:val="1"/>
+          <w:numId w:val="2"/>
+        </w:numPr>
+      </w:pPr>
+      <w:r>
+        <w:t>Each classification consisted of twenty journals. While the boundaries of discrete classifications will always be difficult to define, the vast majority of journals can be placed between one or two categories.</w:t>
+      </w:r>
+    </w:p>
+    <w:p>
+      <w:pPr>
+        <w:pStyle w:val="ListParagraph"/>
+        <w:numPr>
+          <w:ilvl w:val="1"/>
+          <w:numId w:val="2"/>
+        </w:numPr>
+      </w:pPr>
+      <w:r>
+        <w:t>Journal Classification</w:t>
+      </w:r>
+    </w:p>
+    <w:p>
+      <w:pPr>
+        <w:pStyle w:val="ListParagraph"/>
+        <w:numPr>
+          <w:ilvl w:val="1"/>
+          <w:numId w:val="2"/>
+        </w:numPr>
+      </w:pPr>
+      <w:r>
+        <w:t>Defining Niche overlap</w:t>
+      </w:r>
+    </w:p>
+    <w:p>
+      <w:pPr>
+        <w:pStyle w:val="ListParagraph"/>
+        <w:numPr>
+          <w:ilvl w:val="1"/>
+          <w:numId w:val="2"/>
+        </w:numPr>
+      </w:pPr>
+    </w:p>
+    <w:p>
+      <w:pPr>
+        <w:pStyle w:val="ListParagraph"/>
+        <w:numPr>
+          <w:ilvl w:val="1"/>
+          <w:numId w:val="2"/>
+        </w:numPr>
+      </w:pPr>
+      <w:r>
+        <w:t>Search Terms</w:t>
+      </w:r>
+    </w:p>
+    <w:p>
+      <w:pPr>
+        <w:pStyle w:val="ListParagraph"/>
+        <w:numPr>
+          <w:ilvl w:val="2"/>
+          <w:numId w:val="2"/>
+        </w:numPr>
+      </w:pPr>
+      <w:r>
+        <w:t>Temporal Search</w:t>
+      </w:r>
+    </w:p>
+    <w:p>
+      <w:pPr>
+        <w:pStyle w:val="ListParagraph"/>
+        <w:numPr>
+          <w:ilvl w:val="1"/>
+          <w:numId w:val="2"/>
+        </w:numPr>
+      </w:pPr>
+      <w:r>
+        <w:t>Network statistics</w:t>
+      </w:r>
+    </w:p>
+    <w:p>
+      <w:pPr>
+        <w:pStyle w:val="ListParagraph"/>
+        <w:numPr>
+          <w:ilvl w:val="1"/>
+          <w:numId w:val="2"/>
+        </w:numPr>
+      </w:pPr>
+      <w:r>
+        <w:t>Change through time</w:t>
+      </w:r>
+    </w:p>
+    <w:p>
+      <w:pPr>
+        <w:pStyle w:val="ListParagraph"/>
+        <w:numPr>
+          <w:ilvl w:val="0"/>
+          <w:numId w:val="2"/>
+        </w:numPr>
+      </w:pPr>
+      <w:r>
+        <w:t>Results</w:t>
+      </w:r>
+    </w:p>
+    <w:p>
+      <w:pPr>
+        <w:pStyle w:val="ListParagraph"/>
+        <w:numPr>
+          <w:ilvl w:val="1"/>
+          <w:numId w:val="2"/>
+        </w:numPr>
+      </w:pPr>
+      <w:r>
+        <w:t>Specialization among fields</w:t>
+      </w:r>
+    </w:p>
+    <w:p>
+      <w:pPr>
+        <w:pStyle w:val="ListParagraph"/>
+        <w:numPr>
+          <w:ilvl w:val="1"/>
+          <w:numId w:val="2"/>
+        </w:numPr>
+      </w:pPr>
+      <w:r>
+        <w:t>Collaboration among fields</w:t>
+      </w:r>
+    </w:p>
+    <w:p>
+      <w:pPr>
+        <w:pStyle w:val="ListParagraph"/>
+        <w:numPr>
+          <w:ilvl w:val="1"/>
+          <w:numId w:val="2"/>
+        </w:numPr>
+      </w:pPr>
+      <w:r>
+        <w:t>Change over time</w:t>
+      </w:r>
+    </w:p>
+    <w:p>
+      <w:pPr>
+        <w:pStyle w:val="ListParagraph"/>
+        <w:numPr>
+          <w:ilvl w:val="0"/>
+          <w:numId w:val="2"/>
+        </w:numPr>
+      </w:pPr>
+      <w:r>
+        <w:t>Discussion</w:t>
+      </w:r>
+    </w:p>
+    <w:p>
+      <w:pPr>
+        <w:pStyle w:val="ListParagraph"/>
+        <w:numPr>
+          <w:ilvl w:val="1"/>
+          <w:numId w:val="2"/>
+        </w:numPr>
+      </w:pPr>
+      <w:r>
+        <w:t>Academic networks and future for evaluation</w:t>
+      </w:r>
+    </w:p>
+    <w:p>
+      <w:pPr>
+        <w:pStyle w:val="ListParagraph"/>
+        <w:numPr>
+          <w:ilvl w:val="1"/>
+          <w:numId w:val="2"/>
+        </w:numPr>
+      </w:pPr>
+      <w:r>
+        <w:t>Promoting collaboration and indexes through citation sharing (cites)</w:t>
+      </w:r>
+    </w:p>
+    <w:p>
+      <w:pPr>
+        <w:pStyle w:val="ListParagraph"/>
+        <w:numPr>
+          <w:ilvl w:val="1"/>
+          <w:numId w:val="2"/>
+        </w:numPr>
+      </w:pPr>
+      <w:r>
+        <w:t>On why we see strong interaction among certain fields</w:t>
+      </w:r>
+    </w:p>
+    <w:p>
+      <w:pPr>
+        <w:pStyle w:val="ListParagraph"/>
+        <w:numPr>
+          <w:ilvl w:val="1"/>
+          <w:numId w:val="2"/>
+        </w:numPr>
+      </w:pPr>
+      <w:r>
+        <w:t>Caveats</w:t>
+      </w:r>
+    </w:p>
+    <w:p>
+      <w:pPr>
+        <w:pStyle w:val="ListParagraph"/>
+        <w:numPr>
+          <w:ilvl w:val="1"/>
+          <w:numId w:val="2"/>
+        </w:numPr>
+      </w:pPr>
+      <w:r>
+        <w:t>The potential for future growth</w:t>
+      </w:r>
     </w:p>
     <w:p/>
     <w:sectPr>

</xml_diff>

<commit_message>
saved plots to file, fixed year cuts for time
</commit_message>
<xml_diff>
--- a/Outline.docx
+++ b/Outline.docx
@@ -59,48 +59,69 @@
         <w:t>ed</w:t>
       </w:r>
       <w:r>
-        <w:t xml:space="preserve"> by the National Science Foundation and the National Institutes of Health. The meeting of biological disciplines has spurred both theoreti</w:t>
-      </w:r>
-      <w:r>
-        <w:t>cal and methodological progress. For example,</w:t>
+        <w:t xml:space="preserve"> by the National Science Foundation and the National Institutes of Health. The </w:t>
+      </w:r>
+      <w:r>
+        <w:t>mixing</w:t>
+      </w:r>
+      <w:r>
+        <w:t xml:space="preserve"> of biological disciplines has spurred both theoreti</w:t>
+      </w:r>
+      <w:r>
+        <w:t xml:space="preserve">cal and methodological progress. </w:t>
+      </w:r>
+      <w:r>
+        <w:t>T</w:t>
+      </w:r>
+      <w:r>
+        <w:t>he melding of quantitative genetics and evolutionary theory gave rise t</w:t>
+      </w:r>
+      <w:r>
+        <w:t xml:space="preserve">o the modern </w:t>
+      </w:r>
+      <w:r>
+        <w:t>synthesis</w:t>
+      </w:r>
+      <w:r>
+        <w:t>, t</w:t>
+      </w:r>
+      <w:r>
+        <w:t xml:space="preserve">he growth of cell biology is </w:t>
+      </w:r>
+      <w:r>
+        <w:t>in part</w:t>
+      </w:r>
+      <w:r>
+        <w:t xml:space="preserve"> due t</w:t>
+      </w:r>
+      <w:r>
+        <w:t>o biochemistry, and t</w:t>
+      </w:r>
+      <w:r>
+        <w:t xml:space="preserve">he current omics age is fueled by a tremendous </w:t>
+      </w:r>
+      <w:r>
+        <w:t>expansion of</w:t>
+      </w:r>
+      <w:r>
+        <w:t xml:space="preserve"> bioinformatics. An ever-growing list of challenges, from the evolution of antibiotic resistance to ecosystem engineering requires scientists to embrace a wider view of life sciences.</w:t>
+      </w:r>
+    </w:p>
+    <w:p>
+      <w:r>
+        <w:t>Despite the critical importance of interdisciplinary work, it</w:t>
+      </w:r>
+      <w:r>
+        <w:t xml:space="preserve"> is</w:t>
       </w:r>
       <w:r>
         <w:t xml:space="preserve"> </w:t>
       </w:r>
       <w:r>
-        <w:t>t</w:t>
-      </w:r>
-      <w:r>
-        <w:t xml:space="preserve">he melding of quantitative genetics and evolutionary theory gave rise to the </w:t>
-      </w:r>
-      <w:r>
-        <w:t xml:space="preserve">evolutionary biology’s modern </w:t>
-      </w:r>
-      <w:r>
-        <w:t>syntheses</w:t>
-      </w:r>
-      <w:r>
-        <w:t>, t</w:t>
-      </w:r>
-      <w:r>
-        <w:t xml:space="preserve">he growth of cell and microbiology tools is </w:t>
-      </w:r>
-      <w:r>
-        <w:t>in part</w:t>
-      </w:r>
-      <w:r>
-        <w:t xml:space="preserve"> due t</w:t>
-      </w:r>
-      <w:r>
-        <w:t>o contributions of biochemistry, and t</w:t>
-      </w:r>
-      <w:r>
-        <w:t>he current omics age is fueled by a tremendous growth in bioinformatics. An ever-growing list of challenges, from the evolution of antibiotic resistance to ecosystem engineering requires scientists to embrace a wider view of life sciences.</w:t>
-      </w:r>
-    </w:p>
-    <w:p>
-      <w:r>
-        <w:t xml:space="preserve">Despite the critical importance of interdisciplinary work, it hard to assess the relative specialization </w:t>
+        <w:t>difficult</w:t>
+      </w:r>
+      <w:r>
+        <w:t xml:space="preserve"> to assess the relative specialization </w:t>
       </w:r>
       <w:r>
         <w:t xml:space="preserve">and connections </w:t>
@@ -109,7 +130,7 @@
         <w:t>of biological disciplines</w:t>
       </w:r>
       <w:r>
-        <w:t>. While many studies have focused on</w:t>
+        <w:t>. While studies have focused on</w:t>
       </w:r>
       <w:r>
         <w:t xml:space="preserve"> citation indexes as a proxy of academic success</w:t>
@@ -133,7 +154,13 @@
         <w:t xml:space="preserve"> and apart</w:t>
       </w:r>
       <w:r>
-        <w:t>. By studying the emergent properties of life-sciences as an interconnected and complex system, we can identify areas of collaboration among current teams and potential</w:t>
+        <w:t xml:space="preserve">. By studying the emergent properties of life-sciences as an interconnected and complex system, we can identify areas of </w:t>
+      </w:r>
+      <w:r>
+        <w:t>interdisciplinary research and highlight</w:t>
+      </w:r>
+      <w:r>
+        <w:t xml:space="preserve"> potential</w:t>
       </w:r>
       <w:r>
         <w:t xml:space="preserve"> opportunities for future growth. </w:t>
@@ -177,492 +204,665 @@
         <w:t xml:space="preserve"> a</w:t>
       </w:r>
       <w:r>
-        <w:t xml:space="preserve">djacency matrix where each academic discipline is compared to every other discipline. This matrix consists of the amount of niche overlap between disciplines, </w:t>
-      </w:r>
-      <w:r>
-        <w:t xml:space="preserve">as measured by the abundance of articles published by authors in each discipline. </w:t>
-      </w:r>
+        <w:t xml:space="preserve">djacency matrix where each academic discipline is compared to every other discipline. This matrix consists of the </w:t>
+      </w:r>
+      <w:r>
+        <w:t>degree</w:t>
+      </w:r>
+      <w:r>
+        <w:t xml:space="preserve"> of niche overlap between disciplines, </w:t>
+      </w:r>
+      <w:r>
+        <w:t>as measured by the abundance of articles published by</w:t>
+      </w:r>
+      <w:r>
+        <w:t xml:space="preserve"> individual</w:t>
+      </w:r>
+      <w:r>
+        <w:t xml:space="preserve"> authors in each discipline. </w:t>
+      </w:r>
+      <w:r>
+        <w:t xml:space="preserve">The goal of this analysis was to determine, 1) </w:t>
+      </w:r>
+      <w:proofErr w:type="gramStart"/>
+      <w:r>
+        <w:t>Which</w:t>
+      </w:r>
+      <w:proofErr w:type="gramEnd"/>
+      <w:r>
+        <w:t xml:space="preserve"> fields act as bridges to connect </w:t>
+      </w:r>
+      <w:r>
+        <w:t xml:space="preserve">fields within </w:t>
+      </w:r>
+      <w:r>
+        <w:t xml:space="preserve">life sciences? 2) Which fields have become more insular, and </w:t>
+      </w:r>
+      <w:r>
+        <w:t xml:space="preserve">which </w:t>
+      </w:r>
+      <w:r>
+        <w:t xml:space="preserve">more </w:t>
+      </w:r>
+      <w:r>
+        <w:t>interdisciplinary</w:t>
+      </w:r>
+      <w:r>
+        <w:t>?</w:t>
+      </w:r>
+      <w:r>
+        <w:t xml:space="preserve"> </w:t>
+      </w:r>
+      <w:r>
+        <w:t>3) Where is there potential growth among disciplines?</w:t>
+      </w:r>
+    </w:p>
+    <w:p>
+      <w:pPr>
+        <w:ind w:firstLine="720"/>
+      </w:pPr>
+      <w:r>
+        <w:t xml:space="preserve">To measure dissimilarity among life science fields, </w:t>
+      </w:r>
+      <w:r>
+        <w:t xml:space="preserve">I queried all articles from </w:t>
+      </w:r>
+      <w:r>
+        <w:t>1995-2015 for</w:t>
+      </w:r>
+      <w:r>
+        <w:t xml:space="preserve"> 700 </w:t>
+      </w:r>
+      <w:r>
+        <w:t xml:space="preserve">biologicals </w:t>
+      </w:r>
+      <w:r>
+        <w:t>journals</w:t>
+      </w:r>
+      <w:r>
+        <w:t xml:space="preserve">. Each of these journals were </w:t>
+      </w:r>
+      <w:r>
+        <w:t xml:space="preserve">classified into </w:t>
+      </w:r>
+      <w:r>
+        <w:t>twenty seven</w:t>
+      </w:r>
+      <w:r>
+        <w:t xml:space="preserve"> bio</w:t>
+      </w:r>
+      <w:r>
+        <w:t xml:space="preserve">logical </w:t>
+      </w:r>
+      <w:r>
+        <w:t>fields</w:t>
+      </w:r>
+      <w:r>
+        <w:t xml:space="preserve"> (Table S1). Using the authors from these XXXXXX publications, I tallied the number of publications by each of </w:t>
+      </w:r>
+      <w:proofErr w:type="spellStart"/>
+      <w:r>
+        <w:t>xxxxx</w:t>
+      </w:r>
+      <w:proofErr w:type="spellEnd"/>
+      <w:r>
+        <w:t xml:space="preserve"> authors</w:t>
+      </w:r>
+      <w:r>
+        <w:t xml:space="preserve"> in each of the biological fields</w:t>
+      </w:r>
+      <w:r>
+        <w:t xml:space="preserve">. </w:t>
+      </w:r>
+      <w:r>
+        <w:t>After computing niche overlap among disciplines, I created a network to calculate the c</w:t>
+      </w:r>
+      <w:r>
+        <w:t xml:space="preserve">onnectedness, </w:t>
+      </w:r>
+      <w:proofErr w:type="spellStart"/>
+      <w:r>
+        <w:t>betweeness</w:t>
+      </w:r>
+      <w:proofErr w:type="spellEnd"/>
+      <w:r>
+        <w:t xml:space="preserve"> and </w:t>
+      </w:r>
+      <w:r>
+        <w:t>degree of each field. These measures</w:t>
+      </w:r>
+      <w:r>
+        <w:t xml:space="preserve"> </w:t>
+      </w:r>
+      <w:r>
+        <w:t xml:space="preserve">all measure the </w:t>
+      </w:r>
+      <w:r>
+        <w:t xml:space="preserve">centrality in graph networks. In addition, I calculated the change in link strength between disciplines over time to </w:t>
+      </w:r>
+      <w:r>
+        <w:t xml:space="preserve">quantify </w:t>
+      </w:r>
+      <w:r>
+        <w:t xml:space="preserve">the shifting connections and affinities for biological collaboration. </w:t>
+      </w:r>
+    </w:p>
+    <w:p>
+      <w:r>
+        <w:t>Results</w:t>
+      </w:r>
+    </w:p>
+    <w:p>
+      <w:r>
+        <w:tab/>
+      </w:r>
+      <w:r>
+        <w:t>I c</w:t>
+      </w:r>
+      <w:r>
+        <w:t>lassify XXXXX articles, from XXX journals consisting of XXXXXX authors.</w:t>
+      </w:r>
+      <w:r>
+        <w:t xml:space="preserve"> After discarding extremely weak links, the disciplines were ordered from most connected to least connected (Table 1). On average, </w:t>
+      </w:r>
+      <w:r>
+        <w:t>fields</w:t>
+      </w:r>
+      <w:r>
+        <w:t xml:space="preserve"> were connected to </w:t>
+      </w:r>
+      <w:r>
+        <w:t xml:space="preserve">X </w:t>
+      </w:r>
+      <w:r>
+        <w:t xml:space="preserve">other </w:t>
+      </w:r>
+      <w:r>
+        <w:t>fields</w:t>
+      </w:r>
+      <w:r>
+        <w:t xml:space="preserve">, with an average </w:t>
+      </w:r>
+      <w:r>
+        <w:t xml:space="preserve">dissimilarity of XX. </w:t>
+      </w:r>
+      <w:r>
+        <w:t xml:space="preserve">Overall, the </w:t>
+      </w:r>
+      <w:r>
+        <w:t xml:space="preserve">life </w:t>
+      </w:r>
+      <w:r>
+        <w:lastRenderedPageBreak/>
+        <w:t xml:space="preserve">sciences </w:t>
+      </w:r>
+      <w:r>
+        <w:t xml:space="preserve">network </w:t>
+      </w:r>
+      <w:r>
+        <w:t xml:space="preserve">is highly modular, with two distinct compartments. </w:t>
+      </w:r>
+      <w:proofErr w:type="gramStart"/>
+      <w:r>
+        <w:t>compartments</w:t>
+      </w:r>
+      <w:proofErr w:type="gramEnd"/>
+      <w:r>
+        <w:t xml:space="preserve"> comprising X,Y,Z and X,Y,Z. Visualizing the network showed that these modules were connected by X,Y </w:t>
+      </w:r>
+      <w:r>
+        <w:t>disciplines</w:t>
+      </w:r>
+      <w:r>
+        <w:t>.</w:t>
+      </w:r>
+      <w:r>
+        <w:t xml:space="preserve"> </w:t>
+      </w:r>
+    </w:p>
+    <w:p>
+      <w:r>
+        <w:tab/>
+        <w:t>Overall</w:t>
+      </w:r>
+      <w:proofErr w:type="gramStart"/>
+      <w:r>
+        <w:t xml:space="preserve">,  </w:t>
+      </w:r>
+      <w:r>
+        <w:t>t</w:t>
+      </w:r>
+      <w:r>
+        <w:t>emporal</w:t>
+      </w:r>
+      <w:proofErr w:type="gramEnd"/>
+      <w:r>
+        <w:t xml:space="preserve"> patterns among reasonably connected disciplines were fairly static. The ten largest increases in connectivity all included X</w:t>
+      </w:r>
+      <w:proofErr w:type="gramStart"/>
+      <w:r>
+        <w:t>,Y,Z</w:t>
+      </w:r>
+      <w:proofErr w:type="gramEnd"/>
+      <w:r>
+        <w:t xml:space="preserve"> while the ten largest decreases in connectivity included X,Y,Z. The patterns of temporal change were largely robust to </w:t>
+      </w:r>
+      <w:proofErr w:type="spellStart"/>
+      <w:r>
+        <w:t>x</w:t>
+      </w:r>
+      <w:proofErr w:type="gramStart"/>
+      <w:r>
+        <w:t>,y,z</w:t>
+      </w:r>
+      <w:proofErr w:type="spellEnd"/>
+      <w:proofErr w:type="gramEnd"/>
+      <w:r>
+        <w:t xml:space="preserve">. When publication records were randomized with respect to discipline, I found </w:t>
+      </w:r>
+      <w:proofErr w:type="spellStart"/>
+      <w:r>
+        <w:t>x</w:t>
+      </w:r>
+      <w:proofErr w:type="gramStart"/>
+      <w:r>
+        <w:t>,y,z</w:t>
+      </w:r>
+      <w:proofErr w:type="spellEnd"/>
+      <w:proofErr w:type="gramEnd"/>
+      <w:r>
+        <w:t xml:space="preserve">. </w:t>
+      </w:r>
+    </w:p>
+    <w:p>
+      <w:r>
+        <w:br w:type="page"/>
+      </w:r>
+    </w:p>
+    <w:p>
+      <w:r>
+        <w:rPr>
+          <w:noProof/>
+        </w:rPr>
+        <w:lastRenderedPageBreak/>
+        <w:drawing>
+          <wp:inline distT="0" distB="0" distL="0" distR="0">
+            <wp:extent cx="4572000" cy="4572000"/>
+            <wp:effectExtent l="0" t="0" r="0" b="0"/>
+            <wp:docPr id="1" name="Picture 1"/>
+            <wp:cNvGraphicFramePr>
+              <a:graphicFrameLocks xmlns:a="http://schemas.openxmlformats.org/drawingml/2006/main" noChangeAspect="1"/>
+            </wp:cNvGraphicFramePr>
+            <a:graphic xmlns:a="http://schemas.openxmlformats.org/drawingml/2006/main">
+              <a:graphicData uri="http://schemas.openxmlformats.org/drawingml/2006/picture">
+                <pic:pic xmlns:pic="http://schemas.openxmlformats.org/drawingml/2006/picture">
+                  <pic:nvPicPr>
+                    <pic:cNvPr id="1" name="Overall_NetworkIgraph.jpeg"/>
+                    <pic:cNvPicPr/>
+                  </pic:nvPicPr>
+                  <pic:blipFill>
+                    <a:blip r:embed="rId5">
+                      <a:extLst>
+                        <a:ext uri="{28A0092B-C50C-407E-A947-70E740481C1C}">
+                          <a14:useLocalDpi xmlns:a14="http://schemas.microsoft.com/office/drawing/2010/main" val="0"/>
+                        </a:ext>
+                      </a:extLst>
+                    </a:blip>
+                    <a:stretch>
+                      <a:fillRect/>
+                    </a:stretch>
+                  </pic:blipFill>
+                  <pic:spPr>
+                    <a:xfrm>
+                      <a:off x="0" y="0"/>
+                      <a:ext cx="4572000" cy="4572000"/>
+                    </a:xfrm>
+                    <a:prstGeom prst="rect">
+                      <a:avLst/>
+                    </a:prstGeom>
+                  </pic:spPr>
+                </pic:pic>
+              </a:graphicData>
+            </a:graphic>
+          </wp:inline>
+        </w:drawing>
+      </w:r>
+    </w:p>
+    <w:p>
+      <w:r>
+        <w:t>Figure 1</w:t>
+      </w:r>
+      <w:r>
+        <w:br w:type="page"/>
+      </w:r>
+    </w:p>
+    <w:p>
+      <w:r>
+        <w:rPr>
+          <w:noProof/>
+        </w:rPr>
+        <w:lastRenderedPageBreak/>
+        <w:drawing>
+          <wp:inline distT="0" distB="0" distL="0" distR="0">
+            <wp:extent cx="5943600" cy="4754880"/>
+            <wp:effectExtent l="0" t="0" r="0" b="7620"/>
+            <wp:docPr id="2" name="Picture 2"/>
+            <wp:cNvGraphicFramePr>
+              <a:graphicFrameLocks xmlns:a="http://schemas.openxmlformats.org/drawingml/2006/main" noChangeAspect="1"/>
+            </wp:cNvGraphicFramePr>
+            <a:graphic xmlns:a="http://schemas.openxmlformats.org/drawingml/2006/main">
+              <a:graphicData uri="http://schemas.openxmlformats.org/drawingml/2006/picture">
+                <pic:pic xmlns:pic="http://schemas.openxmlformats.org/drawingml/2006/picture">
+                  <pic:nvPicPr>
+                    <pic:cNvPr id="2" name="OveralMetrics.jpg"/>
+                    <pic:cNvPicPr/>
+                  </pic:nvPicPr>
+                  <pic:blipFill>
+                    <a:blip r:embed="rId6" cstate="print">
+                      <a:extLst>
+                        <a:ext uri="{28A0092B-C50C-407E-A947-70E740481C1C}">
+                          <a14:useLocalDpi xmlns:a14="http://schemas.microsoft.com/office/drawing/2010/main" val="0"/>
+                        </a:ext>
+                      </a:extLst>
+                    </a:blip>
+                    <a:stretch>
+                      <a:fillRect/>
+                    </a:stretch>
+                  </pic:blipFill>
+                  <pic:spPr>
+                    <a:xfrm>
+                      <a:off x="0" y="0"/>
+                      <a:ext cx="5943600" cy="4754880"/>
+                    </a:xfrm>
+                    <a:prstGeom prst="rect">
+                      <a:avLst/>
+                    </a:prstGeom>
+                  </pic:spPr>
+                </pic:pic>
+              </a:graphicData>
+            </a:graphic>
+          </wp:inline>
+        </w:drawing>
+      </w:r>
+    </w:p>
+    <w:p>
+      <w:r>
+        <w:t>Figure 2</w:t>
+      </w:r>
+      <w:r>
+        <w:br w:type="page"/>
+      </w:r>
+    </w:p>
+    <w:p>
+      <w:r>
+        <w:rPr>
+          <w:noProof/>
+        </w:rPr>
+        <w:lastRenderedPageBreak/>
+        <w:drawing>
+          <wp:inline distT="0" distB="0" distL="0" distR="0">
+            <wp:extent cx="5943600" cy="4622800"/>
+            <wp:effectExtent l="0" t="0" r="0" b="6350"/>
+            <wp:docPr id="4" name="Picture 4"/>
+            <wp:cNvGraphicFramePr>
+              <a:graphicFrameLocks xmlns:a="http://schemas.openxmlformats.org/drawingml/2006/main" noChangeAspect="1"/>
+            </wp:cNvGraphicFramePr>
+            <a:graphic xmlns:a="http://schemas.openxmlformats.org/drawingml/2006/main">
+              <a:graphicData uri="http://schemas.openxmlformats.org/drawingml/2006/picture">
+                <pic:pic xmlns:pic="http://schemas.openxmlformats.org/drawingml/2006/picture">
+                  <pic:nvPicPr>
+                    <pic:cNvPr id="4" name="LinkTime.jpeg"/>
+                    <pic:cNvPicPr/>
+                  </pic:nvPicPr>
+                  <pic:blipFill>
+                    <a:blip r:embed="rId7" cstate="print">
+                      <a:extLst>
+                        <a:ext uri="{28A0092B-C50C-407E-A947-70E740481C1C}">
+                          <a14:useLocalDpi xmlns:a14="http://schemas.microsoft.com/office/drawing/2010/main" val="0"/>
+                        </a:ext>
+                      </a:extLst>
+                    </a:blip>
+                    <a:stretch>
+                      <a:fillRect/>
+                    </a:stretch>
+                  </pic:blipFill>
+                  <pic:spPr>
+                    <a:xfrm>
+                      <a:off x="0" y="0"/>
+                      <a:ext cx="5943600" cy="4622800"/>
+                    </a:xfrm>
+                    <a:prstGeom prst="rect">
+                      <a:avLst/>
+                    </a:prstGeom>
+                  </pic:spPr>
+                </pic:pic>
+              </a:graphicData>
+            </a:graphic>
+          </wp:inline>
+        </w:drawing>
+      </w:r>
+    </w:p>
+    <w:p/>
+    <w:p>
+      <w:pPr>
+        <w:pStyle w:val="ListParagraph"/>
+        <w:numPr>
+          <w:ilvl w:val="0"/>
+          <w:numId w:val="2"/>
+        </w:numPr>
+      </w:pPr>
+      <w:r>
+        <w:t>Methods</w:t>
+      </w:r>
+    </w:p>
+    <w:p>
+      <w:pPr>
+        <w:pStyle w:val="ListParagraph"/>
+        <w:numPr>
+          <w:ilvl w:val="1"/>
+          <w:numId w:val="2"/>
+        </w:numPr>
+      </w:pPr>
+      <w:r>
+        <w:t>Scopus archives</w:t>
+      </w:r>
+    </w:p>
+    <w:p>
+      <w:pPr>
+        <w:pStyle w:val="ListParagraph"/>
+        <w:numPr>
+          <w:ilvl w:val="1"/>
+          <w:numId w:val="2"/>
+        </w:numPr>
+      </w:pPr>
+      <w:r>
+        <w:t>Each classification consisted of twenty journals. While the boundaries of discrete classifications will always be difficult to define, the vast majority of journals can be placed between one or two categories.</w:t>
+      </w:r>
+    </w:p>
+    <w:p>
+      <w:pPr>
+        <w:pStyle w:val="ListParagraph"/>
+        <w:numPr>
+          <w:ilvl w:val="1"/>
+          <w:numId w:val="2"/>
+        </w:numPr>
+      </w:pPr>
+      <w:r>
+        <w:t>Journal Classification</w:t>
+      </w:r>
+    </w:p>
+    <w:p>
+      <w:pPr>
+        <w:pStyle w:val="ListParagraph"/>
+        <w:numPr>
+          <w:ilvl w:val="1"/>
+          <w:numId w:val="2"/>
+        </w:numPr>
+      </w:pPr>
+      <w:r>
+        <w:t>Defining Niche overlap</w:t>
+      </w:r>
+    </w:p>
+    <w:p>
+      <w:pPr>
+        <w:pStyle w:val="ListParagraph"/>
+        <w:numPr>
+          <w:ilvl w:val="1"/>
+          <w:numId w:val="2"/>
+        </w:numPr>
+      </w:pPr>
+    </w:p>
+    <w:p>
+      <w:pPr>
+        <w:pStyle w:val="ListParagraph"/>
+        <w:numPr>
+          <w:ilvl w:val="1"/>
+          <w:numId w:val="2"/>
+        </w:numPr>
+      </w:pPr>
+      <w:r>
+        <w:t>Search Terms</w:t>
+      </w:r>
+    </w:p>
+    <w:p>
+      <w:pPr>
+        <w:pStyle w:val="ListParagraph"/>
+        <w:numPr>
+          <w:ilvl w:val="2"/>
+          <w:numId w:val="2"/>
+        </w:numPr>
+      </w:pPr>
+      <w:r>
+        <w:t>Temporal Search</w:t>
+      </w:r>
+    </w:p>
+    <w:p>
+      <w:pPr>
+        <w:pStyle w:val="ListParagraph"/>
+        <w:numPr>
+          <w:ilvl w:val="1"/>
+          <w:numId w:val="2"/>
+        </w:numPr>
+      </w:pPr>
+      <w:r>
+        <w:t>Network statistics</w:t>
+      </w:r>
+    </w:p>
+    <w:p>
+      <w:pPr>
+        <w:pStyle w:val="ListParagraph"/>
+        <w:numPr>
+          <w:ilvl w:val="1"/>
+          <w:numId w:val="2"/>
+        </w:numPr>
+      </w:pPr>
+      <w:r>
+        <w:t>Change through time</w:t>
+      </w:r>
+    </w:p>
+    <w:p>
+      <w:pPr>
+        <w:pStyle w:val="ListParagraph"/>
+        <w:numPr>
+          <w:ilvl w:val="0"/>
+          <w:numId w:val="2"/>
+        </w:numPr>
+      </w:pPr>
+      <w:r>
+        <w:t>Results</w:t>
+      </w:r>
+    </w:p>
+    <w:p>
+      <w:pPr>
+        <w:pStyle w:val="ListParagraph"/>
+        <w:numPr>
+          <w:ilvl w:val="0"/>
+          <w:numId w:val="2"/>
+        </w:numPr>
+      </w:pPr>
+      <w:r>
+        <w:t>Discussion</w:t>
+      </w:r>
+    </w:p>
+    <w:p>
+      <w:pPr>
+        <w:pStyle w:val="ListParagraph"/>
+        <w:numPr>
+          <w:ilvl w:val="1"/>
+          <w:numId w:val="2"/>
+        </w:numPr>
+      </w:pPr>
+      <w:r>
+        <w:t>Academic networks and future for evaluation</w:t>
+      </w:r>
+    </w:p>
+    <w:p>
+      <w:pPr>
+        <w:pStyle w:val="ListParagraph"/>
+        <w:numPr>
+          <w:ilvl w:val="1"/>
+          <w:numId w:val="2"/>
+        </w:numPr>
+      </w:pPr>
+      <w:r>
+        <w:t>Promoting collaboration and indexes through citation sharing (cites)</w:t>
+      </w:r>
+    </w:p>
+    <w:p>
+      <w:pPr>
+        <w:pStyle w:val="ListParagraph"/>
+        <w:numPr>
+          <w:ilvl w:val="1"/>
+          <w:numId w:val="2"/>
+        </w:numPr>
+      </w:pPr>
+      <w:r>
+        <w:t>On why we see strong interaction among certain fields</w:t>
+      </w:r>
+    </w:p>
+    <w:p>
+      <w:pPr>
+        <w:pStyle w:val="ListParagraph"/>
+        <w:numPr>
+          <w:ilvl w:val="1"/>
+          <w:numId w:val="2"/>
+        </w:numPr>
+      </w:pPr>
+      <w:r>
+        <w:lastRenderedPageBreak/>
+        <w:t>Caveats</w:t>
+      </w:r>
+    </w:p>
+    <w:p>
+      <w:pPr>
+        <w:pStyle w:val="ListParagraph"/>
+        <w:numPr>
+          <w:ilvl w:val="1"/>
+          <w:numId w:val="2"/>
+        </w:numPr>
+      </w:pPr>
+      <w:r>
+        <w:t>The potential for future growth</w:t>
+      </w:r>
+    </w:p>
+    <w:p/>
+    <w:p>
+      <w:pPr>
+        <w:rPr>
+          <w:b/>
+        </w:rPr>
+      </w:pPr>
+      <w:r>
+        <w:rPr>
+          <w:b/>
+        </w:rPr>
+        <w:t>Appendix</w:t>
+      </w:r>
+    </w:p>
+    <w:p>
       <w:bookmarkStart w:id="0" w:name="_GoBack"/>
       <w:bookmarkEnd w:id="0"/>
-      <w:r>
-        <w:t>The goal of this analysis was to determine, 1) Which fields are most insular? 2) How have the rates of collaboration changed among biological disciplines in the last fifteen years? 3) Where is there potential growth among disciplines?</w:t>
-      </w:r>
-    </w:p>
-    <w:p>
-      <w:pPr>
-        <w:ind w:firstLine="720"/>
-      </w:pPr>
-      <w:r>
-        <w:t>Using the Scopus database I queried all articles from 2000-2015 for each of 700 journals which has been classified into XX bio</w:t>
-      </w:r>
-      <w:r>
-        <w:t xml:space="preserve">logical disciplines (Table S1). Using the authors from these XXXXXX publications, I tallied the number of publications by each of 50,000 authors in each discipline. I measured the connectedness, </w:t>
-      </w:r>
-      <w:proofErr w:type="spellStart"/>
-      <w:r>
-        <w:t>betweeness</w:t>
-      </w:r>
-      <w:proofErr w:type="spellEnd"/>
-      <w:r>
-        <w:t xml:space="preserve"> and niche overlap of each field, which are three measures of centrality in graph networks. In addition, I calculated the change in link strength between disciplines over time to help visualize the shifting connections and affinities for biological collaboration. Finally, I performed a null-based model of link strength to evaluate which disciplines interact less than expected given their frequency of publication. </w:t>
-      </w:r>
-    </w:p>
-    <w:p>
-      <w:r>
-        <w:t>Results</w:t>
-      </w:r>
-    </w:p>
-    <w:p>
-      <w:r>
-        <w:tab/>
-        <w:t>Using the S</w:t>
-      </w:r>
-      <w:r>
-        <w:t>copus archives, I was able to classify XXXXX articles, from XXX journals consisting of XXXXXX authors.</w:t>
-      </w:r>
-      <w:r>
-        <w:t xml:space="preserve"> After discarding extremely weak links, the disciplines were ordered from most connected to least connected (Table 1). On average, disciplines were connected to X other disciplines, </w:t>
-      </w:r>
-      <w:r>
-        <w:lastRenderedPageBreak/>
-        <w:t>with an average link strength of XYZ. Overall, the network showed large modularity, with discrete compartments comprising X</w:t>
-      </w:r>
-      <w:proofErr w:type="gramStart"/>
-      <w:r>
-        <w:t>,Y,Z</w:t>
-      </w:r>
-      <w:proofErr w:type="gramEnd"/>
-      <w:r>
-        <w:t xml:space="preserve"> and X,Y,Z. Visualizing the network showed that these modules were connected by X,Y </w:t>
-      </w:r>
-      <w:r>
-        <w:t>disciplines</w:t>
-      </w:r>
-      <w:r>
-        <w:t>.</w:t>
-      </w:r>
-      <w:r>
-        <w:t xml:space="preserve"> </w:t>
-      </w:r>
-    </w:p>
-    <w:p>
-      <w:r>
-        <w:tab/>
-        <w:t>Overall</w:t>
-      </w:r>
-      <w:proofErr w:type="gramStart"/>
-      <w:r>
-        <w:t>,  temporal</w:t>
-      </w:r>
-      <w:proofErr w:type="gramEnd"/>
-      <w:r>
-        <w:t xml:space="preserve"> patterns among reasonably connected disciplines were fairly static. The ten largest increases in connectivity all included X</w:t>
-      </w:r>
-      <w:proofErr w:type="gramStart"/>
-      <w:r>
-        <w:t>,Y,Z</w:t>
-      </w:r>
-      <w:proofErr w:type="gramEnd"/>
-      <w:r>
-        <w:t xml:space="preserve"> while the ten largest decreases in connectivity included X,Y,Z. The patterns of temporal change were largely robust to </w:t>
-      </w:r>
-      <w:proofErr w:type="spellStart"/>
-      <w:r>
-        <w:t>x</w:t>
-      </w:r>
-      <w:proofErr w:type="gramStart"/>
-      <w:r>
-        <w:t>,y,z</w:t>
-      </w:r>
-      <w:proofErr w:type="spellEnd"/>
-      <w:proofErr w:type="gramEnd"/>
-      <w:r>
-        <w:t xml:space="preserve">. When publication records were randomized with respect to discipline, I found </w:t>
-      </w:r>
-      <w:proofErr w:type="spellStart"/>
-      <w:r>
-        <w:t>x</w:t>
-      </w:r>
-      <w:proofErr w:type="gramStart"/>
-      <w:r>
-        <w:t>,y,z</w:t>
-      </w:r>
-      <w:proofErr w:type="spellEnd"/>
-      <w:proofErr w:type="gramEnd"/>
-      <w:r>
-        <w:t xml:space="preserve">. </w:t>
-      </w:r>
-    </w:p>
-    <w:p>
-      <w:pPr>
-        <w:pStyle w:val="ListParagraph"/>
-        <w:numPr>
-          <w:ilvl w:val="1"/>
-          <w:numId w:val="2"/>
-        </w:numPr>
-      </w:pPr>
-      <w:r>
-        <w:t>Bridging of fields</w:t>
-      </w:r>
-    </w:p>
-    <w:p>
-      <w:pPr>
-        <w:pStyle w:val="ListParagraph"/>
-        <w:numPr>
-          <w:ilvl w:val="2"/>
-          <w:numId w:val="2"/>
-        </w:numPr>
-      </w:pPr>
-      <w:r>
-        <w:t>Modern synthesis</w:t>
-      </w:r>
-    </w:p>
-    <w:p>
-      <w:pPr>
-        <w:pStyle w:val="ListParagraph"/>
-        <w:numPr>
-          <w:ilvl w:val="1"/>
-          <w:numId w:val="2"/>
-        </w:numPr>
-      </w:pPr>
-      <w:r>
-        <w:t>Lack of quantitative data on collaboration</w:t>
-      </w:r>
-    </w:p>
-    <w:p>
-      <w:pPr>
-        <w:pStyle w:val="ListParagraph"/>
-        <w:numPr>
-          <w:ilvl w:val="1"/>
-          <w:numId w:val="2"/>
-        </w:numPr>
-      </w:pPr>
-      <w:r>
-        <w:t>Network analysis</w:t>
-      </w:r>
-    </w:p>
-    <w:p>
-      <w:pPr>
-        <w:pStyle w:val="ListParagraph"/>
-        <w:numPr>
-          <w:ilvl w:val="2"/>
-          <w:numId w:val="2"/>
-        </w:numPr>
-      </w:pPr>
-      <w:r>
-        <w:t>Measures of specialization</w:t>
-      </w:r>
-    </w:p>
-    <w:p>
-      <w:pPr>
-        <w:pStyle w:val="ListParagraph"/>
-        <w:numPr>
-          <w:ilvl w:val="1"/>
-          <w:numId w:val="2"/>
-        </w:numPr>
-      </w:pPr>
-      <w:r>
-        <w:t>Aims</w:t>
-      </w:r>
-    </w:p>
-    <w:p>
-      <w:pPr>
-        <w:pStyle w:val="ListParagraph"/>
-        <w:numPr>
-          <w:ilvl w:val="2"/>
-          <w:numId w:val="2"/>
-        </w:numPr>
-      </w:pPr>
-      <w:r>
-        <w:t>Which fields are most specialized?</w:t>
-      </w:r>
-    </w:p>
-    <w:p>
-      <w:pPr>
-        <w:pStyle w:val="ListParagraph"/>
-        <w:numPr>
-          <w:ilvl w:val="2"/>
-          <w:numId w:val="2"/>
-        </w:numPr>
-      </w:pPr>
-      <w:r>
-        <w:t>Which collaborations have grown/decreased over time?</w:t>
-      </w:r>
-    </w:p>
-    <w:p>
-      <w:pPr>
-        <w:pStyle w:val="ListParagraph"/>
-        <w:numPr>
-          <w:ilvl w:val="2"/>
-          <w:numId w:val="2"/>
-        </w:numPr>
-      </w:pPr>
-      <w:r>
-        <w:t>What fields tend to interact?</w:t>
-      </w:r>
-    </w:p>
-    <w:p>
-      <w:pPr>
-        <w:pStyle w:val="ListParagraph"/>
-        <w:numPr>
-          <w:ilvl w:val="2"/>
-          <w:numId w:val="2"/>
-        </w:numPr>
-      </w:pPr>
-      <w:r>
-        <w:t>Which fields are forbidden links</w:t>
-      </w:r>
-    </w:p>
-    <w:p>
-      <w:pPr>
-        <w:pStyle w:val="ListParagraph"/>
-        <w:numPr>
-          <w:ilvl w:val="3"/>
-          <w:numId w:val="2"/>
-        </w:numPr>
-      </w:pPr>
-      <w:r>
-        <w:t>Potential for future academic growth</w:t>
-      </w:r>
-    </w:p>
-    <w:p>
-      <w:pPr>
-        <w:pStyle w:val="ListParagraph"/>
-        <w:numPr>
-          <w:ilvl w:val="0"/>
-          <w:numId w:val="2"/>
-        </w:numPr>
-      </w:pPr>
-      <w:r>
-        <w:t>Methods</w:t>
-      </w:r>
-    </w:p>
-    <w:p>
-      <w:pPr>
-        <w:pStyle w:val="ListParagraph"/>
-        <w:numPr>
-          <w:ilvl w:val="1"/>
-          <w:numId w:val="2"/>
-        </w:numPr>
-      </w:pPr>
-      <w:r>
-        <w:t>Scopus archives</w:t>
-      </w:r>
-    </w:p>
-    <w:p>
-      <w:pPr>
-        <w:pStyle w:val="ListParagraph"/>
-        <w:numPr>
-          <w:ilvl w:val="1"/>
-          <w:numId w:val="2"/>
-        </w:numPr>
-      </w:pPr>
-      <w:r>
-        <w:t>Each classification consisted of twenty journals. While the boundaries of discrete classifications will always be difficult to define, the vast majority of journals can be placed between one or two categories.</w:t>
-      </w:r>
-    </w:p>
-    <w:p>
-      <w:pPr>
-        <w:pStyle w:val="ListParagraph"/>
-        <w:numPr>
-          <w:ilvl w:val="1"/>
-          <w:numId w:val="2"/>
-        </w:numPr>
-      </w:pPr>
-      <w:r>
-        <w:t>Journal Classification</w:t>
-      </w:r>
-    </w:p>
-    <w:p>
-      <w:pPr>
-        <w:pStyle w:val="ListParagraph"/>
-        <w:numPr>
-          <w:ilvl w:val="1"/>
-          <w:numId w:val="2"/>
-        </w:numPr>
-      </w:pPr>
-      <w:r>
-        <w:t>Defining Niche overlap</w:t>
-      </w:r>
-    </w:p>
-    <w:p>
-      <w:pPr>
-        <w:pStyle w:val="ListParagraph"/>
-        <w:numPr>
-          <w:ilvl w:val="1"/>
-          <w:numId w:val="2"/>
-        </w:numPr>
-      </w:pPr>
-    </w:p>
-    <w:p>
-      <w:pPr>
-        <w:pStyle w:val="ListParagraph"/>
-        <w:numPr>
-          <w:ilvl w:val="1"/>
-          <w:numId w:val="2"/>
-        </w:numPr>
-      </w:pPr>
-      <w:r>
-        <w:t>Search Terms</w:t>
-      </w:r>
-    </w:p>
-    <w:p>
-      <w:pPr>
-        <w:pStyle w:val="ListParagraph"/>
-        <w:numPr>
-          <w:ilvl w:val="2"/>
-          <w:numId w:val="2"/>
-        </w:numPr>
-      </w:pPr>
-      <w:r>
-        <w:t>Temporal Search</w:t>
-      </w:r>
-    </w:p>
-    <w:p>
-      <w:pPr>
-        <w:pStyle w:val="ListParagraph"/>
-        <w:numPr>
-          <w:ilvl w:val="1"/>
-          <w:numId w:val="2"/>
-        </w:numPr>
-      </w:pPr>
-      <w:r>
-        <w:t>Network statistics</w:t>
-      </w:r>
-    </w:p>
-    <w:p>
-      <w:pPr>
-        <w:pStyle w:val="ListParagraph"/>
-        <w:numPr>
-          <w:ilvl w:val="1"/>
-          <w:numId w:val="2"/>
-        </w:numPr>
-      </w:pPr>
-      <w:r>
-        <w:t>Change through time</w:t>
-      </w:r>
-    </w:p>
-    <w:p>
-      <w:pPr>
-        <w:pStyle w:val="ListParagraph"/>
-        <w:numPr>
-          <w:ilvl w:val="0"/>
-          <w:numId w:val="2"/>
-        </w:numPr>
-      </w:pPr>
-      <w:r>
-        <w:t>Results</w:t>
-      </w:r>
-    </w:p>
-    <w:p>
-      <w:pPr>
-        <w:pStyle w:val="ListParagraph"/>
-        <w:numPr>
-          <w:ilvl w:val="1"/>
-          <w:numId w:val="2"/>
-        </w:numPr>
-      </w:pPr>
-      <w:r>
-        <w:t>Specialization among fields</w:t>
-      </w:r>
-    </w:p>
-    <w:p>
-      <w:pPr>
-        <w:pStyle w:val="ListParagraph"/>
-        <w:numPr>
-          <w:ilvl w:val="1"/>
-          <w:numId w:val="2"/>
-        </w:numPr>
-      </w:pPr>
-      <w:r>
-        <w:t>Collaboration among fields</w:t>
-      </w:r>
-    </w:p>
-    <w:p>
-      <w:pPr>
-        <w:pStyle w:val="ListParagraph"/>
-        <w:numPr>
-          <w:ilvl w:val="1"/>
-          <w:numId w:val="2"/>
-        </w:numPr>
-      </w:pPr>
-      <w:r>
-        <w:t>Change over time</w:t>
-      </w:r>
-    </w:p>
-    <w:p>
-      <w:pPr>
-        <w:pStyle w:val="ListParagraph"/>
-        <w:numPr>
-          <w:ilvl w:val="0"/>
-          <w:numId w:val="2"/>
-        </w:numPr>
-      </w:pPr>
-      <w:r>
-        <w:t>Discussion</w:t>
-      </w:r>
-    </w:p>
-    <w:p>
-      <w:pPr>
-        <w:pStyle w:val="ListParagraph"/>
-        <w:numPr>
-          <w:ilvl w:val="1"/>
-          <w:numId w:val="2"/>
-        </w:numPr>
-      </w:pPr>
-      <w:r>
-        <w:t>Academic networks and future for evaluation</w:t>
-      </w:r>
-    </w:p>
-    <w:p>
-      <w:pPr>
-        <w:pStyle w:val="ListParagraph"/>
-        <w:numPr>
-          <w:ilvl w:val="1"/>
-          <w:numId w:val="2"/>
-        </w:numPr>
-      </w:pPr>
-      <w:r>
-        <w:t>Promoting collaboration and indexes through citation sharing (cites)</w:t>
-      </w:r>
-    </w:p>
-    <w:p>
-      <w:pPr>
-        <w:pStyle w:val="ListParagraph"/>
-        <w:numPr>
-          <w:ilvl w:val="1"/>
-          <w:numId w:val="2"/>
-        </w:numPr>
-      </w:pPr>
-      <w:r>
-        <w:t>On why we see strong interaction among certain fields</w:t>
-      </w:r>
-    </w:p>
-    <w:p>
-      <w:pPr>
-        <w:pStyle w:val="ListParagraph"/>
-        <w:numPr>
-          <w:ilvl w:val="1"/>
-          <w:numId w:val="2"/>
-        </w:numPr>
-      </w:pPr>
-      <w:r>
-        <w:t>Caveats</w:t>
-      </w:r>
-    </w:p>
-    <w:p>
-      <w:pPr>
-        <w:pStyle w:val="ListParagraph"/>
-        <w:numPr>
-          <w:ilvl w:val="1"/>
-          <w:numId w:val="2"/>
-        </w:numPr>
-      </w:pPr>
-      <w:r>
-        <w:t>The potential for future growth</w:t>
-      </w:r>
-    </w:p>
-    <w:p/>
+    </w:p>
     <w:sectPr>
       <w:pgSz w:w="12240" w:h="15840"/>
       <w:pgMar w:top="1440" w:right="1440" w:bottom="1440" w:left="1440" w:header="720" w:footer="720" w:gutter="0"/>

</xml_diff>

<commit_message>
outline updated with new figures, manually edited labels
</commit_message>
<xml_diff>
--- a/Outline.docx
+++ b/Outline.docx
@@ -3,6 +3,9 @@
 <w:document xmlns:wpc="http://schemas.microsoft.com/office/word/2010/wordprocessingCanvas" xmlns:mc="http://schemas.openxmlformats.org/markup-compatibility/2006" xmlns:o="urn:schemas-microsoft-com:office:office" xmlns:r="http://schemas.openxmlformats.org/officeDocument/2006/relationships" xmlns:m="http://schemas.openxmlformats.org/officeDocument/2006/math" xmlns:v="urn:schemas-microsoft-com:vml" xmlns:wp14="http://schemas.microsoft.com/office/word/2010/wordprocessingDrawing" xmlns:wp="http://schemas.openxmlformats.org/drawingml/2006/wordprocessingDrawing" xmlns:w10="urn:schemas-microsoft-com:office:word" xmlns:w="http://schemas.openxmlformats.org/wordprocessingml/2006/main" xmlns:w14="http://schemas.microsoft.com/office/word/2010/wordml" xmlns:w15="http://schemas.microsoft.com/office/word/2012/wordml" xmlns:wpg="http://schemas.microsoft.com/office/word/2010/wordprocessingGroup" xmlns:wpi="http://schemas.microsoft.com/office/word/2010/wordprocessingInk" xmlns:wne="http://schemas.microsoft.com/office/word/2006/wordml" xmlns:wps="http://schemas.microsoft.com/office/word/2010/wordprocessingShape" mc:Ignorable="w14 w15 wp14">
   <w:body>
     <w:p>
+      <w:r>
+        <w:t xml:space="preserve">Analysis: </w:t>
+      </w:r>
       <w:r>
         <w:t xml:space="preserve">Academic </w:t>
       </w:r>
@@ -165,6 +168,9 @@
       </w:r>
     </w:p>
     <w:p>
+      <w:pPr>
+        <w:ind w:firstLine="720"/>
+      </w:pPr>
       <w:r>
         <w:t>Despite the critical importance of interdisciplinary work, it</w:t>
       </w:r>
@@ -202,7 +208,13 @@
         <w:t xml:space="preserve">, </w:t>
       </w:r>
       <w:r>
-        <w:t xml:space="preserve">individual citations may be a poor indicator of the level of interdisciplinary work, and the relevance of a particular citation to the aim of the research may be limited(). In contrast, tracking publication of articles in research journals provides a new view into the depth and diversity of interdisciplinary research. The contribution of individual authors can be used to summarize the interdisciplinary nature of each biological field. </w:t>
+        <w:t xml:space="preserve">individual citations may be a poor indicator of the level of interdisciplinary work, and the relevance of a particular citation to the aim of the research may be limited(). In contrast, tracking </w:t>
+      </w:r>
+      <w:r>
+        <w:t>individual authors as they published in</w:t>
+      </w:r>
+      <w:r>
+        <w:t xml:space="preserve"> research journals provides a new view into the depth and diversity of interdisciplinary research. The contribution of individual authors can be used to summarize the interdisciplinary nature of each biological field. </w:t>
       </w:r>
       <w:r>
         <w:t xml:space="preserve">By studying the emergent </w:t>
@@ -214,7 +226,13 @@
         <w:t>an in</w:t>
       </w:r>
       <w:r>
-        <w:t>terconnected and complex system, and can</w:t>
+        <w:t>terconnec</w:t>
+      </w:r>
+      <w:r>
+        <w:t>ted and complex system. Through this view, we</w:t>
+      </w:r>
+      <w:r>
+        <w:t xml:space="preserve"> can</w:t>
       </w:r>
       <w:r>
         <w:t xml:space="preserve"> </w:t>
@@ -318,7 +336,13 @@
         <w:t>degree</w:t>
       </w:r>
       <w:r>
-        <w:t xml:space="preserve"> of niche overlap between </w:t>
+        <w:t xml:space="preserve"> of </w:t>
+      </w:r>
+      <w:r>
+        <w:t>dissimilarity</w:t>
+      </w:r>
+      <w:r>
+        <w:t xml:space="preserve"> between </w:t>
       </w:r>
       <w:r>
         <w:t>fields</w:t>
@@ -336,7 +360,10 @@
         <w:t xml:space="preserve"> authors in </w:t>
       </w:r>
       <w:r>
-        <w:t>field specific journals</w:t>
+        <w:t>field-</w:t>
+      </w:r>
+      <w:r>
+        <w:t>specific journals</w:t>
       </w:r>
       <w:r>
         <w:t xml:space="preserve">. </w:t>
@@ -344,13 +371,8 @@
       <w:r>
         <w:t xml:space="preserve">The goal of this analysis was to determine, 1) </w:t>
       </w:r>
-      <w:proofErr w:type="gramStart"/>
-      <w:r>
-        <w:t>Which</w:t>
-      </w:r>
-      <w:proofErr w:type="gramEnd"/>
-      <w:r>
-        <w:t xml:space="preserve"> fields act as bridges to connect </w:t>
+      <w:r>
+        <w:t xml:space="preserve">Which fields act as bridges to connect </w:t>
       </w:r>
       <w:r>
         <w:t xml:space="preserve">other </w:t>
@@ -371,6 +393,9 @@
         <w:t>interdisciplinary</w:t>
       </w:r>
       <w:r>
+        <w:t xml:space="preserve"> over time</w:t>
+      </w:r>
+      <w:r>
         <w:t>?</w:t>
       </w:r>
       <w:r>
@@ -397,13 +422,16 @@
         <w:t xml:space="preserve">I queried all articles from </w:t>
       </w:r>
       <w:r>
-        <w:t>1995-2015 for</w:t>
-      </w:r>
-      <w:r>
-        <w:t xml:space="preserve"> </w:t>
-      </w:r>
-      <w:r>
-        <w:t>567</w:t>
+        <w:t>1995-2014</w:t>
+      </w:r>
+      <w:r>
+        <w:t xml:space="preserve"> for</w:t>
+      </w:r>
+      <w:r>
+        <w:t xml:space="preserve"> </w:t>
+      </w:r>
+      <w:r>
+        <w:t>578</w:t>
       </w:r>
       <w:r>
         <w:t xml:space="preserve"> </w:t>
@@ -442,25 +470,37 @@
         <w:t xml:space="preserve"> field were discarded. </w:t>
       </w:r>
       <w:r>
-        <w:t>F</w:t>
-      </w:r>
-      <w:r>
-        <w:t xml:space="preserve">rom these </w:t>
-      </w:r>
-      <w:r>
-        <w:t xml:space="preserve">578 journals I tallied 1,353,142 </w:t>
-      </w:r>
-      <w:r>
-        <w:t xml:space="preserve">publications by each of </w:t>
-      </w:r>
-      <w:r>
-        <w:t>327,381</w:t>
-      </w:r>
-      <w:r>
-        <w:t xml:space="preserve"> authors</w:t>
-      </w:r>
-      <w:r>
-        <w:t xml:space="preserve"> in each of the biological fields</w:t>
+        <w:t xml:space="preserve">After discarding unique authors with less than four publications, </w:t>
+      </w:r>
+      <w:r>
+        <w:t>I tallied 1,</w:t>
+      </w:r>
+      <w:r>
+        <w:t>3</w:t>
+      </w:r>
+      <w:r>
+        <w:t>25,937</w:t>
+      </w:r>
+      <w:r>
+        <w:t xml:space="preserve"> </w:t>
+      </w:r>
+      <w:r>
+        <w:t>publications by</w:t>
+      </w:r>
+      <w:r>
+        <w:t xml:space="preserve"> </w:t>
+      </w:r>
+      <w:r>
+        <w:t>327,175</w:t>
+      </w:r>
+      <w:r>
+        <w:t xml:space="preserve"> </w:t>
+      </w:r>
+      <w:r>
+        <w:t xml:space="preserve">unique </w:t>
+      </w:r>
+      <w:r>
+        <w:t>authors</w:t>
       </w:r>
       <w:r>
         <w:t xml:space="preserve">. </w:t>
@@ -477,11 +517,9 @@
       <w:r>
         <w:t xml:space="preserve"> </w:t>
       </w:r>
-      <w:proofErr w:type="spellStart"/>
       <w:r>
         <w:t>betweenness</w:t>
       </w:r>
-      <w:proofErr w:type="spellEnd"/>
       <w:r>
         <w:t xml:space="preserve">, </w:t>
       </w:r>
@@ -507,55 +545,29 @@
         <w:t>centrality in graph networks.</w:t>
       </w:r>
       <w:r>
-        <w:t xml:space="preserve"> Fields with high </w:t>
-      </w:r>
-      <w:proofErr w:type="spellStart"/>
-      <w:r>
-        <w:t>betweenness</w:t>
-      </w:r>
-      <w:proofErr w:type="spellEnd"/>
-      <w:r>
-        <w:t xml:space="preserve"> are central members of the network and connect other members. Fields with high degree </w:t>
+        <w:t xml:space="preserve"> Fields with high betweenness are central members of the network and connect other members. Fields with </w:t>
       </w:r>
       <w:r>
         <w:lastRenderedPageBreak/>
-        <w:t xml:space="preserve">directly interaction with many other fields. Fields with high </w:t>
-      </w:r>
-      <w:proofErr w:type="spellStart"/>
-      <w:r>
-        <w:t>b</w:t>
-      </w:r>
-      <w:r>
-        <w:t>etweenness</w:t>
-      </w:r>
-      <w:proofErr w:type="spellEnd"/>
-      <w:r>
-        <w:t xml:space="preserve"> measures connective node to other parts of the network</w:t>
-      </w:r>
-      <w:r>
-        <w:t>, acting as gatekeepers that connect academic fields</w:t>
-      </w:r>
-      <w:r>
-        <w:t xml:space="preserve">. </w:t>
-      </w:r>
-      <w:r>
-        <w:t xml:space="preserve">Finally, fields with high </w:t>
-      </w:r>
-      <w:proofErr w:type="spellStart"/>
-      <w:proofErr w:type="gramStart"/>
-      <w:r>
-        <w:t>eigen</w:t>
-      </w:r>
-      <w:proofErr w:type="spellEnd"/>
-      <w:proofErr w:type="gramEnd"/>
-      <w:r>
-        <w:t xml:space="preserve"> value centrality are connected to many</w:t>
-      </w:r>
-      <w:r>
-        <w:t xml:space="preserve"> members that are well </w:t>
-      </w:r>
-      <w:r>
-        <w:t>connected</w:t>
+        <w:t>high degree directly interact</w:t>
+      </w:r>
+      <w:r>
+        <w:t xml:space="preserve"> with many other fields. Fields with high </w:t>
+      </w:r>
+      <w:r>
+        <w:t xml:space="preserve">closeness lie in the center of the overall network. </w:t>
+      </w:r>
+      <w:r>
+        <w:t>Finally, fields with high eigen value centrality are connected to many</w:t>
+      </w:r>
+      <w:r>
+        <w:t xml:space="preserve"> </w:t>
+      </w:r>
+      <w:r>
+        <w:t xml:space="preserve">well connected </w:t>
+      </w:r>
+      <w:r>
+        <w:t>members</w:t>
       </w:r>
       <w:r>
         <w:t>.</w:t>
@@ -576,7 +588,13 @@
         <w:t xml:space="preserve"> the biological sciences. </w:t>
       </w:r>
       <w:r>
-        <w:t xml:space="preserve">In addition, I calculated the change in link strength between disciplines over time to </w:t>
+        <w:t>In addition</w:t>
+      </w:r>
+      <w:r>
+        <w:t xml:space="preserve"> to these measures</w:t>
+      </w:r>
+      <w:r>
+        <w:t xml:space="preserve">, I calculated the change in link strength between disciplines over time to </w:t>
       </w:r>
       <w:r>
         <w:t xml:space="preserve">quantify </w:t>
@@ -662,23 +680,7 @@
         <w:t xml:space="preserve"> </w:t>
       </w:r>
       <w:r>
-        <w:t xml:space="preserve">The strongest connection among fields is between Ecology and Biodiversity and Conservation Biology. Authors tend to publish frequently in both fields, and both are well connection evolutionary biology and zoology. This cluster of fields is connected by Insect and </w:t>
-      </w:r>
-      <w:proofErr w:type="spellStart"/>
-      <w:r>
-        <w:t>Arthopod</w:t>
-      </w:r>
-      <w:proofErr w:type="spellEnd"/>
-      <w:r>
-        <w:t xml:space="preserve"> journals which connect to a small cluster of crop related fields of Plant </w:t>
-      </w:r>
-      <w:proofErr w:type="spellStart"/>
-      <w:r>
-        <w:t>Patholoy</w:t>
-      </w:r>
-      <w:proofErr w:type="spellEnd"/>
-      <w:r>
-        <w:t xml:space="preserve">, Pest Control and Pesticides and Agronomy. </w:t>
+        <w:t xml:space="preserve">The strongest connection among fields is between Ecology and Biodiversity and Conservation Biology. Authors tend to publish frequently in both fields, and both are well connection evolutionary biology and zoology. This cluster of fields is connected by Insect and Arthopod journals which connect to a small cluster of crop related fields of Plant Patholoy, Pest Control and Pesticides and Agronomy. </w:t>
       </w:r>
     </w:p>
     <w:p>
@@ -686,62 +688,19 @@
         <w:ind w:firstLine="720"/>
       </w:pPr>
       <w:r>
-        <w:t>These tight connections reflect the contribution of anthropogenic activity in connecting academic fields.</w:t>
-      </w:r>
-      <w:r>
-        <w:t xml:space="preserve"> </w:t>
-      </w:r>
-      <w:r>
-        <w:t xml:space="preserve">Environmental sciences and Biotechnology act as strong bridges between compartments and represent well-connected fields within the life sciences. Authors that publish in environmental sciences also publish in environmental engineering, atmospheric sciences, </w:t>
-      </w:r>
-      <w:proofErr w:type="gramStart"/>
-      <w:r>
-        <w:t>marines</w:t>
-      </w:r>
-      <w:proofErr w:type="gramEnd"/>
-      <w:r>
-        <w:t xml:space="preserve"> sciences and sustainability.</w:t>
+        <w:t>These tight connections reflect the contribution of anthropogenic activity in connecting academic fields. Environmental sciences and Biotechnology act as strong bridges between compartments and represent well-connected fields within the life sciences. Authors that publish in environmental sciences also publish in environmental engineering, atmospheric sciences, marines sciences and sustainability.</w:t>
       </w:r>
     </w:p>
     <w:p>
       <w:r>
         <w:tab/>
-        <w:t>Overall</w:t>
-      </w:r>
-      <w:proofErr w:type="gramStart"/>
-      <w:r>
-        <w:t xml:space="preserve">,  </w:t>
+        <w:t xml:space="preserve">Overall,  </w:t>
       </w:r>
       <w:r>
         <w:t>t</w:t>
       </w:r>
       <w:r>
-        <w:t>emporal</w:t>
-      </w:r>
-      <w:proofErr w:type="gramEnd"/>
-      <w:r>
-        <w:t xml:space="preserve"> patterns among reasonably connected disciplines were fairly static. The ten largest increases in connectivity all included X</w:t>
-      </w:r>
-      <w:proofErr w:type="gramStart"/>
-      <w:r>
-        <w:t>,Y,Z</w:t>
-      </w:r>
-      <w:proofErr w:type="gramEnd"/>
-      <w:r>
-        <w:t xml:space="preserve"> while the ten largest decreases in connectivity included X,Y,Z. The patterns of temporal change were largely robust to </w:t>
-      </w:r>
-      <w:proofErr w:type="spellStart"/>
-      <w:r>
-        <w:t>x</w:t>
-      </w:r>
-      <w:proofErr w:type="gramStart"/>
-      <w:r>
-        <w:t>,y,z</w:t>
-      </w:r>
-      <w:proofErr w:type="spellEnd"/>
-      <w:proofErr w:type="gramEnd"/>
-      <w:r>
-        <w:t xml:space="preserve">. </w:t>
+        <w:t xml:space="preserve">emporal patterns among reasonably connected disciplines were fairly static. The ten largest increases in connectivity all included X,Y,Z while the ten largest decreases in connectivity included X,Y,Z. The patterns of temporal change were largely robust to x,y,z. </w:t>
       </w:r>
     </w:p>
     <w:p>
@@ -753,63 +712,136 @@
         <w:t>interdisciplinary</w:t>
       </w:r>
       <w:r>
-        <w:t xml:space="preserve"> connections. While, the strong connections between </w:t>
-      </w:r>
-      <w:proofErr w:type="spellStart"/>
-      <w:r>
-        <w:t>Biochemisty</w:t>
-      </w:r>
-      <w:proofErr w:type="spellEnd"/>
-      <w:r>
-        <w:t xml:space="preserve"> and </w:t>
-      </w:r>
-      <w:proofErr w:type="spellStart"/>
-      <w:r>
-        <w:t>Molcular</w:t>
-      </w:r>
-      <w:proofErr w:type="spellEnd"/>
-      <w:r>
-        <w:t xml:space="preserve"> Biology stem from the joint goal of understand the mechanistic underpinnings of cellular life, these fields are on the opposite side of biological network from Paleontology. The emergence of ancient DNA approaches, as well as increasing interest in comparative phylogenetic methods may see a greater niche overlap among authors publishing in these journals in the future. </w:t>
-      </w:r>
-      <w:r>
-        <w:t xml:space="preserve">The current challenge of producing robust climate models highlights the observed connection between Oceanography, </w:t>
-      </w:r>
-      <w:proofErr w:type="spellStart"/>
-      <w:r>
-        <w:t>Athmospheric</w:t>
-      </w:r>
-      <w:proofErr w:type="spellEnd"/>
-      <w:r>
-        <w:t xml:space="preserve"> Sciences and Environmental Sciences. By comparing these link strengths over time, we can see that.</w:t>
+        <w:t xml:space="preserve"> connections. While, the strong connections between Biochemisty and Molcular Biology stem from the joint goal of understand the mechanistic underpinnings of cellular life, these fields are on the opposite side of biological network from Paleontology. The emergence of ancient DNA approaches, as well as increasing interest in comparative phylogenetic methods may see a greater niche overlap among authors publishing in these journals in the future. </w:t>
+      </w:r>
+      <w:r>
+        <w:t>The current challenge of producing robust climate models highlights the observed connection between Oceanography, Athmospheric Sciences and Environmental Sciences. By comparing these link strengths over time, we can see that.</w:t>
       </w:r>
     </w:p>
     <w:p/>
     <w:p>
-      <w:r>
-        <w:t xml:space="preserve">From out data, we can view the budding of new academic fields and their eventual separation from their </w:t>
-      </w:r>
-      <w:proofErr w:type="spellStart"/>
-      <w:r>
-        <w:t>predescesors</w:t>
-      </w:r>
-      <w:proofErr w:type="spellEnd"/>
-      <w:r>
-        <w:t xml:space="preserve">.  </w:t>
-      </w:r>
-      <w:bookmarkStart w:id="0" w:name="_GoBack"/>
-      <w:bookmarkEnd w:id="0"/>
-    </w:p>
-    <w:p>
+      <w:pPr>
+        <w:sectPr>
+          <w:pgSz w:w="12240" w:h="15840"/>
+          <w:pgMar w:top="1440" w:right="1440" w:bottom="1440" w:left="1440" w:header="720" w:footer="720" w:gutter="0"/>
+          <w:cols w:space="720"/>
+          <w:docGrid w:linePitch="360"/>
+        </w:sectPr>
+      </w:pPr>
+      <w:r>
+        <w:t>From out data, we can view the budding of new academic fields and their eventual separ</w:t>
+      </w:r>
+      <w:r>
+        <w:t xml:space="preserve">ation from their predescesors. </w:t>
+      </w:r>
+    </w:p>
+    <w:p>
+      <w:pPr>
+        <w:sectPr>
+          <w:pgSz w:w="15840" w:h="12240" w:orient="landscape"/>
+          <w:pgMar w:top="1440" w:right="1440" w:bottom="1440" w:left="1440" w:header="720" w:footer="720" w:gutter="0"/>
+          <w:cols w:space="720"/>
+          <w:docGrid w:linePitch="360"/>
+        </w:sectPr>
+      </w:pPr>
       <w:r>
         <w:rPr>
           <w:noProof/>
         </w:rPr>
         <w:lastRenderedPageBreak/>
         <w:drawing>
-          <wp:inline distT="0" distB="0" distL="0" distR="0">
-            <wp:extent cx="4572000" cy="4572000"/>
-            <wp:effectExtent l="0" t="0" r="0" b="0"/>
-            <wp:docPr id="1" name="Picture 1"/>
+          <wp:anchor distT="0" distB="0" distL="114300" distR="114300" simplePos="0" relativeHeight="251658240" behindDoc="1" locked="0" layoutInCell="1" allowOverlap="1" wp14:anchorId="28C22905" wp14:editId="3BAC6EB2">
+            <wp:simplePos x="0" y="0"/>
+            <wp:positionH relativeFrom="margin">
+              <wp:align>right</wp:align>
+            </wp:positionH>
+            <wp:positionV relativeFrom="paragraph">
+              <wp:posOffset>607</wp:posOffset>
+            </wp:positionV>
+            <wp:extent cx="7437755" cy="5749290"/>
+            <wp:effectExtent l="0" t="0" r="0" b="3810"/>
+            <wp:wrapTight wrapText="bothSides">
+              <wp:wrapPolygon edited="0">
+                <wp:start x="13831" y="0"/>
+                <wp:lineTo x="7303" y="930"/>
+                <wp:lineTo x="7303" y="1503"/>
+                <wp:lineTo x="8520" y="2290"/>
+                <wp:lineTo x="9073" y="2290"/>
+                <wp:lineTo x="9018" y="3435"/>
+                <wp:lineTo x="7801" y="3936"/>
+                <wp:lineTo x="7690" y="4151"/>
+                <wp:lineTo x="7967" y="4581"/>
+                <wp:lineTo x="3485" y="4938"/>
+                <wp:lineTo x="3430" y="5368"/>
+                <wp:lineTo x="5311" y="5726"/>
+                <wp:lineTo x="4315" y="6871"/>
+                <wp:lineTo x="1328" y="7085"/>
+                <wp:lineTo x="1328" y="7443"/>
+                <wp:lineTo x="3983" y="8016"/>
+                <wp:lineTo x="553" y="8732"/>
+                <wp:lineTo x="553" y="9161"/>
+                <wp:lineTo x="166" y="9161"/>
+                <wp:lineTo x="166" y="9519"/>
+                <wp:lineTo x="2877" y="10306"/>
+                <wp:lineTo x="2324" y="10807"/>
+                <wp:lineTo x="1826" y="11380"/>
+                <wp:lineTo x="940" y="11451"/>
+                <wp:lineTo x="940" y="11738"/>
+                <wp:lineTo x="2545" y="12596"/>
+                <wp:lineTo x="2932" y="13742"/>
+                <wp:lineTo x="1162" y="14028"/>
+                <wp:lineTo x="1217" y="14386"/>
+                <wp:lineTo x="4868" y="14887"/>
+                <wp:lineTo x="5200" y="16032"/>
+                <wp:lineTo x="4924" y="18322"/>
+                <wp:lineTo x="2490" y="19467"/>
+                <wp:lineTo x="1992" y="19968"/>
+                <wp:lineTo x="2102" y="20254"/>
+                <wp:lineTo x="5698" y="20612"/>
+                <wp:lineTo x="6141" y="21543"/>
+                <wp:lineTo x="6196" y="21543"/>
+                <wp:lineTo x="7801" y="21543"/>
+                <wp:lineTo x="12226" y="21471"/>
+                <wp:lineTo x="12171" y="20827"/>
+                <wp:lineTo x="19308" y="20398"/>
+                <wp:lineTo x="20248" y="19539"/>
+                <wp:lineTo x="20912" y="19324"/>
+                <wp:lineTo x="20746" y="18966"/>
+                <wp:lineTo x="17703" y="18322"/>
+                <wp:lineTo x="18257" y="18322"/>
+                <wp:lineTo x="20082" y="17463"/>
+                <wp:lineTo x="20082" y="17177"/>
+                <wp:lineTo x="18865" y="14887"/>
+                <wp:lineTo x="20359" y="14600"/>
+                <wp:lineTo x="20359" y="14314"/>
+                <wp:lineTo x="18644" y="13742"/>
+                <wp:lineTo x="17150" y="11451"/>
+                <wp:lineTo x="18478" y="11165"/>
+                <wp:lineTo x="18589" y="10950"/>
+                <wp:lineTo x="17869" y="10306"/>
+                <wp:lineTo x="20248" y="9734"/>
+                <wp:lineTo x="20138" y="9161"/>
+                <wp:lineTo x="14384" y="9161"/>
+                <wp:lineTo x="16099" y="8803"/>
+                <wp:lineTo x="16154" y="8517"/>
+                <wp:lineTo x="14771" y="8016"/>
+                <wp:lineTo x="15380" y="6871"/>
+                <wp:lineTo x="16154" y="5726"/>
+                <wp:lineTo x="17814" y="5296"/>
+                <wp:lineTo x="17593" y="4938"/>
+                <wp:lineTo x="10733" y="4581"/>
+                <wp:lineTo x="10899" y="3435"/>
+                <wp:lineTo x="12005" y="2648"/>
+                <wp:lineTo x="12226" y="2433"/>
+                <wp:lineTo x="12060" y="2290"/>
+                <wp:lineTo x="12669" y="1145"/>
+                <wp:lineTo x="14993" y="644"/>
+                <wp:lineTo x="15159" y="286"/>
+                <wp:lineTo x="14107" y="0"/>
+                <wp:lineTo x="13831" y="0"/>
+              </wp:wrapPolygon>
+            </wp:wrapTight>
+            <wp:docPr id="3" name="Picture 3"/>
             <wp:cNvGraphicFramePr>
               <a:graphicFrameLocks xmlns:a="http://schemas.openxmlformats.org/drawingml/2006/main" noChangeAspect="1"/>
             </wp:cNvGraphicFramePr>
@@ -817,11 +849,11 @@
               <a:graphicData uri="http://schemas.openxmlformats.org/drawingml/2006/picture">
                 <pic:pic xmlns:pic="http://schemas.openxmlformats.org/drawingml/2006/picture">
                   <pic:nvPicPr>
-                    <pic:cNvPr id="1" name="Overall_NetworkIgraph.jpeg"/>
+                    <pic:cNvPr id="3" name="Overall_NetworkIgraph_labeledit.png"/>
                     <pic:cNvPicPr/>
                   </pic:nvPicPr>
                   <pic:blipFill>
-                    <a:blip r:embed="rId5">
+                    <a:blip r:embed="rId5" cstate="print">
                       <a:extLst>
                         <a:ext uri="{28A0092B-C50C-407E-A947-70E740481C1C}">
                           <a14:useLocalDpi xmlns:a14="http://schemas.microsoft.com/office/drawing/2010/main" val="0"/>
@@ -835,7 +867,7 @@
                   <pic:spPr>
                     <a:xfrm>
                       <a:off x="0" y="0"/>
-                      <a:ext cx="4572000" cy="4572000"/>
+                      <a:ext cx="7437755" cy="5749290"/>
                     </a:xfrm>
                     <a:prstGeom prst="rect">
                       <a:avLst/>
@@ -844,16 +876,17 @@
                 </pic:pic>
               </a:graphicData>
             </a:graphic>
-          </wp:inline>
+            <wp14:sizeRelH relativeFrom="margin">
+              <wp14:pctWidth>0</wp14:pctWidth>
+            </wp14:sizeRelH>
+            <wp14:sizeRelV relativeFrom="margin">
+              <wp14:pctHeight>0</wp14:pctHeight>
+            </wp14:sizeRelV>
+          </wp:anchor>
         </w:drawing>
       </w:r>
-    </w:p>
-    <w:p>
-      <w:r>
-        <w:t>Figure 1</w:t>
-      </w:r>
-      <w:r>
-        <w:br w:type="page"/>
+      <w:r>
+        <w:t>Figure 1.</w:t>
       </w:r>
     </w:p>
     <w:p>
@@ -863,9 +896,17 @@
         </w:rPr>
         <w:lastRenderedPageBreak/>
         <w:drawing>
-          <wp:inline distT="0" distB="0" distL="0" distR="0">
-            <wp:extent cx="5943600" cy="4754880"/>
-            <wp:effectExtent l="0" t="0" r="0" b="7620"/>
+          <wp:anchor distT="0" distB="0" distL="114300" distR="114300" simplePos="0" relativeHeight="251659264" behindDoc="0" locked="0" layoutInCell="1" allowOverlap="1" wp14:anchorId="5C94ABD4" wp14:editId="4E90D4DB">
+            <wp:simplePos x="0" y="0"/>
+            <wp:positionH relativeFrom="page">
+              <wp:align>right</wp:align>
+            </wp:positionH>
+            <wp:positionV relativeFrom="paragraph">
+              <wp:posOffset>0</wp:posOffset>
+            </wp:positionV>
+            <wp:extent cx="7710170" cy="6425565"/>
+            <wp:effectExtent l="0" t="0" r="5080" b="0"/>
+            <wp:wrapSquare wrapText="bothSides"/>
             <wp:docPr id="2" name="Picture 2"/>
             <wp:cNvGraphicFramePr>
               <a:graphicFrameLocks xmlns:a="http://schemas.openxmlformats.org/drawingml/2006/main" noChangeAspect="1"/>
@@ -892,7 +933,7 @@
                   <pic:spPr>
                     <a:xfrm>
                       <a:off x="0" y="0"/>
-                      <a:ext cx="5943600" cy="4754880"/>
+                      <a:ext cx="7710170" cy="6425565"/>
                     </a:xfrm>
                     <a:prstGeom prst="rect">
                       <a:avLst/>
@@ -901,7 +942,13 @@
                 </pic:pic>
               </a:graphicData>
             </a:graphic>
-          </wp:inline>
+            <wp14:sizeRelH relativeFrom="margin">
+              <wp14:pctWidth>0</wp14:pctWidth>
+            </wp14:sizeRelH>
+            <wp14:sizeRelV relativeFrom="margin">
+              <wp14:pctHeight>0</wp14:pctHeight>
+            </wp14:sizeRelV>
+          </wp:anchor>
         </w:drawing>
       </w:r>
     </w:p>
@@ -912,17 +959,23 @@
       <w:r>
         <w:br w:type="page"/>
       </w:r>
-    </w:p>
-    <w:p>
       <w:r>
         <w:rPr>
           <w:noProof/>
         </w:rPr>
         <w:lastRenderedPageBreak/>
         <w:drawing>
-          <wp:inline distT="0" distB="0" distL="0" distR="0">
-            <wp:extent cx="5943600" cy="4622800"/>
-            <wp:effectExtent l="0" t="0" r="0" b="6350"/>
+          <wp:anchor distT="0" distB="0" distL="114300" distR="114300" simplePos="0" relativeHeight="251660288" behindDoc="0" locked="0" layoutInCell="1" allowOverlap="1" wp14:anchorId="16B447E1" wp14:editId="1D364E45">
+            <wp:simplePos x="0" y="0"/>
+            <wp:positionH relativeFrom="page">
+              <wp:align>right</wp:align>
+            </wp:positionH>
+            <wp:positionV relativeFrom="paragraph">
+              <wp:posOffset>0</wp:posOffset>
+            </wp:positionV>
+            <wp:extent cx="7587615" cy="4742180"/>
+            <wp:effectExtent l="0" t="0" r="0" b="1270"/>
+            <wp:wrapSquare wrapText="bothSides"/>
             <wp:docPr id="4" name="Picture 4"/>
             <wp:cNvGraphicFramePr>
               <a:graphicFrameLocks xmlns:a="http://schemas.openxmlformats.org/drawingml/2006/main" noChangeAspect="1"/>
@@ -949,7 +1002,7 @@
                   <pic:spPr>
                     <a:xfrm>
                       <a:off x="0" y="0"/>
-                      <a:ext cx="5943600" cy="4622800"/>
+                      <a:ext cx="7587615" cy="4742180"/>
                     </a:xfrm>
                     <a:prstGeom prst="rect">
                       <a:avLst/>
@@ -958,11 +1011,19 @@
                 </pic:pic>
               </a:graphicData>
             </a:graphic>
-          </wp:inline>
+            <wp14:sizeRelH relativeFrom="margin">
+              <wp14:pctWidth>0</wp14:pctWidth>
+            </wp14:sizeRelH>
+            <wp14:sizeRelV relativeFrom="margin">
+              <wp14:pctHeight>0</wp14:pctHeight>
+            </wp14:sizeRelV>
+          </wp:anchor>
         </w:drawing>
       </w:r>
-    </w:p>
-    <w:p/>
+      <w:r>
+        <w:t>Figure 3</w:t>
+      </w:r>
+    </w:p>
     <w:p>
       <w:pPr>
         <w:pStyle w:val="ListParagraph"/>
@@ -1020,7 +1081,7 @@
         </w:numPr>
       </w:pPr>
       <w:r>
-        <w:t>Defining Niche overlap</w:t>
+        <w:t xml:space="preserve">Metrics each contributed information to the centrality of academic fields, and were only moderately correlated. </w:t>
       </w:r>
     </w:p>
     <w:p>
@@ -1031,6 +1092,9 @@
           <w:numId w:val="2"/>
         </w:numPr>
       </w:pPr>
+      <w:r>
+        <w:t>Defining Niche overlap</w:t>
+      </w:r>
     </w:p>
     <w:p>
       <w:pPr>
@@ -1040,6 +1104,15 @@
           <w:numId w:val="2"/>
         </w:numPr>
       </w:pPr>
+    </w:p>
+    <w:p>
+      <w:pPr>
+        <w:pStyle w:val="ListParagraph"/>
+        <w:numPr>
+          <w:ilvl w:val="1"/>
+          <w:numId w:val="2"/>
+        </w:numPr>
+      </w:pPr>
       <w:r>
         <w:t>Search Terms</w:t>
       </w:r>
@@ -1125,6 +1198,7 @@
         </w:numPr>
       </w:pPr>
       <w:r>
+        <w:lastRenderedPageBreak/>
         <w:t>Promoting collaboration and indexes through citation sharing (cites)</w:t>
       </w:r>
     </w:p>
@@ -1149,7 +1223,6 @@
         </w:numPr>
       </w:pPr>
       <w:r>
-        <w:lastRenderedPageBreak/>
         <w:t>Caveats</w:t>
       </w:r>
     </w:p>
@@ -1165,7 +1238,15 @@
         <w:t>The potential for future growth</w:t>
       </w:r>
     </w:p>
-    <w:p/>
+    <w:p>
+      <w:r>
+        <w:t>Works Cited</w:t>
+      </w:r>
+    </w:p>
+    <w:p>
+      <w:bookmarkStart w:id="0" w:name="_GoBack"/>
+      <w:bookmarkEnd w:id="0"/>
+    </w:p>
     <w:p>
       <w:pPr>
         <w:rPr>

</xml_diff>

<commit_message>
rescaled figueres, made table of contents
</commit_message>
<xml_diff>
--- a/Outline.docx
+++ b/Outline.docx
@@ -3,6 +3,9 @@
 <w:document xmlns:wpc="http://schemas.microsoft.com/office/word/2010/wordprocessingCanvas" xmlns:mc="http://schemas.openxmlformats.org/markup-compatibility/2006" xmlns:o="urn:schemas-microsoft-com:office:office" xmlns:r="http://schemas.openxmlformats.org/officeDocument/2006/relationships" xmlns:m="http://schemas.openxmlformats.org/officeDocument/2006/math" xmlns:v="urn:schemas-microsoft-com:vml" xmlns:wp14="http://schemas.microsoft.com/office/word/2010/wordprocessingDrawing" xmlns:wp="http://schemas.openxmlformats.org/drawingml/2006/wordprocessingDrawing" xmlns:w10="urn:schemas-microsoft-com:office:word" xmlns:w="http://schemas.openxmlformats.org/wordprocessingml/2006/main" xmlns:w14="http://schemas.microsoft.com/office/word/2010/wordml" xmlns:w15="http://schemas.microsoft.com/office/word/2012/wordml" xmlns:wpg="http://schemas.microsoft.com/office/word/2010/wordprocessingGroup" xmlns:wpi="http://schemas.microsoft.com/office/word/2010/wordprocessingInk" xmlns:wne="http://schemas.microsoft.com/office/word/2006/wordml" xmlns:wps="http://schemas.microsoft.com/office/word/2010/wordprocessingShape" mc:Ignorable="w14 w15 wp14">
   <w:body>
     <w:p>
+      <w:pPr>
+        <w:pStyle w:val="Title"/>
+      </w:pPr>
       <w:r>
         <w:t xml:space="preserve">Analysis: </w:t>
       </w:r>
@@ -27,36 +30,34 @@
     </w:p>
     <w:p>
       <w:pPr>
-        <w:pStyle w:val="ListParagraph"/>
-        <w:numPr>
-          <w:ilvl w:val="0"/>
-          <w:numId w:val="2"/>
-        </w:numPr>
+        <w:pStyle w:val="Heading2"/>
       </w:pPr>
       <w:r>
         <w:t>Abstract</w:t>
       </w:r>
     </w:p>
     <w:p>
-      <w:pPr>
-        <w:ind w:left="360"/>
-      </w:pPr>
-    </w:p>
-    <w:p>
-      <w:pPr>
-        <w:pStyle w:val="ListParagraph"/>
-        <w:numPr>
-          <w:ilvl w:val="0"/>
-          <w:numId w:val="2"/>
-        </w:numPr>
-      </w:pPr>
-      <w:r>
-        <w:t>Introduction:</w:t>
-      </w:r>
-    </w:p>
-    <w:p>
-      <w:r>
-        <w:t>Innovative discoveries often come from</w:t>
+      <w:r>
+        <w:t>Interdisciplinary work is a critical component of solving biological problems. The mixing of fields has led to theoretical and methodological breakthroughs and continues to drive scientific progress. Despite the fundamental nature of interdisciplinary work, we lack a basic understanding of the connections between biological fields. By tracking the contributions of hundreds of thousands of unique authors, I show that biological disciplines are part of a complex network.</w:t>
+      </w:r>
+      <w:r>
+        <w:t xml:space="preserve"> This network is highly modular and connected by several key fields which act as bridges between compartments of authors. </w:t>
+      </w:r>
+    </w:p>
+    <w:p>
+      <w:pPr>
+        <w:pStyle w:val="Heading2"/>
+      </w:pPr>
+      <w:r>
+        <w:rPr>
+          <w:rStyle w:val="Heading1Char"/>
+        </w:rPr>
+        <w:t>Introduction</w:t>
+      </w:r>
+    </w:p>
+    <w:p>
+      <w:r>
+        <w:t>Innovative discoveries come from</w:t>
       </w:r>
       <w:r>
         <w:t xml:space="preserve"> the</w:t>
@@ -80,37 +81,49 @@
         <w:t>academic</w:t>
       </w:r>
       <w:r>
-        <w:t xml:space="preserve"> fields. The importance of cross-disciplinary work is a key goal highlight</w:t>
-      </w:r>
-      <w:r>
-        <w:t>ed</w:t>
-      </w:r>
-      <w:r>
-        <w:t xml:space="preserve"> by the National Science Foundation and the National Institutes of Health. The </w:t>
-      </w:r>
-      <w:r>
-        <w:t>cooperation</w:t>
-      </w:r>
-      <w:r>
-        <w:t xml:space="preserve"> of biological disciplines </w:t>
-      </w:r>
-      <w:r>
-        <w:t>spurs</w:t>
-      </w:r>
-      <w:r>
-        <w:t xml:space="preserve"> theoreti</w:t>
-      </w:r>
-      <w:r>
-        <w:t>c</w:t>
-      </w:r>
-      <w:r>
-        <w:t>al and methodological progress. T</w:t>
+        <w:t xml:space="preserve"> fields.</w:t>
+      </w:r>
+      <w:r>
+        <w:t xml:space="preserve"> T</w:t>
+      </w:r>
+      <w:r>
+        <w:t>he National Science Foundation and the National Institutes of Health</w:t>
+      </w:r>
+      <w:r>
+        <w:t xml:space="preserve"> </w:t>
+      </w:r>
+      <w:r>
+        <w:t>both highlight c</w:t>
+      </w:r>
+      <w:r>
+        <w:t xml:space="preserve">ross-disciplinary </w:t>
+      </w:r>
+      <w:r>
+        <w:t xml:space="preserve">as a central </w:t>
+      </w:r>
+      <w:r>
+        <w:t>ingredient</w:t>
+      </w:r>
+      <w:r>
+        <w:t xml:space="preserve"> for sparking scientific breakthroughs</w:t>
+      </w:r>
+      <w:r>
+        <w:t>.</w:t>
+      </w:r>
+      <w:r>
+        <w:t xml:space="preserve"> T</w:t>
       </w:r>
       <w:r>
         <w:t>he melding of</w:t>
       </w:r>
       <w:r>
-        <w:t xml:space="preserve"> disparate fields of study has produced theoretical breakthroughs, like the</w:t>
+        <w:t xml:space="preserve"> disparate fields of study has prod</w:t>
+      </w:r>
+      <w:r>
+        <w:t xml:space="preserve">uced theoretical breakthroughs </w:t>
+      </w:r>
+      <w:r>
+        <w:t>like the</w:t>
       </w:r>
       <w:r>
         <w:t xml:space="preserve"> </w:t>
@@ -134,7 +147,12 @@
         <w:t xml:space="preserve"> modern synthesis (), as well as methodological advances such as the biochemistry underlying Polymerase Chain Reactions. Interdisciplinary wor</w:t>
       </w:r>
       <w:r>
-        <w:t>k continues to drive innovation with</w:t>
+        <w:t>k continues to drive innova</w:t>
+      </w:r>
+      <w:bookmarkStart w:id="0" w:name="_GoBack"/>
+      <w:bookmarkEnd w:id="0"/>
+      <w:r>
+        <w:t>tion with</w:t>
       </w:r>
       <w:r>
         <w:t xml:space="preserve"> </w:t>
@@ -158,12 +176,21 @@
         <w:t xml:space="preserve"> bioinformatics</w:t>
       </w:r>
       <w:r>
-        <w:t xml:space="preserve">. An ever-growing list of challenges, from the evolution of antibiotic resistance to </w:t>
+        <w:t>. An ever-growing list of challenges, from the evo</w:t>
+      </w:r>
+      <w:r>
+        <w:t xml:space="preserve">lution of antibiotic resistance, </w:t>
+      </w:r>
+      <w:r>
+        <w:t xml:space="preserve">to </w:t>
       </w:r>
       <w:r>
         <w:t>producing robust climate models</w:t>
       </w:r>
       <w:r>
+        <w:t>,</w:t>
+      </w:r>
+      <w:r>
         <w:t xml:space="preserve"> requires scientists to embrace a wider view of life sciences.</w:t>
       </w:r>
     </w:p>
@@ -199,7 +226,11 @@
         <w:t>. While studies have focused on</w:t>
       </w:r>
       <w:r>
-        <w:t xml:space="preserve"> citation indexes as a proxy of academic </w:t>
+        <w:t xml:space="preserve"> citation indexes as a </w:t>
+      </w:r>
+      <w:r>
+        <w:lastRenderedPageBreak/>
+        <w:t xml:space="preserve">proxy of academic </w:t>
       </w:r>
       <w:r>
         <w:t>collaboration</w:t>
@@ -220,7 +251,13 @@
         <w:t xml:space="preserve">By studying the emergent </w:t>
       </w:r>
       <w:r>
-        <w:t xml:space="preserve">connections of life-science fields, we garner a new view of biology as </w:t>
+        <w:t xml:space="preserve">connections of </w:t>
+      </w:r>
+      <w:r>
+        <w:t>these</w:t>
+      </w:r>
+      <w:r>
+        <w:t xml:space="preserve"> fields, we garner a new view of biology as </w:t>
       </w:r>
       <w:r>
         <w:t>an in</w:t>
@@ -229,51 +266,42 @@
         <w:t>terconnec</w:t>
       </w:r>
       <w:r>
-        <w:t>ted and complex system. Through this view, we</w:t>
-      </w:r>
-      <w:r>
-        <w:t xml:space="preserve"> can</w:t>
+        <w:t xml:space="preserve">ted and complex system. </w:t>
+      </w:r>
+    </w:p>
+    <w:p>
+      <w:pPr>
+        <w:ind w:firstLine="720"/>
+      </w:pPr>
+      <w:r>
+        <w:t>N</w:t>
+      </w:r>
+      <w:r>
+        <w:t xml:space="preserve">etworks </w:t>
+      </w:r>
+      <w:r>
+        <w:t xml:space="preserve">provides </w:t>
+      </w:r>
+      <w:r>
+        <w:t>powerful way for</w:t>
       </w:r>
       <w:r>
         <w:t xml:space="preserve"> </w:t>
       </w:r>
       <w:r>
-        <w:t>highlight</w:t>
-      </w:r>
-      <w:r>
-        <w:t xml:space="preserve"> potential</w:t>
-      </w:r>
-      <w:r>
-        <w:t xml:space="preserve"> opportunities for future growth. </w:t>
-      </w:r>
-    </w:p>
-    <w:p>
-      <w:pPr>
-        <w:ind w:firstLine="720"/>
-      </w:pPr>
-      <w:r>
-        <w:t>N</w:t>
-      </w:r>
-      <w:r>
-        <w:t xml:space="preserve">etworks </w:t>
-      </w:r>
-      <w:r>
-        <w:t xml:space="preserve">provides </w:t>
-      </w:r>
-      <w:r>
-        <w:t>powerful way for</w:t>
+        <w:t>visualizing</w:t>
+      </w:r>
+      <w:r>
+        <w:t xml:space="preserve"> inte</w:t>
+      </w:r>
+      <w:r>
+        <w:t xml:space="preserve">rdisciplinary research by </w:t>
+      </w:r>
+      <w:r>
+        <w:t>using</w:t>
       </w:r>
       <w:r>
         <w:t xml:space="preserve"> </w:t>
-      </w:r>
-      <w:r>
-        <w:t>visualizing</w:t>
-      </w:r>
-      <w:r>
-        <w:t xml:space="preserve"> inte</w:t>
-      </w:r>
-      <w:r>
-        <w:t xml:space="preserve">rdisciplinary research by harnessing </w:t>
       </w:r>
       <w:r>
         <w:t xml:space="preserve">graph theory to represent </w:t>
@@ -303,10 +331,16 @@
         <w:t xml:space="preserve">quantifies interactions among members of a set, called nodes, by measuring connections, called links, based on an interaction currency. </w:t>
       </w:r>
       <w:r>
-        <w:t xml:space="preserve"> To visualize the totality of life sciences</w:t>
-      </w:r>
-      <w:r>
-        <w:t>, we must construct</w:t>
+        <w:t xml:space="preserve"> To visualize </w:t>
+      </w:r>
+      <w:r>
+        <w:t>the network of biological fields</w:t>
+      </w:r>
+      <w:r>
+        <w:t>, we construct</w:t>
+      </w:r>
+      <w:r>
+        <w:t>ed</w:t>
       </w:r>
       <w:r>
         <w:t xml:space="preserve"> a</w:t>
@@ -330,7 +364,10 @@
         <w:t>field</w:t>
       </w:r>
       <w:r>
-        <w:t xml:space="preserve">. This matrix consists of the </w:t>
+        <w:t>. This matrix consisted</w:t>
+      </w:r>
+      <w:r>
+        <w:t xml:space="preserve"> of the </w:t>
       </w:r>
       <w:r>
         <w:t>degree</w:t>
@@ -348,353 +385,374 @@
         <w:t>fields</w:t>
       </w:r>
       <w:r>
+        <w:t xml:space="preserve"> </w:t>
+      </w:r>
+      <w:r>
+        <w:t>measured by the abundance of articles published by</w:t>
+      </w:r>
+      <w:r>
+        <w:t xml:space="preserve"> individual</w:t>
+      </w:r>
+      <w:r>
+        <w:t xml:space="preserve"> authors in </w:t>
+      </w:r>
+      <w:r>
+        <w:t>field-</w:t>
+      </w:r>
+      <w:r>
+        <w:t>specific journals</w:t>
+      </w:r>
+      <w:r>
+        <w:t xml:space="preserve">. </w:t>
+      </w:r>
+      <w:r>
+        <w:t xml:space="preserve">The goal of this analysis was to determine, 1) </w:t>
+      </w:r>
+      <w:r>
+        <w:t xml:space="preserve">Which fields act as bridges to connect </w:t>
+      </w:r>
+      <w:r>
+        <w:t xml:space="preserve">other </w:t>
+      </w:r>
+      <w:r>
+        <w:t xml:space="preserve">fields within </w:t>
+      </w:r>
+      <w:r>
+        <w:t xml:space="preserve">life sciences? 2) Which fields have become more insular, and </w:t>
+      </w:r>
+      <w:r>
+        <w:t xml:space="preserve">which </w:t>
+      </w:r>
+      <w:r>
+        <w:t xml:space="preserve">more </w:t>
+      </w:r>
+      <w:r>
+        <w:t>interdisciplinary</w:t>
+      </w:r>
+      <w:r>
+        <w:t xml:space="preserve"> over time</w:t>
+      </w:r>
+      <w:r>
+        <w:t>?</w:t>
+      </w:r>
+      <w:r>
+        <w:t xml:space="preserve"> </w:t>
+      </w:r>
+      <w:r>
+        <w:t xml:space="preserve">3) Where is there potential growth among </w:t>
+      </w:r>
+      <w:r>
+        <w:t>connections between fields</w:t>
+      </w:r>
+      <w:r>
+        <w:t>?</w:t>
+      </w:r>
+    </w:p>
+    <w:p>
+      <w:pPr>
+        <w:ind w:firstLine="720"/>
+      </w:pPr>
+      <w:r>
+        <w:t xml:space="preserve">To measure dissimilarity among life science fields, </w:t>
+      </w:r>
+      <w:r>
+        <w:t xml:space="preserve">I </w:t>
+      </w:r>
+      <w:r>
+        <w:t>extracted article metadata</w:t>
+      </w:r>
+      <w:r>
+        <w:t xml:space="preserve"> from </w:t>
+      </w:r>
+      <w:r>
+        <w:t xml:space="preserve">all papers published from 1995 to </w:t>
+      </w:r>
+      <w:r>
+        <w:t>2014</w:t>
+      </w:r>
+      <w:r>
+        <w:t xml:space="preserve"> for</w:t>
+      </w:r>
+      <w:r>
+        <w:t xml:space="preserve"> </w:t>
+      </w:r>
+      <w:r>
+        <w:t>578</w:t>
+      </w:r>
+      <w:r>
+        <w:t xml:space="preserve"> </w:t>
+      </w:r>
+      <w:r>
+        <w:t xml:space="preserve">biologicals </w:t>
+      </w:r>
+      <w:r>
+        <w:t>journals</w:t>
+      </w:r>
+      <w:r>
+        <w:t xml:space="preserve">. Each of these journals were </w:t>
+      </w:r>
+      <w:r>
+        <w:t xml:space="preserve">classified </w:t>
+      </w:r>
+      <w:r>
+        <w:t xml:space="preserve">into one of thirty-nine </w:t>
+      </w:r>
+      <w:r>
+        <w:t>bio</w:t>
+      </w:r>
+      <w:r>
+        <w:t xml:space="preserve">logical </w:t>
+      </w:r>
+      <w:r>
+        <w:t>fields</w:t>
+      </w:r>
+      <w:r>
+        <w:t xml:space="preserve"> </w:t>
+      </w:r>
+      <w:r>
+        <w:t xml:space="preserve">(Table S1). </w:t>
+      </w:r>
+      <w:r>
+        <w:t>Journals that did not belong to any</w:t>
+      </w:r>
+      <w:r>
+        <w:t xml:space="preserve"> field were discarded. </w:t>
+      </w:r>
+      <w:r>
+        <w:t xml:space="preserve">After </w:t>
+      </w:r>
+      <w:r>
+        <w:t>removing</w:t>
+      </w:r>
+      <w:r>
+        <w:t xml:space="preserve"> authors with less than four publications, </w:t>
+      </w:r>
+      <w:r>
+        <w:t>I tallied 1,</w:t>
+      </w:r>
+      <w:r>
+        <w:t>3</w:t>
+      </w:r>
+      <w:r>
+        <w:t>25,937</w:t>
+      </w:r>
+      <w:r>
+        <w:t xml:space="preserve"> </w:t>
+      </w:r>
+      <w:r>
+        <w:t>publications by</w:t>
+      </w:r>
+      <w:r>
+        <w:t xml:space="preserve"> </w:t>
+      </w:r>
+      <w:r>
+        <w:t>327,175</w:t>
+      </w:r>
+      <w:r>
+        <w:t xml:space="preserve"> </w:t>
+      </w:r>
+      <w:r>
+        <w:t xml:space="preserve">unique </w:t>
+      </w:r>
+      <w:r>
+        <w:t>authors</w:t>
+      </w:r>
+      <w:r>
+        <w:t xml:space="preserve">. </w:t>
+      </w:r>
+      <w:r>
+        <w:t xml:space="preserve">After computing </w:t>
+      </w:r>
+      <w:r>
+        <w:t>dissimilarity</w:t>
+      </w:r>
+      <w:r>
+        <w:t xml:space="preserve"> among </w:t>
+      </w:r>
+      <w:r>
+        <w:t>fields</w:t>
+      </w:r>
+      <w:r>
+        <w:t>, I created a network to calculate the</w:t>
+      </w:r>
+      <w:r>
+        <w:t xml:space="preserve"> </w:t>
+      </w:r>
+      <w:r>
+        <w:t>betweenness</w:t>
+      </w:r>
+      <w:r>
         <w:t xml:space="preserve">, </w:t>
       </w:r>
       <w:r>
-        <w:t>as measured by the abundance of articles published by</w:t>
-      </w:r>
-      <w:r>
-        <w:t xml:space="preserve"> individual</w:t>
-      </w:r>
-      <w:r>
-        <w:t xml:space="preserve"> authors in </w:t>
-      </w:r>
-      <w:r>
-        <w:t>field-</w:t>
-      </w:r>
-      <w:r>
-        <w:t>specific journals</w:t>
+        <w:t>degree</w:t>
+      </w:r>
+      <w:r>
+        <w:t>, closeness and eigenvalue centrality</w:t>
+      </w:r>
+      <w:r>
+        <w:t xml:space="preserve"> of each field. These </w:t>
+      </w:r>
+      <w:r>
+        <w:t>metrics</w:t>
+      </w:r>
+      <w:r>
+        <w:t xml:space="preserve"> </w:t>
+      </w:r>
+      <w:r>
+        <w:t xml:space="preserve">all measure the </w:t>
+      </w:r>
+      <w:r>
+        <w:t>centrality in graph networks.</w:t>
+      </w:r>
+      <w:r>
+        <w:t xml:space="preserve"> Fields with high betweenness are central members of the network and connect other members. Fields with </w:t>
+      </w:r>
+      <w:r>
+        <w:t>high degree directly interact</w:t>
+      </w:r>
+      <w:r>
+        <w:t xml:space="preserve"> with many other fields. Fields with high </w:t>
+      </w:r>
+      <w:r>
+        <w:t xml:space="preserve">closeness lie </w:t>
+      </w:r>
+      <w:r>
+        <w:lastRenderedPageBreak/>
+        <w:t xml:space="preserve">in the center of the overall network. </w:t>
+      </w:r>
+      <w:r>
+        <w:t>Finally, fields with high eigen value centrality are connected to many</w:t>
+      </w:r>
+      <w:r>
+        <w:t xml:space="preserve"> </w:t>
+      </w:r>
+      <w:r>
+        <w:t xml:space="preserve">well connected </w:t>
+      </w:r>
+      <w:r>
+        <w:t>members</w:t>
+      </w:r>
+      <w:r>
+        <w:t>.</w:t>
+      </w:r>
+      <w:r>
+        <w:t xml:space="preserve"> These four measures provide </w:t>
+      </w:r>
+      <w:r>
+        <w:t>complimentary</w:t>
+      </w:r>
+      <w:r>
+        <w:t xml:space="preserve"> ways of evaluating centrality and connectedness with</w:t>
+      </w:r>
+      <w:r>
+        <w:t>in</w:t>
+      </w:r>
+      <w:r>
+        <w:t xml:space="preserve"> the biological sciences. </w:t>
+      </w:r>
+      <w:r>
+        <w:t>In addition</w:t>
+      </w:r>
+      <w:r>
+        <w:t xml:space="preserve"> to these measures</w:t>
+      </w:r>
+      <w:r>
+        <w:t xml:space="preserve">, I calculated the change in link strength between disciplines over time to </w:t>
+      </w:r>
+      <w:r>
+        <w:t xml:space="preserve">quantify </w:t>
+      </w:r>
+      <w:r>
+        <w:t xml:space="preserve">the shifting connections and affinities for biological collaboration. </w:t>
+      </w:r>
+    </w:p>
+    <w:p>
+      <w:pPr>
+        <w:ind w:firstLine="720"/>
+      </w:pPr>
+      <w:r>
+        <w:t xml:space="preserve">On average, </w:t>
+      </w:r>
+      <w:r>
+        <w:t>fields</w:t>
+      </w:r>
+      <w:r>
+        <w:t xml:space="preserve"> were connected to </w:t>
+      </w:r>
+      <w:r>
+        <w:t>4.7</w:t>
+      </w:r>
+      <w:r>
+        <w:t xml:space="preserve"> </w:t>
+      </w:r>
+      <w:r>
+        <w:t xml:space="preserve">other </w:t>
+      </w:r>
+      <w:r>
+        <w:t>fields</w:t>
+      </w:r>
+      <w:r>
+        <w:t xml:space="preserve">, with an average </w:t>
+      </w:r>
+      <w:r>
+        <w:t xml:space="preserve">dissimilarity of </w:t>
+      </w:r>
+      <w:r>
+        <w:t>0.86</w:t>
       </w:r>
       <w:r>
         <w:t xml:space="preserve">. </w:t>
       </w:r>
       <w:r>
-        <w:t xml:space="preserve">The goal of this analysis was to determine, 1) </w:t>
-      </w:r>
-      <w:r>
-        <w:t xml:space="preserve">Which fields act as bridges to connect </w:t>
-      </w:r>
-      <w:r>
-        <w:t xml:space="preserve">other </w:t>
-      </w:r>
-      <w:r>
-        <w:t xml:space="preserve">fields within </w:t>
-      </w:r>
-      <w:r>
-        <w:t xml:space="preserve">life sciences? 2) Which fields have become more insular, and </w:t>
-      </w:r>
-      <w:r>
-        <w:t xml:space="preserve">which </w:t>
-      </w:r>
-      <w:r>
-        <w:t xml:space="preserve">more </w:t>
-      </w:r>
-      <w:r>
-        <w:t>interdisciplinary</w:t>
-      </w:r>
-      <w:r>
-        <w:t xml:space="preserve"> over time</w:t>
-      </w:r>
-      <w:r>
-        <w:t>?</w:t>
-      </w:r>
-      <w:r>
-        <w:t xml:space="preserve"> </w:t>
-      </w:r>
-      <w:r>
-        <w:t xml:space="preserve">3) Where is there potential growth among </w:t>
-      </w:r>
-      <w:r>
-        <w:t>connections between fields</w:t>
-      </w:r>
-      <w:r>
-        <w:t>?</w:t>
-      </w:r>
-    </w:p>
-    <w:p>
-      <w:pPr>
-        <w:ind w:firstLine="720"/>
-      </w:pPr>
-      <w:r>
-        <w:t xml:space="preserve">To measure dissimilarity among life science fields, </w:t>
-      </w:r>
-      <w:r>
-        <w:t xml:space="preserve">I queried all articles from </w:t>
-      </w:r>
-      <w:r>
-        <w:t>1995-2014</w:t>
-      </w:r>
-      <w:r>
-        <w:t xml:space="preserve"> for</w:t>
-      </w:r>
-      <w:r>
-        <w:t xml:space="preserve"> </w:t>
-      </w:r>
-      <w:r>
-        <w:t>578</w:t>
-      </w:r>
-      <w:r>
-        <w:t xml:space="preserve"> </w:t>
-      </w:r>
-      <w:r>
-        <w:t xml:space="preserve">biologicals </w:t>
-      </w:r>
-      <w:r>
-        <w:t>journals</w:t>
-      </w:r>
-      <w:r>
-        <w:t xml:space="preserve">. Each of these journals were </w:t>
-      </w:r>
-      <w:r>
-        <w:t xml:space="preserve">classified </w:t>
-      </w:r>
-      <w:r>
-        <w:t xml:space="preserve">into one of thirty-nine </w:t>
-      </w:r>
-      <w:r>
-        <w:t>bio</w:t>
-      </w:r>
-      <w:r>
-        <w:t xml:space="preserve">logical </w:t>
-      </w:r>
-      <w:r>
-        <w:t>fields</w:t>
-      </w:r>
-      <w:r>
-        <w:t xml:space="preserve"> (Table S1). </w:t>
-      </w:r>
-      <w:r>
-        <w:t>Journals that did not belong to any</w:t>
-      </w:r>
-      <w:r>
-        <w:t xml:space="preserve"> field were discarded. </w:t>
-      </w:r>
-      <w:r>
-        <w:t xml:space="preserve">After discarding unique authors with less than four publications, </w:t>
-      </w:r>
-      <w:r>
-        <w:t>I tallied 1,</w:t>
-      </w:r>
-      <w:r>
-        <w:t>3</w:t>
-      </w:r>
-      <w:r>
-        <w:t>25,937</w:t>
-      </w:r>
-      <w:r>
-        <w:t xml:space="preserve"> </w:t>
-      </w:r>
-      <w:r>
-        <w:t>publications by</w:t>
-      </w:r>
-      <w:r>
-        <w:t xml:space="preserve"> </w:t>
-      </w:r>
-      <w:r>
-        <w:t>327,175</w:t>
-      </w:r>
-      <w:r>
-        <w:t xml:space="preserve"> </w:t>
-      </w:r>
-      <w:r>
-        <w:t xml:space="preserve">unique </w:t>
-      </w:r>
-      <w:r>
-        <w:t>authors</w:t>
+        <w:t xml:space="preserve">Overall, the </w:t>
+      </w:r>
+      <w:r>
+        <w:t xml:space="preserve">life sciences </w:t>
+      </w:r>
+      <w:r>
+        <w:t xml:space="preserve">network </w:t>
+      </w:r>
+      <w:r>
+        <w:t>is highly modular, with distinct compartments</w:t>
+      </w:r>
+      <w:r>
+        <w:t xml:space="preserve"> of </w:t>
+      </w:r>
+      <w:r>
+        <w:t>four</w:t>
+      </w:r>
+      <w:r>
+        <w:t xml:space="preserve"> to six biological</w:t>
+      </w:r>
+      <w:r>
+        <w:t xml:space="preserve"> fields</w:t>
       </w:r>
       <w:r>
         <w:t xml:space="preserve">. </w:t>
       </w:r>
       <w:r>
-        <w:t xml:space="preserve">After computing </w:t>
-      </w:r>
-      <w:r>
-        <w:t>dissimilarity</w:t>
-      </w:r>
-      <w:r>
-        <w:t xml:space="preserve"> among disciplines, I created a network to calculate the</w:t>
-      </w:r>
-      <w:r>
-        <w:t xml:space="preserve"> </w:t>
-      </w:r>
-      <w:r>
-        <w:t>betweenness</w:t>
-      </w:r>
-      <w:r>
-        <w:t xml:space="preserve">, </w:t>
-      </w:r>
-      <w:r>
-        <w:t>degree</w:t>
-      </w:r>
-      <w:r>
-        <w:t>, closeness and eigenvalue centrality</w:t>
-      </w:r>
-      <w:r>
-        <w:t xml:space="preserve"> of each field. These </w:t>
-      </w:r>
-      <w:r>
-        <w:t>metrics</w:t>
-      </w:r>
-      <w:r>
-        <w:t xml:space="preserve"> </w:t>
-      </w:r>
-      <w:r>
-        <w:t xml:space="preserve">all measure the </w:t>
-      </w:r>
-      <w:r>
-        <w:t>centrality in graph networks.</w:t>
-      </w:r>
-      <w:r>
-        <w:t xml:space="preserve"> Fields with high betweenness are central members of the network and connect other members. Fields with </w:t>
-      </w:r>
-      <w:r>
-        <w:lastRenderedPageBreak/>
-        <w:t>high degree directly interact</w:t>
-      </w:r>
-      <w:r>
-        <w:t xml:space="preserve"> with many other fields. Fields with high </w:t>
-      </w:r>
-      <w:r>
-        <w:t xml:space="preserve">closeness lie in the center of the overall network. </w:t>
-      </w:r>
-      <w:r>
-        <w:t>Finally, fields with high eigen value centrality are connected to many</w:t>
-      </w:r>
-      <w:r>
-        <w:t xml:space="preserve"> </w:t>
-      </w:r>
-      <w:r>
-        <w:t xml:space="preserve">well connected </w:t>
-      </w:r>
-      <w:r>
-        <w:t>members</w:t>
-      </w:r>
-      <w:r>
-        <w:t>.</w:t>
-      </w:r>
-      <w:r>
-        <w:t xml:space="preserve"> These four measures provide </w:t>
-      </w:r>
-      <w:r>
-        <w:t>complimentary</w:t>
-      </w:r>
-      <w:r>
-        <w:t xml:space="preserve"> ways of evaluating centrality and connectedness with</w:t>
-      </w:r>
-      <w:r>
-        <w:t>in</w:t>
-      </w:r>
-      <w:r>
-        <w:t xml:space="preserve"> the biological sciences. </w:t>
-      </w:r>
-      <w:r>
-        <w:t>In addition</w:t>
-      </w:r>
-      <w:r>
-        <w:t xml:space="preserve"> to these measures</w:t>
-      </w:r>
-      <w:r>
-        <w:t xml:space="preserve">, I calculated the change in link strength between disciplines over time to </w:t>
-      </w:r>
-      <w:r>
-        <w:t xml:space="preserve">quantify </w:t>
-      </w:r>
-      <w:r>
-        <w:t xml:space="preserve">the shifting connections and affinities for biological collaboration. </w:t>
-      </w:r>
-    </w:p>
-    <w:p>
-      <w:pPr>
-        <w:ind w:firstLine="720"/>
-      </w:pPr>
-      <w:r>
-        <w:t xml:space="preserve">On average, </w:t>
-      </w:r>
-      <w:r>
-        <w:t>fields</w:t>
-      </w:r>
-      <w:r>
-        <w:t xml:space="preserve"> were connected to </w:t>
-      </w:r>
-      <w:r>
-        <w:t>4.7</w:t>
-      </w:r>
-      <w:r>
-        <w:t xml:space="preserve"> </w:t>
-      </w:r>
-      <w:r>
-        <w:t xml:space="preserve">other </w:t>
-      </w:r>
-      <w:r>
-        <w:t>fields</w:t>
-      </w:r>
-      <w:r>
-        <w:t xml:space="preserve">, with an average </w:t>
-      </w:r>
-      <w:r>
-        <w:t xml:space="preserve">dissimilarity of </w:t>
-      </w:r>
-      <w:r>
-        <w:t>0.86</w:t>
-      </w:r>
-      <w:r>
-        <w:t xml:space="preserve">. </w:t>
-      </w:r>
-      <w:r>
-        <w:rPr>
-          <w:b/>
-        </w:rPr>
-        <w:t xml:space="preserve">Overall, the </w:t>
-      </w:r>
-      <w:r>
-        <w:rPr>
-          <w:b/>
-        </w:rPr>
-        <w:t xml:space="preserve">life sciences </w:t>
-      </w:r>
-      <w:r>
-        <w:rPr>
-          <w:b/>
-        </w:rPr>
-        <w:t xml:space="preserve">network </w:t>
-      </w:r>
-      <w:r>
-        <w:rPr>
-          <w:b/>
-        </w:rPr>
-        <w:t>is highly modular, with distinct compartments</w:t>
-      </w:r>
-      <w:r>
-        <w:t>.</w:t>
-      </w:r>
-      <w:r>
-        <w:t xml:space="preserve"> </w:t>
-      </w:r>
-      <w:r>
-        <w:t xml:space="preserve"> </w:t>
-      </w:r>
-      <w:r>
-        <w:t xml:space="preserve">These compartments include 4 to six biological fields. </w:t>
-      </w:r>
-      <w:r>
-        <w:t xml:space="preserve"> </w:t>
-      </w:r>
-      <w:r>
-        <w:t xml:space="preserve">The strongest connection among fields is between Ecology and Biodiversity and Conservation Biology. Authors tend to publish frequently in both fields, and both are well connection evolutionary biology and zoology. This cluster of fields is connected by Insect and Arthopod journals which connect to a small cluster of crop related fields of Plant Patholoy, Pest Control and Pesticides and Agronomy. </w:t>
-      </w:r>
-    </w:p>
-    <w:p>
-      <w:pPr>
-        <w:ind w:firstLine="720"/>
-      </w:pPr>
-      <w:r>
-        <w:t>These tight connections reflect the contribution of anthropogenic activity in connecting academic fields. Environmental sciences and Biotechnology act as strong bridges between compartments and represent well-connected fields within the life sciences. Authors that publish in environmental sciences also publish in environmental engineering, atmospheric sciences, marines sciences and sustainability.</w:t>
+        <w:t>While there are some strong connections, such as between Ecology and Biodiversity and Conservation Biology, the majority of links are relatively weak.</w:t>
+      </w:r>
+      <w:r>
+        <w:t xml:space="preserve"> Environmental sciences and Biotechnology act as strong bridges between compartments and </w:t>
+      </w:r>
+      <w:r>
+        <w:t>are the most</w:t>
+      </w:r>
+      <w:r>
+        <w:t xml:space="preserve"> well-connected fields within the life sciences. Authors that publish in environm</w:t>
+      </w:r>
+      <w:r>
+        <w:t>ental sciences also publish in Environmental Engineering, Atmospheric Sciences, Marines Sciences and S</w:t>
+      </w:r>
+      <w:r>
+        <w:t>ustainability.</w:t>
       </w:r>
     </w:p>
     <w:p>
       <w:r>
         <w:tab/>
-        <w:t xml:space="preserve">Overall,  </w:t>
       </w:r>
       <w:r>
         <w:t>t</w:t>
@@ -712,13 +770,28 @@
         <w:t>interdisciplinary</w:t>
       </w:r>
       <w:r>
-        <w:t xml:space="preserve"> connections. While, the strong connections between Biochemisty and Molcular Biology stem from the joint goal of understand the mechanistic underpinnings of cellular life, these fields are on the opposite side of biological network from Paleontology. The emergence of ancient DNA approaches, as well as increasing interest in comparative phylogenetic methods may see a greater niche overlap among authors publishing in these journals in the future. </w:t>
-      </w:r>
-      <w:r>
-        <w:t>The current challenge of producing robust climate models highlights the observed connection between Oceanography, Athmospheric Sciences and Environmental Sciences. By comparing these link strengths over time, we can see that.</w:t>
-      </w:r>
-    </w:p>
-    <w:p/>
+        <w:t xml:space="preserve"> connections. While, the strong connections between Biochemisty and </w:t>
+      </w:r>
+      <w:r>
+        <w:t>Mol</w:t>
+      </w:r>
+      <w:r>
+        <w:t>e</w:t>
+      </w:r>
+      <w:r>
+        <w:t xml:space="preserve">cular Biology stem from the joint goal of understand the mechanistic underpinnings of cellular life, these fields are on the opposite side of biological network from Paleontology. The emergence of ancient DNA approaches, as well as increasing interest in comparative phylogenetic methods may see a greater niche overlap among authors publishing in these journals in the future. </w:t>
+      </w:r>
+      <w:r>
+        <w:t xml:space="preserve">The current challenge of producing robust climate models highlights the observed connection between Oceanography, </w:t>
+      </w:r>
+      <w:r>
+        <w:lastRenderedPageBreak/>
+        <w:t>Atmospheric</w:t>
+      </w:r>
+      <w:r>
+        <w:t xml:space="preserve"> Sciences and Environmental Sciences. By comparing these link strengths over time, we can see that.</w:t>
+      </w:r>
+    </w:p>
     <w:p>
       <w:pPr>
         <w:sectPr>
@@ -729,7 +802,10 @@
         </w:sectPr>
       </w:pPr>
       <w:r>
-        <w:t>From out data, we can view the budding of new academic fields and their eventual separ</w:t>
+        <w:t>From our</w:t>
+      </w:r>
+      <w:r>
+        <w:t xml:space="preserve"> data, we can view the budding of new academic fields and their eventual separ</w:t>
       </w:r>
       <w:r>
         <w:t xml:space="preserve">ation from their predescesors. </w:t>
@@ -737,12 +813,7 @@
     </w:p>
     <w:p>
       <w:pPr>
-        <w:sectPr>
-          <w:pgSz w:w="15840" w:h="12240" w:orient="landscape"/>
-          <w:pgMar w:top="1440" w:right="1440" w:bottom="1440" w:left="1440" w:header="720" w:footer="720" w:gutter="0"/>
-          <w:cols w:space="720"/>
-          <w:docGrid w:linePitch="360"/>
-        </w:sectPr>
+        <w:jc w:val="center"/>
       </w:pPr>
       <w:r>
         <w:rPr>
@@ -750,97 +821,17 @@
         </w:rPr>
         <w:lastRenderedPageBreak/>
         <w:drawing>
-          <wp:anchor distT="0" distB="0" distL="114300" distR="114300" simplePos="0" relativeHeight="251658240" behindDoc="1" locked="0" layoutInCell="1" allowOverlap="1" wp14:anchorId="28C22905" wp14:editId="3BAC6EB2">
+          <wp:anchor distT="0" distB="0" distL="114300" distR="114300" simplePos="0" relativeHeight="251661312" behindDoc="0" locked="0" layoutInCell="1" allowOverlap="1">
             <wp:simplePos x="0" y="0"/>
             <wp:positionH relativeFrom="margin">
-              <wp:align>right</wp:align>
+              <wp:align>center</wp:align>
             </wp:positionH>
             <wp:positionV relativeFrom="paragraph">
-              <wp:posOffset>607</wp:posOffset>
+              <wp:posOffset>161925</wp:posOffset>
             </wp:positionV>
-            <wp:extent cx="7437755" cy="5749290"/>
-            <wp:effectExtent l="0" t="0" r="0" b="3810"/>
-            <wp:wrapTight wrapText="bothSides">
-              <wp:wrapPolygon edited="0">
-                <wp:start x="13831" y="0"/>
-                <wp:lineTo x="7303" y="930"/>
-                <wp:lineTo x="7303" y="1503"/>
-                <wp:lineTo x="8520" y="2290"/>
-                <wp:lineTo x="9073" y="2290"/>
-                <wp:lineTo x="9018" y="3435"/>
-                <wp:lineTo x="7801" y="3936"/>
-                <wp:lineTo x="7690" y="4151"/>
-                <wp:lineTo x="7967" y="4581"/>
-                <wp:lineTo x="3485" y="4938"/>
-                <wp:lineTo x="3430" y="5368"/>
-                <wp:lineTo x="5311" y="5726"/>
-                <wp:lineTo x="4315" y="6871"/>
-                <wp:lineTo x="1328" y="7085"/>
-                <wp:lineTo x="1328" y="7443"/>
-                <wp:lineTo x="3983" y="8016"/>
-                <wp:lineTo x="553" y="8732"/>
-                <wp:lineTo x="553" y="9161"/>
-                <wp:lineTo x="166" y="9161"/>
-                <wp:lineTo x="166" y="9519"/>
-                <wp:lineTo x="2877" y="10306"/>
-                <wp:lineTo x="2324" y="10807"/>
-                <wp:lineTo x="1826" y="11380"/>
-                <wp:lineTo x="940" y="11451"/>
-                <wp:lineTo x="940" y="11738"/>
-                <wp:lineTo x="2545" y="12596"/>
-                <wp:lineTo x="2932" y="13742"/>
-                <wp:lineTo x="1162" y="14028"/>
-                <wp:lineTo x="1217" y="14386"/>
-                <wp:lineTo x="4868" y="14887"/>
-                <wp:lineTo x="5200" y="16032"/>
-                <wp:lineTo x="4924" y="18322"/>
-                <wp:lineTo x="2490" y="19467"/>
-                <wp:lineTo x="1992" y="19968"/>
-                <wp:lineTo x="2102" y="20254"/>
-                <wp:lineTo x="5698" y="20612"/>
-                <wp:lineTo x="6141" y="21543"/>
-                <wp:lineTo x="6196" y="21543"/>
-                <wp:lineTo x="7801" y="21543"/>
-                <wp:lineTo x="12226" y="21471"/>
-                <wp:lineTo x="12171" y="20827"/>
-                <wp:lineTo x="19308" y="20398"/>
-                <wp:lineTo x="20248" y="19539"/>
-                <wp:lineTo x="20912" y="19324"/>
-                <wp:lineTo x="20746" y="18966"/>
-                <wp:lineTo x="17703" y="18322"/>
-                <wp:lineTo x="18257" y="18322"/>
-                <wp:lineTo x="20082" y="17463"/>
-                <wp:lineTo x="20082" y="17177"/>
-                <wp:lineTo x="18865" y="14887"/>
-                <wp:lineTo x="20359" y="14600"/>
-                <wp:lineTo x="20359" y="14314"/>
-                <wp:lineTo x="18644" y="13742"/>
-                <wp:lineTo x="17150" y="11451"/>
-                <wp:lineTo x="18478" y="11165"/>
-                <wp:lineTo x="18589" y="10950"/>
-                <wp:lineTo x="17869" y="10306"/>
-                <wp:lineTo x="20248" y="9734"/>
-                <wp:lineTo x="20138" y="9161"/>
-                <wp:lineTo x="14384" y="9161"/>
-                <wp:lineTo x="16099" y="8803"/>
-                <wp:lineTo x="16154" y="8517"/>
-                <wp:lineTo x="14771" y="8016"/>
-                <wp:lineTo x="15380" y="6871"/>
-                <wp:lineTo x="16154" y="5726"/>
-                <wp:lineTo x="17814" y="5296"/>
-                <wp:lineTo x="17593" y="4938"/>
-                <wp:lineTo x="10733" y="4581"/>
-                <wp:lineTo x="10899" y="3435"/>
-                <wp:lineTo x="12005" y="2648"/>
-                <wp:lineTo x="12226" y="2433"/>
-                <wp:lineTo x="12060" y="2290"/>
-                <wp:lineTo x="12669" y="1145"/>
-                <wp:lineTo x="14993" y="644"/>
-                <wp:lineTo x="15159" y="286"/>
-                <wp:lineTo x="14107" y="0"/>
-                <wp:lineTo x="13831" y="0"/>
-              </wp:wrapPolygon>
-            </wp:wrapTight>
+            <wp:extent cx="7232015" cy="5591175"/>
+            <wp:effectExtent l="0" t="0" r="0" b="9525"/>
+            <wp:wrapSquare wrapText="bothSides"/>
             <wp:docPr id="3" name="Picture 3"/>
             <wp:cNvGraphicFramePr>
               <a:graphicFrameLocks xmlns:a="http://schemas.openxmlformats.org/drawingml/2006/main" noChangeAspect="1"/>
@@ -853,7 +844,7 @@
                     <pic:cNvPicPr/>
                   </pic:nvPicPr>
                   <pic:blipFill>
-                    <a:blip r:embed="rId5" cstate="print">
+                    <a:blip r:embed="rId8" cstate="print">
                       <a:extLst>
                         <a:ext uri="{28A0092B-C50C-407E-A947-70E740481C1C}">
                           <a14:useLocalDpi xmlns:a14="http://schemas.microsoft.com/office/drawing/2010/main" val="0"/>
@@ -867,7 +858,7 @@
                   <pic:spPr>
                     <a:xfrm>
                       <a:off x="0" y="0"/>
-                      <a:ext cx="7437755" cy="5749290"/>
+                      <a:ext cx="7232015" cy="5591175"/>
                     </a:xfrm>
                     <a:prstGeom prst="rect">
                       <a:avLst/>
@@ -885,8 +876,24 @@
           </wp:anchor>
         </w:drawing>
       </w:r>
-      <w:r>
-        <w:t>Figure 1.</w:t>
+    </w:p>
+    <w:p>
+      <w:pPr>
+        <w:sectPr>
+          <w:pgSz w:w="12240" w:h="15840"/>
+          <w:pgMar w:top="1080" w:right="1440" w:bottom="1080" w:left="1440" w:header="720" w:footer="720" w:gutter="0"/>
+          <w:cols w:space="720"/>
+          <w:docGrid w:linePitch="360"/>
+        </w:sectPr>
+      </w:pPr>
+      <w:r>
+        <w:t xml:space="preserve">Figure 1 Network visualization of biological fields. Stronger connections among fields are shown by thicker and redder links. The size of text is proportional to the number of strong links to other academic fields. The size of node is proportional to the number of publications tallied within that </w:t>
+      </w:r>
+      <w:r>
+        <w:t>field</w:t>
+      </w:r>
+      <w:r>
+        <w:t xml:space="preserve">. </w:t>
       </w:r>
     </w:p>
     <w:p>
@@ -899,13 +906,13 @@
           <wp:anchor distT="0" distB="0" distL="114300" distR="114300" simplePos="0" relativeHeight="251659264" behindDoc="0" locked="0" layoutInCell="1" allowOverlap="1" wp14:anchorId="5C94ABD4" wp14:editId="4E90D4DB">
             <wp:simplePos x="0" y="0"/>
             <wp:positionH relativeFrom="page">
-              <wp:align>right</wp:align>
+              <wp:posOffset>57150</wp:posOffset>
             </wp:positionH>
             <wp:positionV relativeFrom="paragraph">
               <wp:posOffset>0</wp:posOffset>
             </wp:positionV>
-            <wp:extent cx="7710170" cy="6425565"/>
-            <wp:effectExtent l="0" t="0" r="5080" b="0"/>
+            <wp:extent cx="7162800" cy="5969000"/>
+            <wp:effectExtent l="0" t="0" r="0" b="0"/>
             <wp:wrapSquare wrapText="bothSides"/>
             <wp:docPr id="2" name="Picture 2"/>
             <wp:cNvGraphicFramePr>
@@ -919,7 +926,7 @@
                     <pic:cNvPicPr/>
                   </pic:nvPicPr>
                   <pic:blipFill>
-                    <a:blip r:embed="rId6" cstate="print">
+                    <a:blip r:embed="rId9" cstate="print">
                       <a:extLst>
                         <a:ext uri="{28A0092B-C50C-407E-A947-70E740481C1C}">
                           <a14:useLocalDpi xmlns:a14="http://schemas.microsoft.com/office/drawing/2010/main" val="0"/>
@@ -933,7 +940,7 @@
                   <pic:spPr>
                     <a:xfrm>
                       <a:off x="0" y="0"/>
-                      <a:ext cx="7710170" cy="6425565"/>
+                      <a:ext cx="7162800" cy="5969000"/>
                     </a:xfrm>
                     <a:prstGeom prst="rect">
                       <a:avLst/>
@@ -951,11 +958,23 @@
           </wp:anchor>
         </w:drawing>
       </w:r>
-    </w:p>
-    <w:p>
       <w:r>
         <w:t>Figure 2</w:t>
       </w:r>
+      <w:r>
+        <w:t xml:space="preserve"> Centrality measures for each biological field. Fields with high betweenness are central members of the network and connect other members. Fields with high degree directly interact with many other fields. Fields with high closeness lie in the center of the overall network. </w:t>
+      </w:r>
+      <w:r>
+        <w:t>F</w:t>
+      </w:r>
+      <w:r>
+        <w:t>ields with high eigen value centrality are connected to many well connected members.</w:t>
+      </w:r>
+      <w:r>
+        <w:t xml:space="preserve"> For comparison, all fields were standardized and ordered by highest (most central) to lowest (least central). </w:t>
+      </w:r>
+    </w:p>
+    <w:p>
       <w:r>
         <w:br w:type="page"/>
       </w:r>
@@ -988,7 +1007,7 @@
                     <pic:cNvPicPr/>
                   </pic:nvPicPr>
                   <pic:blipFill>
-                    <a:blip r:embed="rId7" cstate="print">
+                    <a:blip r:embed="rId10" cstate="print">
                       <a:extLst>
                         <a:ext uri="{28A0092B-C50C-407E-A947-70E740481C1C}">
                           <a14:useLocalDpi xmlns:a14="http://schemas.microsoft.com/office/drawing/2010/main" val="0"/>
@@ -1023,6 +1042,91 @@
       <w:r>
         <w:t>Figure 3</w:t>
       </w:r>
+      <w:r>
+        <w:t xml:space="preserve"> Estimated change in link strength as a function of year for academic fields. Only fields with significantly positive or significantly negative estimates are shown. Years were binned into two year groups to account for differing publishing rates in each field. </w:t>
+      </w:r>
+    </w:p>
+    <w:p>
+      <w:pPr>
+        <w:pStyle w:val="Heading2"/>
+      </w:pPr>
+      <w:r>
+        <w:t>Methods Summary</w:t>
+      </w:r>
+    </w:p>
+    <w:p>
+      <w:r>
+        <w:t>Journals were classified following the google scholar journal classification for Life and and Earth Sciences (</w:t>
+      </w:r>
+      <w:hyperlink r:id="rId11" w:history="1">
+        <w:r>
+          <w:rPr>
+            <w:rStyle w:val="Hyperlink"/>
+          </w:rPr>
+          <w:t>https://scholar.google.com/citations?view_op=top_venues&amp;hl=en&amp;vq=bio</w:t>
+        </w:r>
+      </w:hyperlink>
+      <w:r>
+        <w:t xml:space="preserve">). </w:t>
+      </w:r>
+      <w:r>
+        <w:t>Each classification consisted of twenty journals. While the boundaries of discrete classifications will always be difficult to define, the vast majority of journals can be placed between one or two categories.</w:t>
+      </w:r>
+      <w:r>
+        <w:t xml:space="preserve"> High ranking cross-field journals such as </w:t>
+      </w:r>
+      <w:r>
+        <w:rPr>
+          <w:i/>
+        </w:rPr>
+        <w:t>Nature</w:t>
+      </w:r>
+      <w:r>
+        <w:t xml:space="preserve"> were removed.  Using the source title for the remaining journal, I queried </w:t>
+      </w:r>
+      <w:r>
+        <w:lastRenderedPageBreak/>
+        <w:t xml:space="preserve">the Scopus API for the metadata on all articles between 1995-2014 (Appendix A). </w:t>
+      </w:r>
+      <w:r>
+        <w:t>Metrics each contributed information to the centrality of academic fields, and were only moderately correlated</w:t>
+      </w:r>
+      <w:r>
+        <w:t xml:space="preserve"> (Appendix B)</w:t>
+      </w:r>
+      <w:r>
+        <w:t xml:space="preserve">. </w:t>
+      </w:r>
+      <w:r>
+        <w:t xml:space="preserve">Academic betadiveristy was defined by constructing an author by field matrix with each of the 300,000 unique authors as a row, with the number of publications in each discipline in each column. </w:t>
+      </w:r>
+      <w:r>
+        <w:t>Temporal Search</w:t>
+      </w:r>
+    </w:p>
+    <w:p>
+      <w:pPr>
+        <w:pStyle w:val="ListParagraph"/>
+        <w:numPr>
+          <w:ilvl w:val="1"/>
+          <w:numId w:val="2"/>
+        </w:numPr>
+      </w:pPr>
+      <w:r>
+        <w:t>Network statistics</w:t>
+      </w:r>
+    </w:p>
+    <w:p>
+      <w:pPr>
+        <w:pStyle w:val="ListParagraph"/>
+        <w:numPr>
+          <w:ilvl w:val="1"/>
+          <w:numId w:val="2"/>
+        </w:numPr>
+      </w:pPr>
+      <w:r>
+        <w:t>Change through time</w:t>
+      </w:r>
     </w:p>
     <w:p>
       <w:pPr>
@@ -1033,7 +1137,19 @@
         </w:numPr>
       </w:pPr>
       <w:r>
-        <w:t>Methods</w:t>
+        <w:t>Results</w:t>
+      </w:r>
+    </w:p>
+    <w:p>
+      <w:pPr>
+        <w:pStyle w:val="ListParagraph"/>
+        <w:numPr>
+          <w:ilvl w:val="0"/>
+          <w:numId w:val="2"/>
+        </w:numPr>
+      </w:pPr>
+      <w:r>
+        <w:t>Discussion</w:t>
       </w:r>
     </w:p>
     <w:p>
@@ -1045,7 +1161,7 @@
         </w:numPr>
       </w:pPr>
       <w:r>
-        <w:t>Scopus archives</w:t>
+        <w:t>Academic networks and future for evaluation</w:t>
       </w:r>
     </w:p>
     <w:p>
@@ -1057,7 +1173,7 @@
         </w:numPr>
       </w:pPr>
       <w:r>
-        <w:t>Each classification consisted of twenty journals. While the boundaries of discrete classifications will always be difficult to define, the vast majority of journals can be placed between one or two categories.</w:t>
+        <w:t>Promoting collaboration and indexes through citation sharing (cites)</w:t>
       </w:r>
     </w:p>
     <w:p>
@@ -1069,7 +1185,7 @@
         </w:numPr>
       </w:pPr>
       <w:r>
-        <w:t>Journal Classification</w:t>
+        <w:t>On why we see strong interaction among certain fields</w:t>
       </w:r>
     </w:p>
     <w:p>
@@ -1081,7 +1197,7 @@
         </w:numPr>
       </w:pPr>
       <w:r>
-        <w:t xml:space="preserve">Metrics each contributed information to the centrality of academic fields, and were only moderately correlated. </w:t>
+        <w:t>Caveats</w:t>
       </w:r>
     </w:p>
     <w:p>
@@ -1093,148 +1209,6 @@
         </w:numPr>
       </w:pPr>
       <w:r>
-        <w:t>Defining Niche overlap</w:t>
-      </w:r>
-    </w:p>
-    <w:p>
-      <w:pPr>
-        <w:pStyle w:val="ListParagraph"/>
-        <w:numPr>
-          <w:ilvl w:val="1"/>
-          <w:numId w:val="2"/>
-        </w:numPr>
-      </w:pPr>
-    </w:p>
-    <w:p>
-      <w:pPr>
-        <w:pStyle w:val="ListParagraph"/>
-        <w:numPr>
-          <w:ilvl w:val="1"/>
-          <w:numId w:val="2"/>
-        </w:numPr>
-      </w:pPr>
-      <w:r>
-        <w:t>Search Terms</w:t>
-      </w:r>
-    </w:p>
-    <w:p>
-      <w:pPr>
-        <w:pStyle w:val="ListParagraph"/>
-        <w:numPr>
-          <w:ilvl w:val="2"/>
-          <w:numId w:val="2"/>
-        </w:numPr>
-      </w:pPr>
-      <w:r>
-        <w:t>Temporal Search</w:t>
-      </w:r>
-    </w:p>
-    <w:p>
-      <w:pPr>
-        <w:pStyle w:val="ListParagraph"/>
-        <w:numPr>
-          <w:ilvl w:val="1"/>
-          <w:numId w:val="2"/>
-        </w:numPr>
-      </w:pPr>
-      <w:r>
-        <w:t>Network statistics</w:t>
-      </w:r>
-    </w:p>
-    <w:p>
-      <w:pPr>
-        <w:pStyle w:val="ListParagraph"/>
-        <w:numPr>
-          <w:ilvl w:val="1"/>
-          <w:numId w:val="2"/>
-        </w:numPr>
-      </w:pPr>
-      <w:r>
-        <w:t>Change through time</w:t>
-      </w:r>
-    </w:p>
-    <w:p>
-      <w:pPr>
-        <w:pStyle w:val="ListParagraph"/>
-        <w:numPr>
-          <w:ilvl w:val="0"/>
-          <w:numId w:val="2"/>
-        </w:numPr>
-      </w:pPr>
-      <w:r>
-        <w:t>Results</w:t>
-      </w:r>
-    </w:p>
-    <w:p>
-      <w:pPr>
-        <w:pStyle w:val="ListParagraph"/>
-        <w:numPr>
-          <w:ilvl w:val="0"/>
-          <w:numId w:val="2"/>
-        </w:numPr>
-      </w:pPr>
-      <w:r>
-        <w:t>Discussion</w:t>
-      </w:r>
-    </w:p>
-    <w:p>
-      <w:pPr>
-        <w:pStyle w:val="ListParagraph"/>
-        <w:numPr>
-          <w:ilvl w:val="1"/>
-          <w:numId w:val="2"/>
-        </w:numPr>
-      </w:pPr>
-      <w:r>
-        <w:t>Academic networks and future for evaluation</w:t>
-      </w:r>
-    </w:p>
-    <w:p>
-      <w:pPr>
-        <w:pStyle w:val="ListParagraph"/>
-        <w:numPr>
-          <w:ilvl w:val="1"/>
-          <w:numId w:val="2"/>
-        </w:numPr>
-      </w:pPr>
-      <w:r>
-        <w:lastRenderedPageBreak/>
-        <w:t>Promoting collaboration and indexes through citation sharing (cites)</w:t>
-      </w:r>
-    </w:p>
-    <w:p>
-      <w:pPr>
-        <w:pStyle w:val="ListParagraph"/>
-        <w:numPr>
-          <w:ilvl w:val="1"/>
-          <w:numId w:val="2"/>
-        </w:numPr>
-      </w:pPr>
-      <w:r>
-        <w:t>On why we see strong interaction among certain fields</w:t>
-      </w:r>
-    </w:p>
-    <w:p>
-      <w:pPr>
-        <w:pStyle w:val="ListParagraph"/>
-        <w:numPr>
-          <w:ilvl w:val="1"/>
-          <w:numId w:val="2"/>
-        </w:numPr>
-      </w:pPr>
-      <w:r>
-        <w:t>Caveats</w:t>
-      </w:r>
-    </w:p>
-    <w:p>
-      <w:pPr>
-        <w:pStyle w:val="ListParagraph"/>
-        <w:numPr>
-          <w:ilvl w:val="1"/>
-          <w:numId w:val="2"/>
-        </w:numPr>
-      </w:pPr>
-      <w:r>
         <w:t>The potential for future growth</w:t>
       </w:r>
     </w:p>
@@ -1243,10 +1217,7 @@
         <w:t>Works Cited</w:t>
       </w:r>
     </w:p>
-    <w:p>
-      <w:bookmarkStart w:id="0" w:name="_GoBack"/>
-      <w:bookmarkEnd w:id="0"/>
-    </w:p>
+    <w:p/>
     <w:p>
       <w:pPr>
         <w:rPr>
@@ -1271,9 +1242,154 @@
 </w:document>
 </file>
 
+<file path=word/endnotes.xml><?xml version="1.0" encoding="utf-8"?>
+<w:endnotes xmlns:wpc="http://schemas.microsoft.com/office/word/2010/wordprocessingCanvas" xmlns:mc="http://schemas.openxmlformats.org/markup-compatibility/2006" xmlns:o="urn:schemas-microsoft-com:office:office" xmlns:r="http://schemas.openxmlformats.org/officeDocument/2006/relationships" xmlns:m="http://schemas.openxmlformats.org/officeDocument/2006/math" xmlns:v="urn:schemas-microsoft-com:vml" xmlns:wp14="http://schemas.microsoft.com/office/word/2010/wordprocessingDrawing" xmlns:wp="http://schemas.openxmlformats.org/drawingml/2006/wordprocessingDrawing" xmlns:w10="urn:schemas-microsoft-com:office:word" xmlns:w="http://schemas.openxmlformats.org/wordprocessingml/2006/main" xmlns:w14="http://schemas.microsoft.com/office/word/2010/wordml" xmlns:w15="http://schemas.microsoft.com/office/word/2012/wordml" xmlns:wpg="http://schemas.microsoft.com/office/word/2010/wordprocessingGroup" xmlns:wpi="http://schemas.microsoft.com/office/word/2010/wordprocessingInk" xmlns:wne="http://schemas.microsoft.com/office/word/2006/wordml" xmlns:wps="http://schemas.microsoft.com/office/word/2010/wordprocessingShape" mc:Ignorable="w14 w15 wp14">
+  <w:endnote w:type="separator" w:id="-1">
+    <w:p>
+      <w:pPr>
+        <w:spacing w:after="0" w:line="240" w:lineRule="auto"/>
+      </w:pPr>
+      <w:r>
+        <w:separator/>
+      </w:r>
+    </w:p>
+  </w:endnote>
+  <w:endnote w:type="continuationSeparator" w:id="0">
+    <w:p>
+      <w:pPr>
+        <w:spacing w:after="0" w:line="240" w:lineRule="auto"/>
+      </w:pPr>
+      <w:r>
+        <w:continuationSeparator/>
+      </w:r>
+    </w:p>
+  </w:endnote>
+</w:endnotes>
+</file>
+
+<file path=word/footnotes.xml><?xml version="1.0" encoding="utf-8"?>
+<w:footnotes xmlns:wpc="http://schemas.microsoft.com/office/word/2010/wordprocessingCanvas" xmlns:mc="http://schemas.openxmlformats.org/markup-compatibility/2006" xmlns:o="urn:schemas-microsoft-com:office:office" xmlns:r="http://schemas.openxmlformats.org/officeDocument/2006/relationships" xmlns:m="http://schemas.openxmlformats.org/officeDocument/2006/math" xmlns:v="urn:schemas-microsoft-com:vml" xmlns:wp14="http://schemas.microsoft.com/office/word/2010/wordprocessingDrawing" xmlns:wp="http://schemas.openxmlformats.org/drawingml/2006/wordprocessingDrawing" xmlns:w10="urn:schemas-microsoft-com:office:word" xmlns:w="http://schemas.openxmlformats.org/wordprocessingml/2006/main" xmlns:w14="http://schemas.microsoft.com/office/word/2010/wordml" xmlns:w15="http://schemas.microsoft.com/office/word/2012/wordml" xmlns:wpg="http://schemas.microsoft.com/office/word/2010/wordprocessingGroup" xmlns:wpi="http://schemas.microsoft.com/office/word/2010/wordprocessingInk" xmlns:wne="http://schemas.microsoft.com/office/word/2006/wordml" xmlns:wps="http://schemas.microsoft.com/office/word/2010/wordprocessingShape" mc:Ignorable="w14 w15 wp14">
+  <w:footnote w:type="separator" w:id="-1">
+    <w:p>
+      <w:pPr>
+        <w:spacing w:after="0" w:line="240" w:lineRule="auto"/>
+      </w:pPr>
+      <w:r>
+        <w:separator/>
+      </w:r>
+    </w:p>
+  </w:footnote>
+  <w:footnote w:type="continuationSeparator" w:id="0">
+    <w:p>
+      <w:pPr>
+        <w:spacing w:after="0" w:line="240" w:lineRule="auto"/>
+      </w:pPr>
+      <w:r>
+        <w:continuationSeparator/>
+      </w:r>
+    </w:p>
+  </w:footnote>
+</w:footnotes>
+</file>
+
 <file path=word/numbering.xml><?xml version="1.0" encoding="utf-8"?>
 <w:numbering xmlns:wpc="http://schemas.microsoft.com/office/word/2010/wordprocessingCanvas" xmlns:mc="http://schemas.openxmlformats.org/markup-compatibility/2006" xmlns:o="urn:schemas-microsoft-com:office:office" xmlns:r="http://schemas.openxmlformats.org/officeDocument/2006/relationships" xmlns:m="http://schemas.openxmlformats.org/officeDocument/2006/math" xmlns:v="urn:schemas-microsoft-com:vml" xmlns:wp14="http://schemas.microsoft.com/office/word/2010/wordprocessingDrawing" xmlns:wp="http://schemas.openxmlformats.org/drawingml/2006/wordprocessingDrawing" xmlns:w10="urn:schemas-microsoft-com:office:word" xmlns:w="http://schemas.openxmlformats.org/wordprocessingml/2006/main" xmlns:w14="http://schemas.microsoft.com/office/word/2010/wordml" xmlns:w15="http://schemas.microsoft.com/office/word/2012/wordml" xmlns:wpg="http://schemas.microsoft.com/office/word/2010/wordprocessingGroup" xmlns:wpi="http://schemas.microsoft.com/office/word/2010/wordprocessingInk" xmlns:wne="http://schemas.microsoft.com/office/word/2006/wordml" xmlns:wps="http://schemas.microsoft.com/office/word/2010/wordprocessingShape" mc:Ignorable="w14 w15 wp14">
   <w:abstractNum w:abstractNumId="0" w15:restartNumberingAfterBreak="0">
+    <w:nsid w:val="1482775B"/>
+    <w:multiLevelType w:val="multilevel"/>
+    <w:tmpl w:val="0EBA3C40"/>
+    <w:lvl w:ilvl="0">
+      <w:start w:val="1"/>
+      <w:numFmt w:val="decimal"/>
+      <w:pStyle w:val="Heading1"/>
+      <w:lvlText w:val="%1"/>
+      <w:lvlJc w:val="left"/>
+      <w:pPr>
+        <w:ind w:left="432" w:hanging="432"/>
+      </w:pPr>
+    </w:lvl>
+    <w:lvl w:ilvl="1">
+      <w:start w:val="1"/>
+      <w:numFmt w:val="decimal"/>
+      <w:pStyle w:val="Heading2"/>
+      <w:lvlText w:val="%1.%2"/>
+      <w:lvlJc w:val="left"/>
+      <w:pPr>
+        <w:ind w:left="576" w:hanging="576"/>
+      </w:pPr>
+    </w:lvl>
+    <w:lvl w:ilvl="2">
+      <w:start w:val="1"/>
+      <w:numFmt w:val="decimal"/>
+      <w:pStyle w:val="Heading3"/>
+      <w:lvlText w:val="%1.%2.%3"/>
+      <w:lvlJc w:val="left"/>
+      <w:pPr>
+        <w:ind w:left="720" w:hanging="720"/>
+      </w:pPr>
+    </w:lvl>
+    <w:lvl w:ilvl="3">
+      <w:start w:val="1"/>
+      <w:numFmt w:val="decimal"/>
+      <w:pStyle w:val="Heading4"/>
+      <w:lvlText w:val="%1.%2.%3.%4"/>
+      <w:lvlJc w:val="left"/>
+      <w:pPr>
+        <w:ind w:left="864" w:hanging="864"/>
+      </w:pPr>
+    </w:lvl>
+    <w:lvl w:ilvl="4">
+      <w:start w:val="1"/>
+      <w:numFmt w:val="decimal"/>
+      <w:pStyle w:val="Heading5"/>
+      <w:lvlText w:val="%1.%2.%3.%4.%5"/>
+      <w:lvlJc w:val="left"/>
+      <w:pPr>
+        <w:ind w:left="1008" w:hanging="1008"/>
+      </w:pPr>
+    </w:lvl>
+    <w:lvl w:ilvl="5">
+      <w:start w:val="1"/>
+      <w:numFmt w:val="decimal"/>
+      <w:pStyle w:val="Heading6"/>
+      <w:lvlText w:val="%1.%2.%3.%4.%5.%6"/>
+      <w:lvlJc w:val="left"/>
+      <w:pPr>
+        <w:ind w:left="1152" w:hanging="1152"/>
+      </w:pPr>
+    </w:lvl>
+    <w:lvl w:ilvl="6">
+      <w:start w:val="1"/>
+      <w:numFmt w:val="decimal"/>
+      <w:pStyle w:val="Heading7"/>
+      <w:lvlText w:val="%1.%2.%3.%4.%5.%6.%7"/>
+      <w:lvlJc w:val="left"/>
+      <w:pPr>
+        <w:ind w:left="1296" w:hanging="1296"/>
+      </w:pPr>
+    </w:lvl>
+    <w:lvl w:ilvl="7">
+      <w:start w:val="1"/>
+      <w:numFmt w:val="decimal"/>
+      <w:pStyle w:val="Heading8"/>
+      <w:lvlText w:val="%1.%2.%3.%4.%5.%6.%7.%8"/>
+      <w:lvlJc w:val="left"/>
+      <w:pPr>
+        <w:ind w:left="1440" w:hanging="1440"/>
+      </w:pPr>
+    </w:lvl>
+    <w:lvl w:ilvl="8">
+      <w:start w:val="1"/>
+      <w:numFmt w:val="decimal"/>
+      <w:pStyle w:val="Heading9"/>
+      <w:lvlText w:val="%1.%2.%3.%4.%5.%6.%7.%8.%9"/>
+      <w:lvlJc w:val="left"/>
+      <w:pPr>
+        <w:ind w:left="1584" w:hanging="1584"/>
+      </w:pPr>
+    </w:lvl>
+  </w:abstractNum>
+  <w:abstractNum w:abstractNumId="1" w15:restartNumberingAfterBreak="0">
     <w:nsid w:val="32245A5D"/>
     <w:multiLevelType w:val="hybridMultilevel"/>
     <w:tmpl w:val="7E1C916C"/>
@@ -1362,7 +1478,7 @@
       </w:pPr>
     </w:lvl>
   </w:abstractNum>
-  <w:abstractNum w:abstractNumId="1" w15:restartNumberingAfterBreak="0">
+  <w:abstractNum w:abstractNumId="2" w15:restartNumberingAfterBreak="0">
     <w:nsid w:val="3B060E73"/>
     <w:multiLevelType w:val="hybridMultilevel"/>
     <w:tmpl w:val="1BC6DD32"/>
@@ -1476,10 +1592,40 @@
     </w:lvl>
   </w:abstractNum>
   <w:num w:numId="1">
+    <w:abstractNumId w:val="1"/>
+  </w:num>
+  <w:num w:numId="2">
+    <w:abstractNumId w:val="2"/>
+  </w:num>
+  <w:num w:numId="3">
     <w:abstractNumId w:val="0"/>
   </w:num>
-  <w:num w:numId="2">
-    <w:abstractNumId w:val="1"/>
+  <w:num w:numId="4">
+    <w:abstractNumId w:val="0"/>
+  </w:num>
+  <w:num w:numId="5">
+    <w:abstractNumId w:val="0"/>
+  </w:num>
+  <w:num w:numId="6">
+    <w:abstractNumId w:val="0"/>
+  </w:num>
+  <w:num w:numId="7">
+    <w:abstractNumId w:val="0"/>
+  </w:num>
+  <w:num w:numId="8">
+    <w:abstractNumId w:val="0"/>
+  </w:num>
+  <w:num w:numId="9">
+    <w:abstractNumId w:val="0"/>
+  </w:num>
+  <w:num w:numId="10">
+    <w:abstractNumId w:val="0"/>
+  </w:num>
+  <w:num w:numId="11">
+    <w:abstractNumId w:val="0"/>
+  </w:num>
+  <w:num w:numId="12">
+    <w:abstractNumId w:val="0"/>
   </w:num>
 </w:numbering>
 </file>
@@ -1489,7 +1635,7 @@
   <w:docDefaults>
     <w:rPrDefault>
       <w:rPr>
-        <w:rFonts w:asciiTheme="minorHAnsi" w:eastAsiaTheme="minorHAnsi" w:hAnsiTheme="minorHAnsi" w:cstheme="minorBidi"/>
+        <w:rFonts w:asciiTheme="minorHAnsi" w:eastAsiaTheme="minorEastAsia" w:hAnsiTheme="minorHAnsi" w:cstheme="minorBidi"/>
         <w:sz w:val="22"/>
         <w:szCs w:val="22"/>
         <w:lang w:val="en-US" w:eastAsia="en-US" w:bidi="ar-SA"/>
@@ -1877,6 +2023,259 @@
   <w:style w:type="paragraph" w:default="1" w:styleId="Normal">
     <w:name w:val="Normal"/>
     <w:qFormat/>
+    <w:rsid w:val="00975E59"/>
+    <w:pPr>
+      <w:spacing w:line="480" w:lineRule="auto"/>
+    </w:pPr>
+  </w:style>
+  <w:style w:type="paragraph" w:styleId="Heading1">
+    <w:name w:val="heading 1"/>
+    <w:basedOn w:val="Normal"/>
+    <w:next w:val="Normal"/>
+    <w:link w:val="Heading1Char"/>
+    <w:uiPriority w:val="9"/>
+    <w:qFormat/>
+    <w:rsid w:val="00975E59"/>
+    <w:pPr>
+      <w:keepNext/>
+      <w:keepLines/>
+      <w:numPr>
+        <w:numId w:val="12"/>
+      </w:numPr>
+      <w:pBdr>
+        <w:bottom w:val="single" w:sz="4" w:space="1" w:color="595959" w:themeColor="text1" w:themeTint="A6"/>
+      </w:pBdr>
+      <w:spacing w:before="360"/>
+      <w:outlineLvl w:val="0"/>
+    </w:pPr>
+    <w:rPr>
+      <w:rFonts w:asciiTheme="majorHAnsi" w:eastAsiaTheme="majorEastAsia" w:hAnsiTheme="majorHAnsi" w:cstheme="majorBidi"/>
+      <w:b/>
+      <w:bCs/>
+      <w:smallCaps/>
+      <w:color w:val="000000" w:themeColor="text1"/>
+      <w:sz w:val="36"/>
+      <w:szCs w:val="36"/>
+    </w:rPr>
+  </w:style>
+  <w:style w:type="paragraph" w:styleId="Heading2">
+    <w:name w:val="heading 2"/>
+    <w:basedOn w:val="Normal"/>
+    <w:next w:val="Normal"/>
+    <w:link w:val="Heading2Char"/>
+    <w:uiPriority w:val="9"/>
+    <w:unhideWhenUsed/>
+    <w:qFormat/>
+    <w:rsid w:val="00975E59"/>
+    <w:pPr>
+      <w:keepNext/>
+      <w:keepLines/>
+      <w:numPr>
+        <w:ilvl w:val="1"/>
+        <w:numId w:val="12"/>
+      </w:numPr>
+      <w:spacing w:before="360" w:after="0"/>
+      <w:outlineLvl w:val="1"/>
+    </w:pPr>
+    <w:rPr>
+      <w:rFonts w:asciiTheme="majorHAnsi" w:eastAsiaTheme="majorEastAsia" w:hAnsiTheme="majorHAnsi" w:cstheme="majorBidi"/>
+      <w:b/>
+      <w:bCs/>
+      <w:smallCaps/>
+      <w:color w:val="000000" w:themeColor="text1"/>
+      <w:sz w:val="28"/>
+      <w:szCs w:val="28"/>
+    </w:rPr>
+  </w:style>
+  <w:style w:type="paragraph" w:styleId="Heading3">
+    <w:name w:val="heading 3"/>
+    <w:basedOn w:val="Normal"/>
+    <w:next w:val="Normal"/>
+    <w:link w:val="Heading3Char"/>
+    <w:uiPriority w:val="9"/>
+    <w:unhideWhenUsed/>
+    <w:qFormat/>
+    <w:rsid w:val="00975E59"/>
+    <w:pPr>
+      <w:keepNext/>
+      <w:keepLines/>
+      <w:numPr>
+        <w:ilvl w:val="2"/>
+        <w:numId w:val="12"/>
+      </w:numPr>
+      <w:spacing w:before="200" w:after="0"/>
+      <w:outlineLvl w:val="2"/>
+    </w:pPr>
+    <w:rPr>
+      <w:rFonts w:asciiTheme="majorHAnsi" w:eastAsiaTheme="majorEastAsia" w:hAnsiTheme="majorHAnsi" w:cstheme="majorBidi"/>
+      <w:b/>
+      <w:bCs/>
+      <w:color w:val="000000" w:themeColor="text1"/>
+    </w:rPr>
+  </w:style>
+  <w:style w:type="paragraph" w:styleId="Heading4">
+    <w:name w:val="heading 4"/>
+    <w:basedOn w:val="Normal"/>
+    <w:next w:val="Normal"/>
+    <w:link w:val="Heading4Char"/>
+    <w:uiPriority w:val="9"/>
+    <w:semiHidden/>
+    <w:unhideWhenUsed/>
+    <w:qFormat/>
+    <w:rsid w:val="00975E59"/>
+    <w:pPr>
+      <w:keepNext/>
+      <w:keepLines/>
+      <w:numPr>
+        <w:ilvl w:val="3"/>
+        <w:numId w:val="12"/>
+      </w:numPr>
+      <w:spacing w:before="200" w:after="0"/>
+      <w:outlineLvl w:val="3"/>
+    </w:pPr>
+    <w:rPr>
+      <w:rFonts w:asciiTheme="majorHAnsi" w:eastAsiaTheme="majorEastAsia" w:hAnsiTheme="majorHAnsi" w:cstheme="majorBidi"/>
+      <w:b/>
+      <w:bCs/>
+      <w:i/>
+      <w:iCs/>
+      <w:color w:val="000000" w:themeColor="text1"/>
+    </w:rPr>
+  </w:style>
+  <w:style w:type="paragraph" w:styleId="Heading5">
+    <w:name w:val="heading 5"/>
+    <w:basedOn w:val="Normal"/>
+    <w:next w:val="Normal"/>
+    <w:link w:val="Heading5Char"/>
+    <w:uiPriority w:val="9"/>
+    <w:semiHidden/>
+    <w:unhideWhenUsed/>
+    <w:qFormat/>
+    <w:rsid w:val="00975E59"/>
+    <w:pPr>
+      <w:keepNext/>
+      <w:keepLines/>
+      <w:numPr>
+        <w:ilvl w:val="4"/>
+        <w:numId w:val="12"/>
+      </w:numPr>
+      <w:spacing w:before="200" w:after="0"/>
+      <w:outlineLvl w:val="4"/>
+    </w:pPr>
+    <w:rPr>
+      <w:rFonts w:asciiTheme="majorHAnsi" w:eastAsiaTheme="majorEastAsia" w:hAnsiTheme="majorHAnsi" w:cstheme="majorBidi"/>
+      <w:color w:val="323E4F" w:themeColor="text2" w:themeShade="BF"/>
+    </w:rPr>
+  </w:style>
+  <w:style w:type="paragraph" w:styleId="Heading6">
+    <w:name w:val="heading 6"/>
+    <w:basedOn w:val="Normal"/>
+    <w:next w:val="Normal"/>
+    <w:link w:val="Heading6Char"/>
+    <w:uiPriority w:val="9"/>
+    <w:semiHidden/>
+    <w:unhideWhenUsed/>
+    <w:qFormat/>
+    <w:rsid w:val="00975E59"/>
+    <w:pPr>
+      <w:keepNext/>
+      <w:keepLines/>
+      <w:numPr>
+        <w:ilvl w:val="5"/>
+        <w:numId w:val="12"/>
+      </w:numPr>
+      <w:spacing w:before="200" w:after="0"/>
+      <w:outlineLvl w:val="5"/>
+    </w:pPr>
+    <w:rPr>
+      <w:rFonts w:asciiTheme="majorHAnsi" w:eastAsiaTheme="majorEastAsia" w:hAnsiTheme="majorHAnsi" w:cstheme="majorBidi"/>
+      <w:i/>
+      <w:iCs/>
+      <w:color w:val="323E4F" w:themeColor="text2" w:themeShade="BF"/>
+    </w:rPr>
+  </w:style>
+  <w:style w:type="paragraph" w:styleId="Heading7">
+    <w:name w:val="heading 7"/>
+    <w:basedOn w:val="Normal"/>
+    <w:next w:val="Normal"/>
+    <w:link w:val="Heading7Char"/>
+    <w:uiPriority w:val="9"/>
+    <w:semiHidden/>
+    <w:unhideWhenUsed/>
+    <w:qFormat/>
+    <w:rsid w:val="00975E59"/>
+    <w:pPr>
+      <w:keepNext/>
+      <w:keepLines/>
+      <w:numPr>
+        <w:ilvl w:val="6"/>
+        <w:numId w:val="12"/>
+      </w:numPr>
+      <w:spacing w:before="200" w:after="0"/>
+      <w:outlineLvl w:val="6"/>
+    </w:pPr>
+    <w:rPr>
+      <w:rFonts w:asciiTheme="majorHAnsi" w:eastAsiaTheme="majorEastAsia" w:hAnsiTheme="majorHAnsi" w:cstheme="majorBidi"/>
+      <w:i/>
+      <w:iCs/>
+      <w:color w:val="404040" w:themeColor="text1" w:themeTint="BF"/>
+    </w:rPr>
+  </w:style>
+  <w:style w:type="paragraph" w:styleId="Heading8">
+    <w:name w:val="heading 8"/>
+    <w:basedOn w:val="Normal"/>
+    <w:next w:val="Normal"/>
+    <w:link w:val="Heading8Char"/>
+    <w:uiPriority w:val="9"/>
+    <w:semiHidden/>
+    <w:unhideWhenUsed/>
+    <w:qFormat/>
+    <w:rsid w:val="00975E59"/>
+    <w:pPr>
+      <w:keepNext/>
+      <w:keepLines/>
+      <w:numPr>
+        <w:ilvl w:val="7"/>
+        <w:numId w:val="12"/>
+      </w:numPr>
+      <w:spacing w:before="200" w:after="0"/>
+      <w:outlineLvl w:val="7"/>
+    </w:pPr>
+    <w:rPr>
+      <w:rFonts w:asciiTheme="majorHAnsi" w:eastAsiaTheme="majorEastAsia" w:hAnsiTheme="majorHAnsi" w:cstheme="majorBidi"/>
+      <w:color w:val="404040" w:themeColor="text1" w:themeTint="BF"/>
+      <w:sz w:val="20"/>
+      <w:szCs w:val="20"/>
+    </w:rPr>
+  </w:style>
+  <w:style w:type="paragraph" w:styleId="Heading9">
+    <w:name w:val="heading 9"/>
+    <w:basedOn w:val="Normal"/>
+    <w:next w:val="Normal"/>
+    <w:link w:val="Heading9Char"/>
+    <w:uiPriority w:val="9"/>
+    <w:semiHidden/>
+    <w:unhideWhenUsed/>
+    <w:qFormat/>
+    <w:rsid w:val="00975E59"/>
+    <w:pPr>
+      <w:keepNext/>
+      <w:keepLines/>
+      <w:numPr>
+        <w:ilvl w:val="8"/>
+        <w:numId w:val="12"/>
+      </w:numPr>
+      <w:spacing w:before="200" w:after="0"/>
+      <w:outlineLvl w:val="8"/>
+    </w:pPr>
+    <w:rPr>
+      <w:rFonts w:asciiTheme="majorHAnsi" w:eastAsiaTheme="majorEastAsia" w:hAnsiTheme="majorHAnsi" w:cstheme="majorBidi"/>
+      <w:i/>
+      <w:iCs/>
+      <w:color w:val="404040" w:themeColor="text1" w:themeTint="BF"/>
+      <w:sz w:val="20"/>
+      <w:szCs w:val="20"/>
+    </w:rPr>
   </w:style>
   <w:style w:type="character" w:default="1" w:styleId="DefaultParagraphFont">
     <w:name w:val="Default Paragraph Font"/>
@@ -1915,6 +2314,446 @@
       <w:ind w:left="720"/>
       <w:contextualSpacing/>
     </w:pPr>
+  </w:style>
+  <w:style w:type="paragraph" w:styleId="Header">
+    <w:name w:val="header"/>
+    <w:basedOn w:val="Normal"/>
+    <w:link w:val="HeaderChar"/>
+    <w:uiPriority w:val="99"/>
+    <w:unhideWhenUsed/>
+    <w:rsid w:val="00725F6F"/>
+    <w:pPr>
+      <w:tabs>
+        <w:tab w:val="center" w:pos="4680"/>
+        <w:tab w:val="right" w:pos="9360"/>
+      </w:tabs>
+      <w:spacing w:after="0" w:line="240" w:lineRule="auto"/>
+    </w:pPr>
+  </w:style>
+  <w:style w:type="character" w:customStyle="1" w:styleId="HeaderChar">
+    <w:name w:val="Header Char"/>
+    <w:basedOn w:val="DefaultParagraphFont"/>
+    <w:link w:val="Header"/>
+    <w:uiPriority w:val="99"/>
+    <w:rsid w:val="00725F6F"/>
+  </w:style>
+  <w:style w:type="paragraph" w:styleId="Footer">
+    <w:name w:val="footer"/>
+    <w:basedOn w:val="Normal"/>
+    <w:link w:val="FooterChar"/>
+    <w:uiPriority w:val="99"/>
+    <w:unhideWhenUsed/>
+    <w:rsid w:val="00725F6F"/>
+    <w:pPr>
+      <w:tabs>
+        <w:tab w:val="center" w:pos="4680"/>
+        <w:tab w:val="right" w:pos="9360"/>
+      </w:tabs>
+      <w:spacing w:after="0" w:line="240" w:lineRule="auto"/>
+    </w:pPr>
+  </w:style>
+  <w:style w:type="character" w:customStyle="1" w:styleId="FooterChar">
+    <w:name w:val="Footer Char"/>
+    <w:basedOn w:val="DefaultParagraphFont"/>
+    <w:link w:val="Footer"/>
+    <w:uiPriority w:val="99"/>
+    <w:rsid w:val="00725F6F"/>
+  </w:style>
+  <w:style w:type="character" w:customStyle="1" w:styleId="Heading1Char">
+    <w:name w:val="Heading 1 Char"/>
+    <w:basedOn w:val="DefaultParagraphFont"/>
+    <w:link w:val="Heading1"/>
+    <w:uiPriority w:val="9"/>
+    <w:rsid w:val="00975E59"/>
+    <w:rPr>
+      <w:rFonts w:asciiTheme="majorHAnsi" w:eastAsiaTheme="majorEastAsia" w:hAnsiTheme="majorHAnsi" w:cstheme="majorBidi"/>
+      <w:b/>
+      <w:bCs/>
+      <w:smallCaps/>
+      <w:color w:val="000000" w:themeColor="text1"/>
+      <w:sz w:val="36"/>
+      <w:szCs w:val="36"/>
+    </w:rPr>
+  </w:style>
+  <w:style w:type="character" w:customStyle="1" w:styleId="Heading2Char">
+    <w:name w:val="Heading 2 Char"/>
+    <w:basedOn w:val="DefaultParagraphFont"/>
+    <w:link w:val="Heading2"/>
+    <w:uiPriority w:val="9"/>
+    <w:rsid w:val="00975E59"/>
+    <w:rPr>
+      <w:rFonts w:asciiTheme="majorHAnsi" w:eastAsiaTheme="majorEastAsia" w:hAnsiTheme="majorHAnsi" w:cstheme="majorBidi"/>
+      <w:b/>
+      <w:bCs/>
+      <w:smallCaps/>
+      <w:color w:val="000000" w:themeColor="text1"/>
+      <w:sz w:val="28"/>
+      <w:szCs w:val="28"/>
+    </w:rPr>
+  </w:style>
+  <w:style w:type="character" w:customStyle="1" w:styleId="Heading3Char">
+    <w:name w:val="Heading 3 Char"/>
+    <w:basedOn w:val="DefaultParagraphFont"/>
+    <w:link w:val="Heading3"/>
+    <w:uiPriority w:val="9"/>
+    <w:rsid w:val="00975E59"/>
+    <w:rPr>
+      <w:rFonts w:asciiTheme="majorHAnsi" w:eastAsiaTheme="majorEastAsia" w:hAnsiTheme="majorHAnsi" w:cstheme="majorBidi"/>
+      <w:b/>
+      <w:bCs/>
+      <w:color w:val="000000" w:themeColor="text1"/>
+    </w:rPr>
+  </w:style>
+  <w:style w:type="character" w:customStyle="1" w:styleId="Heading4Char">
+    <w:name w:val="Heading 4 Char"/>
+    <w:basedOn w:val="DefaultParagraphFont"/>
+    <w:link w:val="Heading4"/>
+    <w:uiPriority w:val="9"/>
+    <w:semiHidden/>
+    <w:rsid w:val="00975E59"/>
+    <w:rPr>
+      <w:rFonts w:asciiTheme="majorHAnsi" w:eastAsiaTheme="majorEastAsia" w:hAnsiTheme="majorHAnsi" w:cstheme="majorBidi"/>
+      <w:b/>
+      <w:bCs/>
+      <w:i/>
+      <w:iCs/>
+      <w:color w:val="000000" w:themeColor="text1"/>
+    </w:rPr>
+  </w:style>
+  <w:style w:type="character" w:customStyle="1" w:styleId="Heading5Char">
+    <w:name w:val="Heading 5 Char"/>
+    <w:basedOn w:val="DefaultParagraphFont"/>
+    <w:link w:val="Heading5"/>
+    <w:uiPriority w:val="9"/>
+    <w:semiHidden/>
+    <w:rsid w:val="00975E59"/>
+    <w:rPr>
+      <w:rFonts w:asciiTheme="majorHAnsi" w:eastAsiaTheme="majorEastAsia" w:hAnsiTheme="majorHAnsi" w:cstheme="majorBidi"/>
+      <w:color w:val="323E4F" w:themeColor="text2" w:themeShade="BF"/>
+    </w:rPr>
+  </w:style>
+  <w:style w:type="character" w:customStyle="1" w:styleId="Heading6Char">
+    <w:name w:val="Heading 6 Char"/>
+    <w:basedOn w:val="DefaultParagraphFont"/>
+    <w:link w:val="Heading6"/>
+    <w:uiPriority w:val="9"/>
+    <w:semiHidden/>
+    <w:rsid w:val="00975E59"/>
+    <w:rPr>
+      <w:rFonts w:asciiTheme="majorHAnsi" w:eastAsiaTheme="majorEastAsia" w:hAnsiTheme="majorHAnsi" w:cstheme="majorBidi"/>
+      <w:i/>
+      <w:iCs/>
+      <w:color w:val="323E4F" w:themeColor="text2" w:themeShade="BF"/>
+    </w:rPr>
+  </w:style>
+  <w:style w:type="character" w:customStyle="1" w:styleId="Heading7Char">
+    <w:name w:val="Heading 7 Char"/>
+    <w:basedOn w:val="DefaultParagraphFont"/>
+    <w:link w:val="Heading7"/>
+    <w:uiPriority w:val="9"/>
+    <w:semiHidden/>
+    <w:rsid w:val="00975E59"/>
+    <w:rPr>
+      <w:rFonts w:asciiTheme="majorHAnsi" w:eastAsiaTheme="majorEastAsia" w:hAnsiTheme="majorHAnsi" w:cstheme="majorBidi"/>
+      <w:i/>
+      <w:iCs/>
+      <w:color w:val="404040" w:themeColor="text1" w:themeTint="BF"/>
+    </w:rPr>
+  </w:style>
+  <w:style w:type="character" w:customStyle="1" w:styleId="Heading8Char">
+    <w:name w:val="Heading 8 Char"/>
+    <w:basedOn w:val="DefaultParagraphFont"/>
+    <w:link w:val="Heading8"/>
+    <w:uiPriority w:val="9"/>
+    <w:semiHidden/>
+    <w:rsid w:val="00975E59"/>
+    <w:rPr>
+      <w:rFonts w:asciiTheme="majorHAnsi" w:eastAsiaTheme="majorEastAsia" w:hAnsiTheme="majorHAnsi" w:cstheme="majorBidi"/>
+      <w:color w:val="404040" w:themeColor="text1" w:themeTint="BF"/>
+      <w:sz w:val="20"/>
+      <w:szCs w:val="20"/>
+    </w:rPr>
+  </w:style>
+  <w:style w:type="character" w:customStyle="1" w:styleId="Heading9Char">
+    <w:name w:val="Heading 9 Char"/>
+    <w:basedOn w:val="DefaultParagraphFont"/>
+    <w:link w:val="Heading9"/>
+    <w:uiPriority w:val="9"/>
+    <w:semiHidden/>
+    <w:rsid w:val="00975E59"/>
+    <w:rPr>
+      <w:rFonts w:asciiTheme="majorHAnsi" w:eastAsiaTheme="majorEastAsia" w:hAnsiTheme="majorHAnsi" w:cstheme="majorBidi"/>
+      <w:i/>
+      <w:iCs/>
+      <w:color w:val="404040" w:themeColor="text1" w:themeTint="BF"/>
+      <w:sz w:val="20"/>
+      <w:szCs w:val="20"/>
+    </w:rPr>
+  </w:style>
+  <w:style w:type="paragraph" w:styleId="Caption">
+    <w:name w:val="caption"/>
+    <w:basedOn w:val="Normal"/>
+    <w:next w:val="Normal"/>
+    <w:uiPriority w:val="35"/>
+    <w:semiHidden/>
+    <w:unhideWhenUsed/>
+    <w:qFormat/>
+    <w:rsid w:val="00975E59"/>
+    <w:pPr>
+      <w:spacing w:after="200" w:line="240" w:lineRule="auto"/>
+    </w:pPr>
+    <w:rPr>
+      <w:i/>
+      <w:iCs/>
+      <w:color w:val="44546A" w:themeColor="text2"/>
+      <w:sz w:val="18"/>
+      <w:szCs w:val="18"/>
+    </w:rPr>
+  </w:style>
+  <w:style w:type="paragraph" w:styleId="Title">
+    <w:name w:val="Title"/>
+    <w:basedOn w:val="Normal"/>
+    <w:next w:val="Normal"/>
+    <w:link w:val="TitleChar"/>
+    <w:uiPriority w:val="10"/>
+    <w:qFormat/>
+    <w:rsid w:val="00975E59"/>
+    <w:pPr>
+      <w:spacing w:after="0" w:line="240" w:lineRule="auto"/>
+      <w:contextualSpacing/>
+    </w:pPr>
+    <w:rPr>
+      <w:rFonts w:asciiTheme="majorHAnsi" w:eastAsiaTheme="majorEastAsia" w:hAnsiTheme="majorHAnsi" w:cstheme="majorBidi"/>
+      <w:color w:val="000000" w:themeColor="text1"/>
+      <w:sz w:val="56"/>
+      <w:szCs w:val="56"/>
+    </w:rPr>
+  </w:style>
+  <w:style w:type="character" w:customStyle="1" w:styleId="TitleChar">
+    <w:name w:val="Title Char"/>
+    <w:basedOn w:val="DefaultParagraphFont"/>
+    <w:link w:val="Title"/>
+    <w:uiPriority w:val="10"/>
+    <w:rsid w:val="00975E59"/>
+    <w:rPr>
+      <w:rFonts w:asciiTheme="majorHAnsi" w:eastAsiaTheme="majorEastAsia" w:hAnsiTheme="majorHAnsi" w:cstheme="majorBidi"/>
+      <w:color w:val="000000" w:themeColor="text1"/>
+      <w:sz w:val="56"/>
+      <w:szCs w:val="56"/>
+    </w:rPr>
+  </w:style>
+  <w:style w:type="paragraph" w:styleId="Subtitle">
+    <w:name w:val="Subtitle"/>
+    <w:basedOn w:val="Normal"/>
+    <w:next w:val="Normal"/>
+    <w:link w:val="SubtitleChar"/>
+    <w:uiPriority w:val="11"/>
+    <w:qFormat/>
+    <w:rsid w:val="00975E59"/>
+    <w:pPr>
+      <w:numPr>
+        <w:ilvl w:val="1"/>
+      </w:numPr>
+    </w:pPr>
+    <w:rPr>
+      <w:color w:val="5A5A5A" w:themeColor="text1" w:themeTint="A5"/>
+      <w:spacing w:val="10"/>
+    </w:rPr>
+  </w:style>
+  <w:style w:type="character" w:customStyle="1" w:styleId="SubtitleChar">
+    <w:name w:val="Subtitle Char"/>
+    <w:basedOn w:val="DefaultParagraphFont"/>
+    <w:link w:val="Subtitle"/>
+    <w:uiPriority w:val="11"/>
+    <w:rsid w:val="00975E59"/>
+    <w:rPr>
+      <w:color w:val="5A5A5A" w:themeColor="text1" w:themeTint="A5"/>
+      <w:spacing w:val="10"/>
+    </w:rPr>
+  </w:style>
+  <w:style w:type="character" w:styleId="Strong">
+    <w:name w:val="Strong"/>
+    <w:basedOn w:val="DefaultParagraphFont"/>
+    <w:uiPriority w:val="22"/>
+    <w:qFormat/>
+    <w:rsid w:val="00975E59"/>
+    <w:rPr>
+      <w:b/>
+      <w:bCs/>
+      <w:color w:val="000000" w:themeColor="text1"/>
+    </w:rPr>
+  </w:style>
+  <w:style w:type="character" w:styleId="Emphasis">
+    <w:name w:val="Emphasis"/>
+    <w:basedOn w:val="DefaultParagraphFont"/>
+    <w:uiPriority w:val="20"/>
+    <w:qFormat/>
+    <w:rsid w:val="00975E59"/>
+    <w:rPr>
+      <w:i/>
+      <w:iCs/>
+      <w:color w:val="auto"/>
+    </w:rPr>
+  </w:style>
+  <w:style w:type="paragraph" w:styleId="NoSpacing">
+    <w:name w:val="No Spacing"/>
+    <w:uiPriority w:val="1"/>
+    <w:qFormat/>
+    <w:rsid w:val="00975E59"/>
+    <w:pPr>
+      <w:spacing w:after="0" w:line="240" w:lineRule="auto"/>
+    </w:pPr>
+  </w:style>
+  <w:style w:type="paragraph" w:styleId="Quote">
+    <w:name w:val="Quote"/>
+    <w:basedOn w:val="Normal"/>
+    <w:next w:val="Normal"/>
+    <w:link w:val="QuoteChar"/>
+    <w:uiPriority w:val="29"/>
+    <w:qFormat/>
+    <w:rsid w:val="00975E59"/>
+    <w:pPr>
+      <w:spacing w:before="160"/>
+      <w:ind w:left="720" w:right="720"/>
+    </w:pPr>
+    <w:rPr>
+      <w:i/>
+      <w:iCs/>
+      <w:color w:val="000000" w:themeColor="text1"/>
+    </w:rPr>
+  </w:style>
+  <w:style w:type="character" w:customStyle="1" w:styleId="QuoteChar">
+    <w:name w:val="Quote Char"/>
+    <w:basedOn w:val="DefaultParagraphFont"/>
+    <w:link w:val="Quote"/>
+    <w:uiPriority w:val="29"/>
+    <w:rsid w:val="00975E59"/>
+    <w:rPr>
+      <w:i/>
+      <w:iCs/>
+      <w:color w:val="000000" w:themeColor="text1"/>
+    </w:rPr>
+  </w:style>
+  <w:style w:type="paragraph" w:styleId="IntenseQuote">
+    <w:name w:val="Intense Quote"/>
+    <w:basedOn w:val="Normal"/>
+    <w:next w:val="Normal"/>
+    <w:link w:val="IntenseQuoteChar"/>
+    <w:uiPriority w:val="30"/>
+    <w:qFormat/>
+    <w:rsid w:val="00975E59"/>
+    <w:pPr>
+      <w:pBdr>
+        <w:top w:val="single" w:sz="24" w:space="1" w:color="F2F2F2" w:themeColor="background1" w:themeShade="F2"/>
+        <w:bottom w:val="single" w:sz="24" w:space="1" w:color="F2F2F2" w:themeColor="background1" w:themeShade="F2"/>
+      </w:pBdr>
+      <w:shd w:val="clear" w:color="auto" w:fill="F2F2F2" w:themeFill="background1" w:themeFillShade="F2"/>
+      <w:spacing w:before="240" w:after="240"/>
+      <w:ind w:left="936" w:right="936"/>
+      <w:jc w:val="center"/>
+    </w:pPr>
+    <w:rPr>
+      <w:color w:val="000000" w:themeColor="text1"/>
+    </w:rPr>
+  </w:style>
+  <w:style w:type="character" w:customStyle="1" w:styleId="IntenseQuoteChar">
+    <w:name w:val="Intense Quote Char"/>
+    <w:basedOn w:val="DefaultParagraphFont"/>
+    <w:link w:val="IntenseQuote"/>
+    <w:uiPriority w:val="30"/>
+    <w:rsid w:val="00975E59"/>
+    <w:rPr>
+      <w:color w:val="000000" w:themeColor="text1"/>
+      <w:shd w:val="clear" w:color="auto" w:fill="F2F2F2" w:themeFill="background1" w:themeFillShade="F2"/>
+    </w:rPr>
+  </w:style>
+  <w:style w:type="character" w:styleId="SubtleEmphasis">
+    <w:name w:val="Subtle Emphasis"/>
+    <w:basedOn w:val="DefaultParagraphFont"/>
+    <w:uiPriority w:val="19"/>
+    <w:qFormat/>
+    <w:rsid w:val="00975E59"/>
+    <w:rPr>
+      <w:i/>
+      <w:iCs/>
+      <w:color w:val="404040" w:themeColor="text1" w:themeTint="BF"/>
+    </w:rPr>
+  </w:style>
+  <w:style w:type="character" w:styleId="IntenseEmphasis">
+    <w:name w:val="Intense Emphasis"/>
+    <w:basedOn w:val="DefaultParagraphFont"/>
+    <w:uiPriority w:val="21"/>
+    <w:qFormat/>
+    <w:rsid w:val="00975E59"/>
+    <w:rPr>
+      <w:b/>
+      <w:bCs/>
+      <w:i/>
+      <w:iCs/>
+      <w:caps/>
+    </w:rPr>
+  </w:style>
+  <w:style w:type="character" w:styleId="SubtleReference">
+    <w:name w:val="Subtle Reference"/>
+    <w:basedOn w:val="DefaultParagraphFont"/>
+    <w:uiPriority w:val="31"/>
+    <w:qFormat/>
+    <w:rsid w:val="00975E59"/>
+    <w:rPr>
+      <w:smallCaps/>
+      <w:color w:val="404040" w:themeColor="text1" w:themeTint="BF"/>
+      <w:u w:val="single" w:color="7F7F7F" w:themeColor="text1" w:themeTint="80"/>
+    </w:rPr>
+  </w:style>
+  <w:style w:type="character" w:styleId="IntenseReference">
+    <w:name w:val="Intense Reference"/>
+    <w:basedOn w:val="DefaultParagraphFont"/>
+    <w:uiPriority w:val="32"/>
+    <w:qFormat/>
+    <w:rsid w:val="00975E59"/>
+    <w:rPr>
+      <w:b/>
+      <w:bCs/>
+      <w:smallCaps/>
+      <w:u w:val="single"/>
+    </w:rPr>
+  </w:style>
+  <w:style w:type="character" w:styleId="BookTitle">
+    <w:name w:val="Book Title"/>
+    <w:basedOn w:val="DefaultParagraphFont"/>
+    <w:uiPriority w:val="33"/>
+    <w:qFormat/>
+    <w:rsid w:val="00975E59"/>
+    <w:rPr>
+      <w:b w:val="0"/>
+      <w:bCs w:val="0"/>
+      <w:smallCaps/>
+      <w:spacing w:val="5"/>
+    </w:rPr>
+  </w:style>
+  <w:style w:type="paragraph" w:styleId="TOCHeading">
+    <w:name w:val="TOC Heading"/>
+    <w:basedOn w:val="Heading1"/>
+    <w:next w:val="Normal"/>
+    <w:uiPriority w:val="39"/>
+    <w:semiHidden/>
+    <w:unhideWhenUsed/>
+    <w:qFormat/>
+    <w:rsid w:val="00975E59"/>
+    <w:pPr>
+      <w:outlineLvl w:val="9"/>
+    </w:pPr>
+  </w:style>
+  <w:style w:type="character" w:styleId="Hyperlink">
+    <w:name w:val="Hyperlink"/>
+    <w:basedOn w:val="DefaultParagraphFont"/>
+    <w:uiPriority w:val="99"/>
+    <w:unhideWhenUsed/>
+    <w:rsid w:val="002A0B78"/>
+    <w:rPr>
+      <w:color w:val="0563C1" w:themeColor="hyperlink"/>
+      <w:u w:val="single"/>
+    </w:rPr>
   </w:style>
 </w:styles>
 </file>
@@ -2178,4 +3017,16 @@
     </a:ext>
   </a:extLst>
 </a:theme>
+</file>
+
+<file path=customXml/item1.xml><?xml version="1.0" encoding="utf-8"?>
+<b:Sources xmlns:b="http://schemas.openxmlformats.org/officeDocument/2006/bibliography" xmlns="http://schemas.openxmlformats.org/officeDocument/2006/bibliography" SelectedStyle="\APASixthEditionOfficeOnline.xsl" StyleName="APA" Version="6"/>
+</file>
+
+<file path=customXml/itemProps1.xml><?xml version="1.0" encoding="utf-8"?>
+<ds:datastoreItem xmlns:ds="http://schemas.openxmlformats.org/officeDocument/2006/customXml" ds:itemID="{1955539A-2715-413C-85AA-0A9B90DB33F3}">
+  <ds:schemaRefs>
+    <ds:schemaRef ds:uri="http://schemas.openxmlformats.org/officeDocument/2006/bibliography"/>
+  </ds:schemaRefs>
+</ds:datastoreItem>
 </file>
</xml_diff>

<commit_message>
updated outline, added works cited
</commit_message>
<xml_diff>
--- a/Outline.docx
+++ b/Outline.docx
@@ -43,6 +43,18 @@
       <w:r>
         <w:t xml:space="preserve"> This network is highly modular and connected by several key fields which act as bridges between compartments of authors. </w:t>
       </w:r>
+      <w:r>
+        <w:t xml:space="preserve"> </w:t>
+      </w:r>
+      <w:r>
+        <w:t>Fields with high centrality include</w:t>
+      </w:r>
+      <w:r>
+        <w:t xml:space="preserve"> Environmental Sciences, Biotechnology</w:t>
+      </w:r>
+      <w:r>
+        <w:t>, Biodiversity and Conservation Biology, highlighting these fields as key grounds for interdisciplinary work. Future growth among biological fields will require integration to forge new bridges to connect currently disparate topics.</w:t>
+      </w:r>
     </w:p>
     <w:p>
       <w:pPr>
@@ -84,75 +96,72 @@
         <w:t xml:space="preserve"> fields.</w:t>
       </w:r>
       <w:r>
-        <w:t xml:space="preserve"> T</w:t>
-      </w:r>
-      <w:r>
-        <w:t>he National Science Foundation and the National Institutes of Health</w:t>
-      </w:r>
-      <w:r>
-        <w:t xml:space="preserve"> </w:t>
-      </w:r>
-      <w:r>
-        <w:t>both highlight c</w:t>
-      </w:r>
-      <w:r>
-        <w:t xml:space="preserve">ross-disciplinary </w:t>
-      </w:r>
-      <w:r>
-        <w:t xml:space="preserve">as a central </w:t>
-      </w:r>
-      <w:r>
-        <w:t>ingredient</w:t>
-      </w:r>
-      <w:r>
-        <w:t xml:space="preserve"> for sparking scientific breakthroughs</w:t>
-      </w:r>
-      <w:r>
-        <w:t>.</w:t>
-      </w:r>
-      <w:r>
-        <w:t xml:space="preserve"> T</w:t>
-      </w:r>
-      <w:r>
-        <w:t>he melding of</w:t>
-      </w:r>
-      <w:r>
-        <w:t xml:space="preserve"> disparate fields of study has prod</w:t>
-      </w:r>
-      <w:r>
-        <w:t xml:space="preserve">uced theoretical breakthroughs </w:t>
-      </w:r>
-      <w:r>
-        <w:t>like the</w:t>
-      </w:r>
-      <w:r>
-        <w:t xml:space="preserve"> </w:t>
-      </w:r>
-      <w:r>
-        <w:t>mixing</w:t>
-      </w:r>
-      <w:r>
-        <w:t xml:space="preserve"> of</w:t>
-      </w:r>
-      <w:r>
-        <w:t xml:space="preserve"> </w:t>
-      </w:r>
-      <w:r>
-        <w:t>quantitative genetics and evolutionary theory</w:t>
-      </w:r>
-      <w:r>
-        <w:t xml:space="preserve"> to form the</w:t>
-      </w:r>
-      <w:r>
-        <w:t xml:space="preserve"> modern synthesis (), as well as methodological advances such as the biochemistry underlying Polymerase Chain Reactions. Interdisciplinary wor</w:t>
-      </w:r>
-      <w:r>
-        <w:t>k continues to drive innova</w:t>
+        <w:t xml:space="preserve"> The N</w:t>
       </w:r>
       <w:bookmarkStart w:id="0" w:name="_GoBack"/>
       <w:bookmarkEnd w:id="0"/>
       <w:r>
-        <w:t>tion with</w:t>
+        <w:t>ational Science Foundation and the National Institutes of Health</w:t>
+      </w:r>
+      <w:r>
+        <w:t xml:space="preserve"> </w:t>
+      </w:r>
+      <w:r>
+        <w:t>both highlight c</w:t>
+      </w:r>
+      <w:r>
+        <w:t xml:space="preserve">ross-disciplinary </w:t>
+      </w:r>
+      <w:r>
+        <w:t xml:space="preserve">as a central </w:t>
+      </w:r>
+      <w:r>
+        <w:t>ingredient</w:t>
+      </w:r>
+      <w:r>
+        <w:t xml:space="preserve"> for sparking scientific breakthroughs</w:t>
+      </w:r>
+      <w:r>
+        <w:t>.</w:t>
+      </w:r>
+      <w:r>
+        <w:t xml:space="preserve"> T</w:t>
+      </w:r>
+      <w:r>
+        <w:t>he melding of</w:t>
+      </w:r>
+      <w:r>
+        <w:t xml:space="preserve"> disparate fields of study has prod</w:t>
+      </w:r>
+      <w:r>
+        <w:t xml:space="preserve">uced theoretical breakthroughs </w:t>
+      </w:r>
+      <w:r>
+        <w:t>like the</w:t>
+      </w:r>
+      <w:r>
+        <w:t xml:space="preserve"> </w:t>
+      </w:r>
+      <w:r>
+        <w:t>mixing</w:t>
+      </w:r>
+      <w:r>
+        <w:t xml:space="preserve"> of</w:t>
+      </w:r>
+      <w:r>
+        <w:t xml:space="preserve"> </w:t>
+      </w:r>
+      <w:r>
+        <w:t>quantitative genetics and evolutionary theory</w:t>
+      </w:r>
+      <w:r>
+        <w:t xml:space="preserve"> to form the</w:t>
+      </w:r>
+      <w:r>
+        <w:t xml:space="preserve"> modern synthesis (), as well as methodological advances such as the biochemistry underlying Polymerase Chain Reactions. Interdisciplinary wor</w:t>
+      </w:r>
+      <w:r>
+        <w:t>k continues to drive innovation with</w:t>
       </w:r>
       <w:r>
         <w:t xml:space="preserve"> </w:t>
@@ -199,6 +208,7 @@
         <w:ind w:firstLine="720"/>
       </w:pPr>
       <w:r>
+        <w:lastRenderedPageBreak/>
         <w:t>Despite the critical importance of interdisciplinary work, it</w:t>
       </w:r>
       <w:r>
@@ -226,11 +236,7 @@
         <w:t>. While studies have focused on</w:t>
       </w:r>
       <w:r>
-        <w:t xml:space="preserve"> citation indexes as a </w:t>
-      </w:r>
-      <w:r>
-        <w:lastRenderedPageBreak/>
-        <w:t xml:space="preserve">proxy of academic </w:t>
+        <w:t xml:space="preserve"> citation indexes as a proxy of academic </w:t>
       </w:r>
       <w:r>
         <w:t>collaboration</w:t>
@@ -239,13 +245,59 @@
         <w:t xml:space="preserve">, </w:t>
       </w:r>
       <w:r>
-        <w:t xml:space="preserve">individual citations may be a poor indicator of the level of interdisciplinary work, and the relevance of a particular citation to the aim of the research may be limited(). In contrast, tracking </w:t>
+        <w:t xml:space="preserve">individual citations may be a poor indicator of the </w:t>
+      </w:r>
+      <w:r>
+        <w:t>level of interdisciplinary work</w:t>
+      </w:r>
+      <w:r>
+        <w:t xml:space="preserve"> and the relevance of a particular citation to the aim of the research may be limited(). In contrast, tracking </w:t>
       </w:r>
       <w:r>
         <w:t>individual authors as they published in</w:t>
       </w:r>
       <w:r>
-        <w:t xml:space="preserve"> research journals provides a new view into the depth and diversity of interdisciplinary research. The contribution of individual authors can be used to summarize the interdisciplinary nature of each biological field. </w:t>
+        <w:t xml:space="preserve"> research journals provides a new view into the depth and diversity of interdisciplinary research</w:t>
+      </w:r>
+      <w:r>
+        <w:fldChar w:fldCharType="begin" w:fldLock="1"/>
+      </w:r>
+      <w:r>
+        <w:instrText>ADDIN CSL_CITATION { "citationItems" : [ { "id" : "ITEM-1", "itemData" : { "DOI" : "10.1007/s11192-012-0859-6", "ISBN" : "0138-9130", "ISSN" : "01389130", "PMID" : "84936632", "abstract" : "Science is principally driven by the efforts of a vanishingly small fraction of researchers publishing the majority of scientific research and garnering the majority of citations. Despite this well-established trend, knowledge of exactly how many articles these researchers publish, how highly they are cited, and how they achieved their distinctive accomplishments is meager. This article examines the publication and citation patterns of the world\u2019s most highly cited environmental scientists and ecologists, inquiring into their levels of scientific productivity and visibility, examining relationships between scientific productivity and quality within their research programs, and considering how different publication strategies contribute to these distinctive successes. Generally speaking, highly cited researchers are also highly productive, publishing on average well over 100 articles each. Furthermore, articles published by this group are more highly cited on average than articles published in premier generalist journal like Nature and Science , and their citation to publication ratios are more equitably distributed than is typical. Research specialization and primacy of authorship are important determinants of citation frequency, while geographic differences and collaborative propensity matter less. The article closes with a set of suggestions for those wishing to increase the use of their research by the scientific community.", "author" : [ { "dropping-particle" : "", "family" : "Parker", "given" : "John N.", "non-dropping-particle" : "", "parse-names" : false, "suffix" : "" }, { "dropping-particle" : "", "family" : "Allesina", "given" : "Stefano", "non-dropping-particle" : "", "parse-names" : false, "suffix" : "" }, { "dropping-particle" : "", "family" : "Lortie", "given" : "Christopher J.", "non-dropping-particle" : "", "parse-names" : false, "suffix" : "" } ], "container-title" : "Scientometrics", "id" : "ITEM-1", "issued" : { "date-parts" : [ [ "2013" ] ] }, "page" : "469-480", "title" : "Characterizing a scientific elite (B): Publication and citation patterns of the most highly cited scientists in environmental science and ecology", "type" : "article-journal", "volume" : "94" }, "uris" : [ "http://www.mendeley.com/documents/?uuid=31955d18-53f2-4b29-9591-b06d7218c28a" ] } ], "mendeley" : { "formattedCitation" : "&lt;sup&gt;1&lt;/sup&gt;", "plainTextFormattedCitation" : "1", "previouslyFormattedCitation" : "&lt;sup&gt;1&lt;/sup&gt;" }, "properties" : { "noteIndex" : 0 }, "schema" : "https://github.com/citation-style-language/schema/raw/master/csl-citation.json" }</w:instrText>
+      </w:r>
+      <w:r>
+        <w:fldChar w:fldCharType="separate"/>
+      </w:r>
+      <w:r>
+        <w:rPr>
+          <w:noProof/>
+          <w:vertAlign w:val="superscript"/>
+        </w:rPr>
+        <w:t>1</w:t>
+      </w:r>
+      <w:r>
+        <w:fldChar w:fldCharType="end"/>
+      </w:r>
+      <w:r>
+        <w:t xml:space="preserve">. </w:t>
+      </w:r>
+      <w:r>
+        <w:t>Here I use t</w:t>
+      </w:r>
+      <w:r>
+        <w:t>he contribution of individual authors</w:t>
+      </w:r>
+      <w:r>
+        <w:t xml:space="preserve"> to</w:t>
+      </w:r>
+      <w:r>
+        <w:t xml:space="preserve"> </w:t>
+      </w:r>
+      <w:r>
+        <w:t>capture</w:t>
+      </w:r>
+      <w:r>
+        <w:t xml:space="preserve"> the interdisciplinary nature of each biological field. </w:t>
       </w:r>
       <w:r>
         <w:t xml:space="preserve">By studying the emergent </w:t>
@@ -307,7 +359,29 @@
         <w:t xml:space="preserve">graph theory to represent </w:t>
       </w:r>
       <w:r>
-        <w:t>connections among group members.</w:t>
+        <w:t>connections among group members</w:t>
+      </w:r>
+      <w:r>
+        <w:fldChar w:fldCharType="begin" w:fldLock="1"/>
+      </w:r>
+      <w:r>
+        <w:instrText>ADDIN CSL_CITATION { "citationItems" : [ { "id" : "ITEM-1", "itemData" : { "DOI" : "10.1073/pnas.0307545100", "ISBN" : "0027-8424", "ISSN" : "0027-8424", "PMID" : "14745042", "abstract" : "By using data from three bibliographic databases in biology, physics, and mathematics, respectively, networks are constructed in which the nodes are scientists, and two scientists are connected if they have coauthored a paper. We use these networks to answer a broad variety of questions about collaboration patterns, such as the numbers of papers authors write, how many people they write them with, what the typical distance between scientists is through the network, and how patterns of collaboration vary between subjects and over time. We also summarize a number of recent results by other authors on coauthorship patterns.", "author" : [ { "dropping-particle" : "", "family" : "Newman", "given" : "M E J", "non-dropping-particle" : "", "parse-names" : false, "suffix" : "" } ], "container-title" : "Proceedings of the National Academy of Sciences of the United States of America", "id" : "ITEM-1", "issued" : { "date-parts" : [ [ "2004" ] ] }, "page" : "5200-5205", "title" : "Coauthorship networks and patterns of scientific collaboration.", "type" : "article-journal", "volume" : "101 Suppl " }, "uris" : [ "http://www.mendeley.com/documents/?uuid=7cf4d7c8-8373-4603-9bee-bef05fb51314" ] } ], "mendeley" : { "formattedCitation" : "&lt;sup&gt;2&lt;/sup&gt;", "plainTextFormattedCitation" : "2", "previouslyFormattedCitation" : "&lt;sup&gt;2&lt;/sup&gt;" }, "properties" : { "noteIndex" : 0 }, "schema" : "https://github.com/citation-style-language/schema/raw/master/csl-citation.json" }</w:instrText>
+      </w:r>
+      <w:r>
+        <w:fldChar w:fldCharType="separate"/>
+      </w:r>
+      <w:r>
+        <w:rPr>
+          <w:noProof/>
+          <w:vertAlign w:val="superscript"/>
+        </w:rPr>
+        <w:t>2</w:t>
+      </w:r>
+      <w:r>
+        <w:fldChar w:fldCharType="end"/>
+      </w:r>
+      <w:r>
+        <w:t>.</w:t>
       </w:r>
       <w:r>
         <w:t xml:space="preserve"> </w:t>
@@ -606,7 +680,11 @@
         <w:t>centrality in graph networks.</w:t>
       </w:r>
       <w:r>
-        <w:t xml:space="preserve"> Fields with high betweenness are central members of the network and connect other members. Fields with </w:t>
+        <w:t xml:space="preserve"> Fields with high betweenness are central members of the network and connect other </w:t>
+      </w:r>
+      <w:r>
+        <w:lastRenderedPageBreak/>
+        <w:t xml:space="preserve">members. Fields with </w:t>
       </w:r>
       <w:r>
         <w:t>high degree directly interact</w:t>
@@ -615,11 +693,7 @@
         <w:t xml:space="preserve"> with many other fields. Fields with high </w:t>
       </w:r>
       <w:r>
-        <w:t xml:space="preserve">closeness lie </w:t>
-      </w:r>
-      <w:r>
-        <w:lastRenderedPageBreak/>
-        <w:t xml:space="preserve">in the center of the overall network. </w:t>
+        <w:t xml:space="preserve">closeness lie in the center of the overall network. </w:t>
       </w:r>
       <w:r>
         <w:t>Finally, fields with high eigen value centrality are connected to many</w:t>
@@ -628,7 +702,10 @@
         <w:t xml:space="preserve"> </w:t>
       </w:r>
       <w:r>
-        <w:t xml:space="preserve">well connected </w:t>
+        <w:t>well-</w:t>
+      </w:r>
+      <w:r>
+        <w:t xml:space="preserve">connected </w:t>
       </w:r>
       <w:r>
         <w:t>members</w:t>
@@ -672,40 +749,10 @@
         <w:ind w:firstLine="720"/>
       </w:pPr>
       <w:r>
-        <w:t xml:space="preserve">On average, </w:t>
-      </w:r>
-      <w:r>
-        <w:t>fields</w:t>
-      </w:r>
-      <w:r>
-        <w:t xml:space="preserve"> were connected to </w:t>
-      </w:r>
-      <w:r>
-        <w:t>4.7</w:t>
-      </w:r>
-      <w:r>
-        <w:t xml:space="preserve"> </w:t>
-      </w:r>
-      <w:r>
-        <w:t xml:space="preserve">other </w:t>
-      </w:r>
-      <w:r>
-        <w:t>fields</w:t>
-      </w:r>
-      <w:r>
-        <w:t xml:space="preserve">, with an average </w:t>
-      </w:r>
-      <w:r>
-        <w:t xml:space="preserve">dissimilarity of </w:t>
-      </w:r>
-      <w:r>
-        <w:t>0.86</w:t>
-      </w:r>
-      <w:r>
-        <w:t xml:space="preserve">. </w:t>
-      </w:r>
-      <w:r>
-        <w:t xml:space="preserve">Overall, the </w:t>
+        <w:t>T</w:t>
+      </w:r>
+      <w:r>
+        <w:t xml:space="preserve">he </w:t>
       </w:r>
       <w:r>
         <w:t xml:space="preserve">life sciences </w:t>
@@ -755,10 +802,46 @@
         <w:tab/>
       </w:r>
       <w:r>
-        <w:t>t</w:t>
-      </w:r>
-      <w:r>
-        <w:t xml:space="preserve">emporal patterns among reasonably connected disciplines were fairly static. The ten largest increases in connectivity all included X,Y,Z while the ten largest decreases in connectivity included X,Y,Z. The patterns of temporal change were largely robust to x,y,z. </w:t>
+        <w:t>T</w:t>
+      </w:r>
+      <w:r>
+        <w:t xml:space="preserve">emporal patterns among connected </w:t>
+      </w:r>
+      <w:r>
+        <w:t>fields</w:t>
+      </w:r>
+      <w:r>
+        <w:t xml:space="preserve"> were fairly static. The largest increases in connectivity </w:t>
+      </w:r>
+      <w:r>
+        <w:t>was between</w:t>
+      </w:r>
+      <w:r>
+        <w:t xml:space="preserve"> Environmental Sciences </w:t>
+      </w:r>
+      <w:r>
+        <w:t>and</w:t>
+      </w:r>
+      <w:r>
+        <w:t xml:space="preserve"> Biotechnology, highlighting the importance of applied research to solve anthropogenic challenges (cite Nature paper). </w:t>
+      </w:r>
+      <w:r>
+        <w:t>As fields gain popularity, they change the interactions among connected mebmers. For example, t</w:t>
+      </w:r>
+      <w:r>
+        <w:t xml:space="preserve">he number of papers published in Molecular Biology journals has increased tremendously since 1995, and </w:t>
+      </w:r>
+      <w:r>
+        <w:t xml:space="preserve">the current strong ties between Molecular Biology, and </w:t>
+      </w:r>
+      <w:r>
+        <w:t>Cell Biology</w:t>
+      </w:r>
+      <w:r>
+        <w:t xml:space="preserve"> may account for the decreased connection among Biochemistry and Cell Biology.</w:t>
+      </w:r>
+      <w:r>
+        <w:t xml:space="preserve"> </w:t>
       </w:r>
     </w:p>
     <w:p>
@@ -782,33 +865,17 @@
         <w:t xml:space="preserve">cular Biology stem from the joint goal of understand the mechanistic underpinnings of cellular life, these fields are on the opposite side of biological network from Paleontology. The emergence of ancient DNA approaches, as well as increasing interest in comparative phylogenetic methods may see a greater niche overlap among authors publishing in these journals in the future. </w:t>
       </w:r>
       <w:r>
-        <w:t xml:space="preserve">The current challenge of producing robust climate models highlights the observed connection between Oceanography, </w:t>
+        <w:t xml:space="preserve">The current challenge of </w:t>
       </w:r>
       <w:r>
         <w:lastRenderedPageBreak/>
+        <w:t xml:space="preserve">producing robust climate models highlights the observed connection between Oceanography, </w:t>
+      </w:r>
+      <w:r>
         <w:t>Atmospheric</w:t>
       </w:r>
       <w:r>
-        <w:t xml:space="preserve"> Sciences and Environmental Sciences. By comparing these link strengths over time, we can see that.</w:t>
-      </w:r>
-    </w:p>
-    <w:p>
-      <w:pPr>
-        <w:sectPr>
-          <w:pgSz w:w="12240" w:h="15840"/>
-          <w:pgMar w:top="1440" w:right="1440" w:bottom="1440" w:left="1440" w:header="720" w:footer="720" w:gutter="0"/>
-          <w:cols w:space="720"/>
-          <w:docGrid w:linePitch="360"/>
-        </w:sectPr>
-      </w:pPr>
-      <w:r>
-        <w:t>From our</w:t>
-      </w:r>
-      <w:r>
-        <w:t xml:space="preserve"> data, we can view the budding of new academic fields and their eventual separ</w:t>
-      </w:r>
-      <w:r>
-        <w:t xml:space="preserve">ation from their predescesors. </w:t>
+        <w:t xml:space="preserve"> Sciences and Environmental Sciences. </w:t>
       </w:r>
     </w:p>
     <w:p>
@@ -819,7 +886,6 @@
         <w:rPr>
           <w:noProof/>
         </w:rPr>
-        <w:lastRenderedPageBreak/>
         <w:drawing>
           <wp:anchor distT="0" distB="0" distL="114300" distR="114300" simplePos="0" relativeHeight="251661312" behindDoc="0" locked="0" layoutInCell="1" allowOverlap="1">
             <wp:simplePos x="0" y="0"/>
@@ -903,7 +969,7 @@
         </w:rPr>
         <w:lastRenderedPageBreak/>
         <w:drawing>
-          <wp:anchor distT="0" distB="0" distL="114300" distR="114300" simplePos="0" relativeHeight="251659264" behindDoc="0" locked="0" layoutInCell="1" allowOverlap="1" wp14:anchorId="5C94ABD4" wp14:editId="4E90D4DB">
+          <wp:anchor distT="0" distB="0" distL="114300" distR="114300" simplePos="0" relativeHeight="251659264" behindDoc="0" locked="0" layoutInCell="1" allowOverlap="1" wp14:anchorId="4D218341" wp14:editId="19B53D97">
             <wp:simplePos x="0" y="0"/>
             <wp:positionH relativeFrom="page">
               <wp:posOffset>57150</wp:posOffset>
@@ -1055,6 +1121,9 @@
       </w:r>
     </w:p>
     <w:p>
+      <w:pPr>
+        <w:ind w:left="576"/>
+      </w:pPr>
       <w:r>
         <w:t>Journals were classified following the google scholar journal classification for Life and and Earth Sciences (</w:t>
       </w:r>
@@ -1082,11 +1151,11 @@
         <w:t>Nature</w:t>
       </w:r>
       <w:r>
-        <w:t xml:space="preserve"> were removed.  Using the source title for the remaining journal, I queried </w:t>
+        <w:t xml:space="preserve"> were removed.  Using the source title </w:t>
       </w:r>
       <w:r>
         <w:lastRenderedPageBreak/>
-        <w:t xml:space="preserve">the Scopus API for the metadata on all articles between 1995-2014 (Appendix A). </w:t>
+        <w:t xml:space="preserve">for the remaining journal, I queried the Scopus API for the metadata on all articles between 1995-2014 (Appendix A). </w:t>
       </w:r>
       <w:r>
         <w:t>Metrics each contributed information to the centrality of academic fields, and were only moderately correlated</w:t>
@@ -1101,120 +1170,159 @@
         <w:t xml:space="preserve">Academic betadiveristy was defined by constructing an author by field matrix with each of the 300,000 unique authors as a row, with the number of publications in each discipline in each column. </w:t>
       </w:r>
       <w:r>
-        <w:t>Temporal Search</w:t>
+        <w:t>The network statistics were calculated using the igraph package in R, and a correlation tests showed only moderate connection between indices. To calculate change in connectivity over time,</w:t>
+      </w:r>
+      <w:r>
+        <w:t xml:space="preserve"> I divided the dataset into two year chunks and recalculated both the dissimilarity among fields and the network statistics for each period. Linear regression was used to estimate the change in connectivity over time. Only relationships which had a significantly (p &lt; 0.05) positive or negative slope were shown. All source code, network statistics, and plots of each field over time is available in the supplementary materials.</w:t>
       </w:r>
     </w:p>
     <w:p>
-      <w:pPr>
-        <w:pStyle w:val="ListParagraph"/>
-        <w:numPr>
-          <w:ilvl w:val="1"/>
-          <w:numId w:val="2"/>
-        </w:numPr>
-      </w:pPr>
-      <w:r>
-        <w:t>Network statistics</w:t>
+      <w:r>
+        <w:t>Works Cited</w:t>
       </w:r>
     </w:p>
     <w:p>
       <w:pPr>
-        <w:pStyle w:val="ListParagraph"/>
-        <w:numPr>
-          <w:ilvl w:val="1"/>
-          <w:numId w:val="2"/>
-        </w:numPr>
-      </w:pPr>
-      <w:r>
-        <w:t>Change through time</w:t>
+        <w:pStyle w:val="NormalWeb"/>
+        <w:ind w:left="640" w:hanging="640"/>
+        <w:divId w:val="512647421"/>
+        <w:rPr>
+          <w:rFonts w:ascii="Calibri" w:hAnsi="Calibri"/>
+          <w:noProof/>
+          <w:sz w:val="22"/>
+        </w:rPr>
+      </w:pPr>
+      <w:r>
+        <w:fldChar w:fldCharType="begin" w:fldLock="1"/>
+      </w:r>
+      <w:r>
+        <w:instrText xml:space="preserve">ADDIN Mendeley Bibliography CSL_BIBLIOGRAPHY </w:instrText>
+      </w:r>
+      <w:r>
+        <w:fldChar w:fldCharType="separate"/>
+      </w:r>
+      <w:r>
+        <w:rPr>
+          <w:rFonts w:ascii="Calibri" w:hAnsi="Calibri"/>
+          <w:noProof/>
+          <w:sz w:val="22"/>
+        </w:rPr>
+        <w:t>1.</w:t>
+      </w:r>
+      <w:r>
+        <w:rPr>
+          <w:rFonts w:ascii="Calibri" w:hAnsi="Calibri"/>
+          <w:noProof/>
+          <w:sz w:val="22"/>
+        </w:rPr>
+        <w:tab/>
+        <w:t xml:space="preserve">Parker, J. N., Allesina, S. &amp; Lortie, C. J. Characterizing a scientific elite (B): Publication and citation patterns of the most highly cited scientists in environmental science and ecology. </w:t>
+      </w:r>
+      <w:r>
+        <w:rPr>
+          <w:rFonts w:ascii="Calibri" w:hAnsi="Calibri"/>
+          <w:i/>
+          <w:iCs/>
+          <w:noProof/>
+          <w:sz w:val="22"/>
+        </w:rPr>
+        <w:t>Scientometrics</w:t>
+      </w:r>
+      <w:r>
+        <w:rPr>
+          <w:rFonts w:ascii="Calibri" w:hAnsi="Calibri"/>
+          <w:noProof/>
+          <w:sz w:val="22"/>
+        </w:rPr>
+        <w:t xml:space="preserve"> </w:t>
+      </w:r>
+      <w:r>
+        <w:rPr>
+          <w:rFonts w:ascii="Calibri" w:hAnsi="Calibri"/>
+          <w:b/>
+          <w:bCs/>
+          <w:noProof/>
+          <w:sz w:val="22"/>
+        </w:rPr>
+        <w:t>94,</w:t>
+      </w:r>
+      <w:r>
+        <w:rPr>
+          <w:rFonts w:ascii="Calibri" w:hAnsi="Calibri"/>
+          <w:noProof/>
+          <w:sz w:val="22"/>
+        </w:rPr>
+        <w:t xml:space="preserve"> 469–480 (2013).</w:t>
       </w:r>
     </w:p>
     <w:p>
       <w:pPr>
-        <w:pStyle w:val="ListParagraph"/>
-        <w:numPr>
-          <w:ilvl w:val="0"/>
-          <w:numId w:val="2"/>
-        </w:numPr>
-      </w:pPr>
-      <w:r>
-        <w:t>Results</w:t>
+        <w:pStyle w:val="NormalWeb"/>
+        <w:ind w:left="640" w:hanging="640"/>
+        <w:divId w:val="512647421"/>
+        <w:rPr>
+          <w:rFonts w:ascii="Calibri" w:hAnsi="Calibri"/>
+          <w:noProof/>
+          <w:sz w:val="22"/>
+        </w:rPr>
+      </w:pPr>
+      <w:r>
+        <w:rPr>
+          <w:rFonts w:ascii="Calibri" w:hAnsi="Calibri"/>
+          <w:noProof/>
+          <w:sz w:val="22"/>
+        </w:rPr>
+        <w:t>2.</w:t>
+      </w:r>
+      <w:r>
+        <w:rPr>
+          <w:rFonts w:ascii="Calibri" w:hAnsi="Calibri"/>
+          <w:noProof/>
+          <w:sz w:val="22"/>
+        </w:rPr>
+        <w:tab/>
+        <w:t xml:space="preserve">Newman, M. E. J. Coauthorship networks and patterns of scientific collaboration. </w:t>
+      </w:r>
+      <w:r>
+        <w:rPr>
+          <w:rFonts w:ascii="Calibri" w:hAnsi="Calibri"/>
+          <w:i/>
+          <w:iCs/>
+          <w:noProof/>
+          <w:sz w:val="22"/>
+        </w:rPr>
+        <w:t>Proc. Natl. Acad. Sci. U. S. A.</w:t>
+      </w:r>
+      <w:r>
+        <w:rPr>
+          <w:rFonts w:ascii="Calibri" w:hAnsi="Calibri"/>
+          <w:noProof/>
+          <w:sz w:val="22"/>
+        </w:rPr>
+        <w:t xml:space="preserve"> </w:t>
+      </w:r>
+      <w:r>
+        <w:rPr>
+          <w:rFonts w:ascii="Calibri" w:hAnsi="Calibri"/>
+          <w:b/>
+          <w:bCs/>
+          <w:noProof/>
+          <w:sz w:val="22"/>
+        </w:rPr>
+        <w:t>101 Suppl ,</w:t>
+      </w:r>
+      <w:r>
+        <w:rPr>
+          <w:rFonts w:ascii="Calibri" w:hAnsi="Calibri"/>
+          <w:noProof/>
+          <w:sz w:val="22"/>
+        </w:rPr>
+        <w:t xml:space="preserve"> 5200–5205 (2004). </w:t>
       </w:r>
     </w:p>
     <w:p>
-      <w:pPr>
-        <w:pStyle w:val="ListParagraph"/>
-        <w:numPr>
-          <w:ilvl w:val="0"/>
-          <w:numId w:val="2"/>
-        </w:numPr>
-      </w:pPr>
-      <w:r>
-        <w:t>Discussion</w:t>
-      </w:r>
-    </w:p>
-    <w:p>
-      <w:pPr>
-        <w:pStyle w:val="ListParagraph"/>
-        <w:numPr>
-          <w:ilvl w:val="1"/>
-          <w:numId w:val="2"/>
-        </w:numPr>
-      </w:pPr>
-      <w:r>
-        <w:t>Academic networks and future for evaluation</w:t>
-      </w:r>
-    </w:p>
-    <w:p>
-      <w:pPr>
-        <w:pStyle w:val="ListParagraph"/>
-        <w:numPr>
-          <w:ilvl w:val="1"/>
-          <w:numId w:val="2"/>
-        </w:numPr>
-      </w:pPr>
-      <w:r>
-        <w:t>Promoting collaboration and indexes through citation sharing (cites)</w:t>
-      </w:r>
-    </w:p>
-    <w:p>
-      <w:pPr>
-        <w:pStyle w:val="ListParagraph"/>
-        <w:numPr>
-          <w:ilvl w:val="1"/>
-          <w:numId w:val="2"/>
-        </w:numPr>
-      </w:pPr>
-      <w:r>
-        <w:t>On why we see strong interaction among certain fields</w:t>
-      </w:r>
-    </w:p>
-    <w:p>
-      <w:pPr>
-        <w:pStyle w:val="ListParagraph"/>
-        <w:numPr>
-          <w:ilvl w:val="1"/>
-          <w:numId w:val="2"/>
-        </w:numPr>
-      </w:pPr>
-      <w:r>
-        <w:t>Caveats</w:t>
-      </w:r>
-    </w:p>
-    <w:p>
-      <w:pPr>
-        <w:pStyle w:val="ListParagraph"/>
-        <w:numPr>
-          <w:ilvl w:val="1"/>
-          <w:numId w:val="2"/>
-        </w:numPr>
-      </w:pPr>
-      <w:r>
-        <w:t>The potential for future growth</w:t>
-      </w:r>
-    </w:p>
-    <w:p>
-      <w:r>
-        <w:t>Works Cited</w:t>
+      <w:r>
+        <w:fldChar w:fldCharType="end"/>
       </w:r>
     </w:p>
     <w:p/>
@@ -2755,6 +2863,21 @@
       <w:u w:val="single"/>
     </w:rPr>
   </w:style>
+  <w:style w:type="paragraph" w:styleId="NormalWeb">
+    <w:name w:val="Normal (Web)"/>
+    <w:basedOn w:val="Normal"/>
+    <w:uiPriority w:val="99"/>
+    <w:unhideWhenUsed/>
+    <w:rsid w:val="0041305C"/>
+    <w:pPr>
+      <w:spacing w:before="100" w:beforeAutospacing="1" w:after="100" w:afterAutospacing="1" w:line="240" w:lineRule="auto"/>
+    </w:pPr>
+    <w:rPr>
+      <w:rFonts w:ascii="Times New Roman" w:hAnsi="Times New Roman" w:cs="Times New Roman"/>
+      <w:sz w:val="24"/>
+      <w:szCs w:val="24"/>
+    </w:rPr>
+  </w:style>
 </w:styles>
 </file>
 
@@ -3024,7 +3147,7 @@
 </file>
 
 <file path=customXml/itemProps1.xml><?xml version="1.0" encoding="utf-8"?>
-<ds:datastoreItem xmlns:ds="http://schemas.openxmlformats.org/officeDocument/2006/customXml" ds:itemID="{1955539A-2715-413C-85AA-0A9B90DB33F3}">
+<ds:datastoreItem xmlns:ds="http://schemas.openxmlformats.org/officeDocument/2006/customXml" ds:itemID="{87A3ADDB-7142-4360-BCB8-645BF1493C2E}">
   <ds:schemaRefs>
     <ds:schemaRef ds:uri="http://schemas.openxmlformats.org/officeDocument/2006/bibliography"/>
   </ds:schemaRefs>

</xml_diff>

<commit_message>
changes to text, moved label on cons bio
</commit_message>
<xml_diff>
--- a/Outline.docx
+++ b/Outline.docx
@@ -25,7 +25,7 @@
         <w:t xml:space="preserve"> of Biological </w:t>
       </w:r>
       <w:r>
-        <w:t>Collaboration</w:t>
+        <w:t>Interdisciplinary Research</w:t>
       </w:r>
     </w:p>
     <w:p>
@@ -41,18 +41,25 @@
         <w:t>Interdisciplinary work is a critical component of solving biological problems. The mixing of fields has led to theoretical and methodological breakthroughs and continues to drive scientific progress. Despite the fundamental nature of interdisciplinary work, we lack a basic understanding of the connections between biological fields. By tracking the contributions of hundreds of thousands of unique authors, I show that biological disciplines are part of a complex network.</w:t>
       </w:r>
       <w:r>
-        <w:t xml:space="preserve"> This network is highly modular and connected by several key fields which act as bridges between compartments of authors. </w:t>
+        <w:t xml:space="preserve"> This network is highly modular and connected by </w:t>
+      </w:r>
+      <w:r>
+        <w:t xml:space="preserve">key </w:t>
+      </w:r>
+      <w:r>
+        <w:t xml:space="preserve">bridges </w:t>
+      </w:r>
+      <w:r>
+        <w:t>among fields</w:t>
+      </w:r>
+      <w:r>
+        <w:t xml:space="preserve">. </w:t>
       </w:r>
       <w:r>
         <w:t xml:space="preserve"> </w:t>
       </w:r>
       <w:r>
-        <w:t>This analysis highlights the</w:t>
-      </w:r>
-      <w:bookmarkStart w:id="0" w:name="_GoBack"/>
-      <w:bookmarkEnd w:id="0"/>
-      <w:r>
-        <w:t xml:space="preserve"> contribution of </w:t>
+        <w:t xml:space="preserve">This analysis highlights the contribution of </w:t>
       </w:r>
       <w:r>
         <w:t>Environmental Sciences, Biotechnology</w:t>
@@ -67,7 +74,16 @@
         <w:t xml:space="preserve"> Biodiversity and Conservation Biology, </w:t>
       </w:r>
       <w:r>
-        <w:t xml:space="preserve">to stitching together the biological sciences. Changes in connections among fields over time show the birth and growth of new disciplines within Biology. </w:t>
+        <w:t>in</w:t>
+      </w:r>
+      <w:r>
+        <w:t xml:space="preserve"> stitching together the biological sciences. Changes in connections among fields over time show the birth and gr</w:t>
+      </w:r>
+      <w:r>
+        <w:t>owth of new disciplines within b</w:t>
+      </w:r>
+      <w:r>
+        <w:t xml:space="preserve">iology. </w:t>
       </w:r>
       <w:r>
         <w:t>Future growth among biological fields will require integration to forge new bridges to connect currently disparate topics.</w:t>
@@ -131,7 +147,10 @@
         <w:t>ingredient</w:t>
       </w:r>
       <w:r>
-        <w:t xml:space="preserve"> for sparking scientific breakthroughs</w:t>
+        <w:t xml:space="preserve"> for sparking scientific </w:t>
+      </w:r>
+      <w:r>
+        <w:t>progress</w:t>
       </w:r>
       <w:r>
         <w:t>.</w:t>
@@ -200,7 +219,11 @@
         <w:t>. An ever-growing list of challenges, from the evo</w:t>
       </w:r>
       <w:r>
-        <w:t xml:space="preserve">lution of antibiotic resistance, </w:t>
+        <w:t xml:space="preserve">lution of antibiotic </w:t>
+      </w:r>
+      <w:r>
+        <w:lastRenderedPageBreak/>
+        <w:t xml:space="preserve">resistance, </w:t>
       </w:r>
       <w:r>
         <w:t xml:space="preserve">to </w:t>
@@ -220,7 +243,6 @@
         <w:ind w:firstLine="720"/>
       </w:pPr>
       <w:r>
-        <w:lastRenderedPageBreak/>
         <w:t>Despite the critical importance of interdisciplinary work, it</w:t>
       </w:r>
       <w:r>
@@ -239,7 +261,10 @@
         <w:t xml:space="preserve">and connections </w:t>
       </w:r>
       <w:r>
-        <w:t xml:space="preserve">of biological </w:t>
+        <w:t xml:space="preserve">among </w:t>
+      </w:r>
+      <w:r>
+        <w:t xml:space="preserve">biological </w:t>
       </w:r>
       <w:r>
         <w:t>fields</w:t>
@@ -263,13 +288,19 @@
         <w:t>level of interdisciplinary work</w:t>
       </w:r>
       <w:r>
-        <w:t xml:space="preserve"> and the relevance of a particular citation to the aim of the research may be limited(). In contrast, tracking </w:t>
-      </w:r>
-      <w:r>
-        <w:t>individual authors as they published in</w:t>
-      </w:r>
-      <w:r>
-        <w:t xml:space="preserve"> research journals provides a new view into the depth and diversity of interdisciplinary research</w:t>
+        <w:t xml:space="preserve"> and the relevance of a particular citation to the aim of the research may be limited(). In contrast, tracking</w:t>
+      </w:r>
+      <w:r>
+        <w:t xml:space="preserve"> the publication careers of</w:t>
+      </w:r>
+      <w:r>
+        <w:t xml:space="preserve"> </w:t>
+      </w:r>
+      <w:r>
+        <w:t xml:space="preserve">individual authors </w:t>
+      </w:r>
+      <w:r>
+        <w:t>provides a new view into the depth and diversity of interdisciplinary research</w:t>
       </w:r>
       <w:r>
         <w:fldChar w:fldCharType="begin" w:fldLock="1"/>
@@ -294,24 +325,6 @@
         <w:t xml:space="preserve">. </w:t>
       </w:r>
       <w:r>
-        <w:t>Here I use t</w:t>
-      </w:r>
-      <w:r>
-        <w:t>he contribution of individual authors</w:t>
-      </w:r>
-      <w:r>
-        <w:t xml:space="preserve"> to</w:t>
-      </w:r>
-      <w:r>
-        <w:t xml:space="preserve"> </w:t>
-      </w:r>
-      <w:r>
-        <w:t>capture</w:t>
-      </w:r>
-      <w:r>
-        <w:t xml:space="preserve"> the interdisciplinary nature of each biological field. </w:t>
-      </w:r>
-      <w:r>
         <w:t xml:space="preserve">By studying the emergent </w:t>
       </w:r>
       <w:r>
@@ -494,13 +507,8 @@
       <w:r>
         <w:t xml:space="preserve">The goal of this analysis was to determine, 1) </w:t>
       </w:r>
-      <w:proofErr w:type="gramStart"/>
-      <w:r>
-        <w:t>Which</w:t>
-      </w:r>
-      <w:proofErr w:type="gramEnd"/>
-      <w:r>
-        <w:t xml:space="preserve"> fields act as bridges to connect </w:t>
+      <w:r>
+        <w:t xml:space="preserve">Which fields act as bridges to connect </w:t>
       </w:r>
       <w:r>
         <w:t xml:space="preserve">other </w:t>
@@ -509,7 +517,10 @@
         <w:t xml:space="preserve">fields within </w:t>
       </w:r>
       <w:r>
-        <w:t xml:space="preserve">life sciences? 2) Which fields have become more insular, and </w:t>
+        <w:t>biology</w:t>
+      </w:r>
+      <w:r>
+        <w:t xml:space="preserve">? 2) Which fields have become more insular, and </w:t>
       </w:r>
       <w:r>
         <w:t xml:space="preserve">which </w:t>
@@ -673,13 +684,7 @@
         <w:t>alculate</w:t>
       </w:r>
       <w:r>
-        <w:t xml:space="preserve">d </w:t>
-      </w:r>
-      <w:r>
-        <w:t>centrality</w:t>
-      </w:r>
-      <w:r>
-        <w:t xml:space="preserve"> of these fields using </w:t>
+        <w:t xml:space="preserve">d centrality of these fields using </w:t>
       </w:r>
       <w:r>
         <w:t>the</w:t>
@@ -687,11 +692,9 @@
       <w:r>
         <w:t xml:space="preserve"> </w:t>
       </w:r>
-      <w:proofErr w:type="spellStart"/>
       <w:r>
         <w:t>betweenness</w:t>
       </w:r>
-      <w:proofErr w:type="spellEnd"/>
       <w:r>
         <w:t xml:space="preserve">, </w:t>
       </w:r>
@@ -702,18 +705,14 @@
         <w:t xml:space="preserve">, and eigenvalue </w:t>
       </w:r>
       <w:r>
-        <w:t xml:space="preserve">network metrics. </w:t>
-      </w:r>
-      <w:r>
-        <w:t xml:space="preserve">Fields with high </w:t>
-      </w:r>
-      <w:proofErr w:type="spellStart"/>
-      <w:r>
-        <w:t>betweenness</w:t>
-      </w:r>
-      <w:proofErr w:type="spellEnd"/>
-      <w:r>
-        <w:t xml:space="preserve"> are central members of the network and connect other members. Fields with </w:t>
+        <w:t xml:space="preserve">indices. </w:t>
+      </w:r>
+      <w:r>
+        <w:t xml:space="preserve">Fields with high betweenness are central members of the </w:t>
+      </w:r>
+      <w:r>
+        <w:lastRenderedPageBreak/>
+        <w:t xml:space="preserve">network and connect other members. Fields with </w:t>
       </w:r>
       <w:r>
         <w:t>high degree directly interact</w:t>
@@ -722,24 +721,13 @@
         <w:t xml:space="preserve"> with </w:t>
       </w:r>
       <w:r>
-        <w:lastRenderedPageBreak/>
         <w:t>many other fields</w:t>
       </w:r>
       <w:r>
         <w:t xml:space="preserve">. </w:t>
       </w:r>
       <w:r>
-        <w:t xml:space="preserve">Finally, fields with high </w:t>
-      </w:r>
-      <w:proofErr w:type="spellStart"/>
-      <w:proofErr w:type="gramStart"/>
-      <w:r>
-        <w:t>eigen</w:t>
-      </w:r>
-      <w:proofErr w:type="spellEnd"/>
-      <w:proofErr w:type="gramEnd"/>
-      <w:r>
-        <w:t xml:space="preserve"> value centrality are connected to many</w:t>
+        <w:t>Finally, fields with high eigen value centrality are connected to many</w:t>
       </w:r>
       <w:r>
         <w:t xml:space="preserve"> </w:t>
@@ -755,6 +743,9 @@
       </w:r>
       <w:r>
         <w:t>.</w:t>
+      </w:r>
+      <w:r>
+        <w:t xml:space="preserve"> Given that we expect centrality to increase with the total number of articles in a field, I propose a simple measure of insularity by dividing degree by the total number of publications in each field.</w:t>
       </w:r>
       <w:r>
         <w:t xml:space="preserve"> These four measures provide </w:t>
@@ -795,166 +786,167 @@
     </w:p>
     <w:p>
       <w:pPr>
-        <w:ind w:firstLine="720"/>
-      </w:pPr>
-      <w:r>
-        <w:t>T</w:t>
-      </w:r>
-      <w:r>
-        <w:t xml:space="preserve">he </w:t>
-      </w:r>
-      <w:r>
-        <w:t xml:space="preserve">life sciences </w:t>
-      </w:r>
-      <w:r>
-        <w:t xml:space="preserve">network </w:t>
-      </w:r>
-      <w:r>
-        <w:t>is highly modular</w:t>
-      </w:r>
-      <w:r>
-        <w:t xml:space="preserve"> with distinct compartments</w:t>
-      </w:r>
-      <w:r>
-        <w:t xml:space="preserve"> of </w:t>
-      </w:r>
-      <w:r>
-        <w:t>four</w:t>
-      </w:r>
-      <w:r>
-        <w:t xml:space="preserve"> to six biological</w:t>
-      </w:r>
-      <w:r>
-        <w:t xml:space="preserve"> fields</w:t>
-      </w:r>
-      <w:r>
-        <w:t xml:space="preserve">. </w:t>
-      </w:r>
-      <w:r>
-        <w:t>While there are some strong connections, such as between Ecology and Biodiversity and Conservation Biology, the majority of links are relatively weak.</w:t>
-      </w:r>
-      <w:r>
-        <w:t xml:space="preserve"> The average author contributes to X fields.</w:t>
-      </w:r>
-      <w:r>
-        <w:t xml:space="preserve"> Environmental sciences and Biotechnology act as strong bridges between compartments and </w:t>
-      </w:r>
-      <w:r>
-        <w:t>are the most</w:t>
-      </w:r>
-      <w:r>
-        <w:t xml:space="preserve"> well-connected fields within the life sci</w:t>
-      </w:r>
-      <w:r>
-        <w:t xml:space="preserve">ences. </w:t>
-      </w:r>
-      <w:r>
-        <w:t>In general, fields with more ar</w:t>
-      </w:r>
-      <w:r>
-        <w:t xml:space="preserve">ticles were </w:t>
-      </w:r>
-      <w:proofErr w:type="gramStart"/>
-      <w:r>
-        <w:t xml:space="preserve">more </w:t>
-      </w:r>
-      <w:r>
-        <w:t>well</w:t>
-      </w:r>
-      <w:proofErr w:type="gramEnd"/>
-      <w:r>
-        <w:t xml:space="preserve"> connected. After correcting for this effect,</w:t>
-      </w:r>
-      <w:r>
-        <w:t xml:space="preserve"> X and Y were examples of </w:t>
-      </w:r>
-      <w:r>
-        <w:t>small</w:t>
-      </w:r>
-      <w:r>
-        <w:t xml:space="preserve"> fields with outsized contribution to connectivity, and X and Y were highly insular fields, with many publications, but weak levels of interdisciplinary research.</w:t>
+        <w:pStyle w:val="Heading2"/>
+      </w:pPr>
+      <w:r>
+        <w:t>Results</w:t>
       </w:r>
     </w:p>
     <w:p>
-      <w:r>
-        <w:tab/>
-      </w:r>
+      <w:pPr>
+        <w:ind w:firstLine="720"/>
+      </w:pPr>
       <w:r>
         <w:t>T</w:t>
       </w:r>
       <w:r>
-        <w:t xml:space="preserve">emporal patterns among connected </w:t>
-      </w:r>
-      <w:r>
-        <w:t>fields</w:t>
-      </w:r>
-      <w:r>
-        <w:t xml:space="preserve"> were fairly static. The </w:t>
-      </w:r>
-      <w:r>
-        <w:t>increase</w:t>
-      </w:r>
-      <w:r>
-        <w:t>s</w:t>
-      </w:r>
-      <w:r>
-        <w:t xml:space="preserve"> in connectivity </w:t>
-      </w:r>
-      <w:r>
-        <w:t>between</w:t>
-      </w:r>
-      <w:r>
-        <w:t xml:space="preserve"> Environmental Sciences </w:t>
-      </w:r>
-      <w:r>
-        <w:t>and</w:t>
-      </w:r>
-      <w:r>
-        <w:t xml:space="preserve"> Biotechnology, as well as </w:t>
-      </w:r>
-      <w:r>
-        <w:t xml:space="preserve">highlighting the importance of applied research to solve anthropogenic challenges (cite Nature paper). </w:t>
-      </w:r>
-      <w:r>
-        <w:t xml:space="preserve">As fields gain popularity, they change the </w:t>
-      </w:r>
-      <w:r>
-        <w:t>interactions among connected me</w:t>
-      </w:r>
-      <w:r>
-        <w:t>m</w:t>
-      </w:r>
-      <w:r>
-        <w:t>b</w:t>
-      </w:r>
-      <w:r>
-        <w:t>ers. For example, t</w:t>
-      </w:r>
-      <w:r>
-        <w:t xml:space="preserve">he number of papers published in Molecular Biology journals has increased tremendously since 1995, and </w:t>
-      </w:r>
-      <w:r>
-        <w:t>the current strong</w:t>
-      </w:r>
-      <w:r>
-        <w:t xml:space="preserve"> ties between Molecular Biology</w:t>
-      </w:r>
-      <w:r>
-        <w:t xml:space="preserve"> and </w:t>
-      </w:r>
-      <w:r>
-        <w:t>Cell Biology</w:t>
-      </w:r>
-      <w:r>
-        <w:t xml:space="preserve"> may account for the decreased connection amon</w:t>
-      </w:r>
-      <w:r>
-        <w:t>g Biochemistry and Cell Biology, which has decreased in the last two decades.</w:t>
+        <w:t xml:space="preserve">he </w:t>
+      </w:r>
+      <w:r>
+        <w:t xml:space="preserve">life sciences </w:t>
+      </w:r>
+      <w:r>
+        <w:t xml:space="preserve">network </w:t>
+      </w:r>
+      <w:r>
+        <w:t>is highly modular</w:t>
+      </w:r>
+      <w:r>
+        <w:t xml:space="preserve"> with distinct compartments</w:t>
+      </w:r>
+      <w:r>
+        <w:t xml:space="preserve"> of </w:t>
+      </w:r>
+      <w:r>
+        <w:t>four</w:t>
+      </w:r>
+      <w:r>
+        <w:t xml:space="preserve"> to six biological</w:t>
+      </w:r>
+      <w:r>
+        <w:t xml:space="preserve"> fields</w:t>
+      </w:r>
+      <w:r>
+        <w:t xml:space="preserve">. </w:t>
+      </w:r>
+      <w:r>
+        <w:t>While there are some strong connections, such as between Ecology and Biodiversity and Conservation Biology, the majority of links are relatively weak.</w:t>
+      </w:r>
+      <w:r>
+        <w:t xml:space="preserve"> The average author contributes to X fields.</w:t>
+      </w:r>
+      <w:r>
+        <w:t xml:space="preserve"> Environmental sciences and Biotechnology act as strong bridges between compartments and </w:t>
+      </w:r>
+      <w:r>
+        <w:t>are the most</w:t>
+      </w:r>
+      <w:r>
+        <w:t xml:space="preserve"> well-connected fields within the life sci</w:t>
+      </w:r>
+      <w:r>
+        <w:t xml:space="preserve">ences. </w:t>
+      </w:r>
+      <w:r>
+        <w:t>In general, fields with more ar</w:t>
+      </w:r>
+      <w:r>
+        <w:t xml:space="preserve">ticles were more </w:t>
+      </w:r>
+      <w:r>
+        <w:t>well connected. After correcting for this effect,</w:t>
+      </w:r>
+      <w:r>
+        <w:t xml:space="preserve"> X and Y were examples of </w:t>
+      </w:r>
+      <w:r>
+        <w:t>small</w:t>
+      </w:r>
+      <w:r>
+        <w:t xml:space="preserve"> fields with outsized contribution to connectivity, and X and Y were highly insular fields, with many publications, but weak levels of interdisciplinary research.</w:t>
       </w:r>
     </w:p>
     <w:p>
       <w:r>
         <w:tab/>
+      </w:r>
+      <w:r>
+        <w:t>T</w:t>
+      </w:r>
+      <w:r>
+        <w:t xml:space="preserve">emporal patterns among connected </w:t>
+      </w:r>
+      <w:r>
+        <w:t>fields</w:t>
+      </w:r>
+      <w:r>
+        <w:t xml:space="preserve"> were fairly static. The </w:t>
+      </w:r>
+      <w:r>
+        <w:t>increase</w:t>
+      </w:r>
+      <w:r>
+        <w:t>s</w:t>
+      </w:r>
+      <w:r>
+        <w:t xml:space="preserve"> in connectivity </w:t>
+      </w:r>
+      <w:r>
+        <w:t>between</w:t>
+      </w:r>
+      <w:r>
+        <w:t xml:space="preserve"> Environmental Sciences </w:t>
+      </w:r>
+      <w:r>
+        <w:t>and</w:t>
+      </w:r>
+      <w:r>
+        <w:t xml:space="preserve"> Biotechnology, as well as </w:t>
+      </w:r>
+      <w:r>
+        <w:t xml:space="preserve">highlighting the importance of applied research to solve anthropogenic challenges (cite Nature paper). </w:t>
+      </w:r>
+      <w:r>
+        <w:t xml:space="preserve">As fields gain popularity, they change the </w:t>
+      </w:r>
+      <w:r>
+        <w:t>interactions among connected me</w:t>
+      </w:r>
+      <w:r>
+        <w:t>m</w:t>
+      </w:r>
+      <w:r>
+        <w:t>b</w:t>
+      </w:r>
+      <w:r>
+        <w:t>ers. For example, t</w:t>
+      </w:r>
+      <w:r>
+        <w:t xml:space="preserve">he number of papers published in Molecular Biology journals has increased tremendously since 1995, and </w:t>
+      </w:r>
+      <w:r>
+        <w:t>the current strong</w:t>
+      </w:r>
+      <w:r>
+        <w:t xml:space="preserve"> ties between Molecular Biology</w:t>
+      </w:r>
+      <w:r>
+        <w:t xml:space="preserve"> and </w:t>
+      </w:r>
+      <w:r>
+        <w:t>Cell Biology</w:t>
+      </w:r>
+      <w:r>
+        <w:t xml:space="preserve"> may account for the decreased connection amon</w:t>
+      </w:r>
+      <w:r>
+        <w:t>g Biochemistry and Cell Biology, which has decreased in the last two decades.</w:t>
+      </w:r>
+    </w:p>
+    <w:p>
+      <w:r>
+        <w:lastRenderedPageBreak/>
+        <w:tab/>
         <w:t xml:space="preserve">Visualizing life-sciences as a complex network gives rises to many questions and spurs the development of </w:t>
       </w:r>
       <w:r>
@@ -964,15 +956,7 @@
         <w:t xml:space="preserve"> connections. While</w:t>
       </w:r>
       <w:r>
-        <w:t xml:space="preserve"> the strong connections between </w:t>
-      </w:r>
-      <w:proofErr w:type="spellStart"/>
-      <w:r>
-        <w:t>Biochemisty</w:t>
-      </w:r>
-      <w:proofErr w:type="spellEnd"/>
-      <w:r>
-        <w:t xml:space="preserve"> and </w:t>
+        <w:t xml:space="preserve"> the strong connections between Biochemisty and </w:t>
       </w:r>
       <w:r>
         <w:t>Mol</w:t>
@@ -981,11 +965,7 @@
         <w:t>e</w:t>
       </w:r>
       <w:r>
-        <w:t xml:space="preserve">cular Biology stem from the joint goal of understand the mechanistic underpinnings of cellular life, these fields are on the opposite side of biological network from Paleontology. The emergence of ancient DNA approaches, as well as increasing interest in comparative phylogenetic methods may see a greater </w:t>
-      </w:r>
-      <w:r>
-        <w:lastRenderedPageBreak/>
-        <w:t xml:space="preserve">niche overlap among authors publishing in these journals in the future. </w:t>
+        <w:t xml:space="preserve">cular Biology stem from the joint goal of understand the mechanistic underpinnings of cellular life, these fields are on the opposite side of biological network from Paleontology. The emergence of ancient DNA approaches, as well as increasing interest in comparative phylogenetic methods may see a greater niche overlap among authors publishing in these journals in the future. </w:t>
       </w:r>
       <w:r>
         <w:t xml:space="preserve">The current challenge of producing robust climate models highlights the observed connection between Oceanography, </w:t>
@@ -1018,8 +998,8 @@
             <wp:positionV relativeFrom="paragraph">
               <wp:posOffset>161925</wp:posOffset>
             </wp:positionV>
-            <wp:extent cx="7232015" cy="5591175"/>
-            <wp:effectExtent l="0" t="0" r="0" b="9525"/>
+            <wp:extent cx="7232015" cy="5589905"/>
+            <wp:effectExtent l="0" t="0" r="0" b="0"/>
             <wp:wrapSquare wrapText="bothSides"/>
             <wp:docPr id="3" name="Picture 3"/>
             <wp:cNvGraphicFramePr>
@@ -1047,7 +1027,7 @@
                   <pic:spPr>
                     <a:xfrm>
                       <a:off x="0" y="0"/>
-                      <a:ext cx="7232015" cy="5591175"/>
+                      <a:ext cx="7232015" cy="5590069"/>
                     </a:xfrm>
                     <a:prstGeom prst="rect">
                       <a:avLst/>
@@ -1083,6 +1063,12 @@
       </w:r>
       <w:r>
         <w:t>.</w:t>
+      </w:r>
+      <w:r>
+        <w:t xml:space="preserve"> Weak links with dissimilarity less than 0.05 have been rem</w:t>
+      </w:r>
+      <w:r>
+        <w:t>oved.</w:t>
       </w:r>
     </w:p>
     <w:p>
@@ -1151,34 +1137,52 @@
         <w:t>Figure 2</w:t>
       </w:r>
       <w:r>
-        <w:t xml:space="preserve"> Centrality measures for each biological field. Fields with high </w:t>
-      </w:r>
-      <w:proofErr w:type="spellStart"/>
-      <w:r>
-        <w:t>betweenness</w:t>
-      </w:r>
-      <w:proofErr w:type="spellEnd"/>
-      <w:r>
-        <w:t xml:space="preserve"> are central members of the network and connect other members. Fields with high degree directly interact with many other fields. </w:t>
-      </w:r>
-      <w:r>
-        <w:t>F</w:t>
-      </w:r>
-      <w:r>
-        <w:t xml:space="preserve">ields with high </w:t>
-      </w:r>
-      <w:proofErr w:type="spellStart"/>
-      <w:proofErr w:type="gramStart"/>
-      <w:r>
-        <w:t>eigen</w:t>
-      </w:r>
-      <w:proofErr w:type="spellEnd"/>
-      <w:proofErr w:type="gramEnd"/>
-      <w:r>
-        <w:t xml:space="preserve"> value centrality are connected to many well connected members.</w:t>
-      </w:r>
-      <w:r>
-        <w:t xml:space="preserve"> For comparison, all fields were standardized and ordered by highest (most central) to lowest (least central). </w:t>
+        <w:t xml:space="preserve"> Centrality measures for each biological field. Fields with high betweenness are central </w:t>
+      </w:r>
+      <w:r>
+        <w:t xml:space="preserve">connect </w:t>
+      </w:r>
+      <w:r>
+        <w:t xml:space="preserve">other </w:t>
+      </w:r>
+      <w:r>
+        <w:t>fields. F</w:t>
+      </w:r>
+      <w:r>
+        <w:t xml:space="preserve">ields with high degree directly </w:t>
+      </w:r>
+      <w:r>
+        <w:t>interact with many other fields. F</w:t>
+      </w:r>
+      <w:r>
+        <w:t xml:space="preserve">ields with high eigen value centrality are </w:t>
+      </w:r>
+      <w:r>
+        <w:t>themselves connected to many well-</w:t>
+      </w:r>
+      <w:r>
+        <w:t xml:space="preserve">connected </w:t>
+      </w:r>
+      <w:r>
+        <w:t>fields</w:t>
+      </w:r>
+      <w:r>
+        <w:t>.</w:t>
+      </w:r>
+      <w:r>
+        <w:t xml:space="preserve"> </w:t>
+      </w:r>
+      <w:r>
+        <w:t xml:space="preserve">Fields with high insularity have few connections given the number of publications in that field. </w:t>
+      </w:r>
+      <w:r>
+        <w:t xml:space="preserve">For comparison, all fields were standardized and ordered by </w:t>
+      </w:r>
+      <w:r>
+        <w:t>betweeness</w:t>
+      </w:r>
+      <w:r>
+        <w:t xml:space="preserve">. </w:t>
       </w:r>
     </w:p>
     <w:p>
@@ -1250,7 +1254,13 @@
         <w:t>Figure 3</w:t>
       </w:r>
       <w:r>
-        <w:t xml:space="preserve"> Estimated change in link strength as a function of year for academic fields. Only fields with significantly positive or significantly negative estimates are shown. Years were binned into two year groups to account for differing publishing rates in each field. </w:t>
+        <w:t xml:space="preserve"> Estimated change in link strength as a function of year for academic fields. Only fields with significantly positive or significantly negative </w:t>
+      </w:r>
+      <w:r>
+        <w:t>slopes</w:t>
+      </w:r>
+      <w:r>
+        <w:t xml:space="preserve"> are shown. Years were binned into two year groups to account for differing publishing rates in each field. </w:t>
       </w:r>
     </w:p>
     <w:p>
@@ -1292,7 +1302,12 @@
         <w:t xml:space="preserve">). </w:t>
       </w:r>
       <w:r>
-        <w:t xml:space="preserve">Each classification consisted of twenty journals. While the boundaries of discrete classifications will always be difficult to define, the vast majority of journals can be placed </w:t>
+        <w:t>Each classification consisted of twenty journals. While the boundaries of discrete classifications will always be difficult to define, the vast m</w:t>
+      </w:r>
+      <w:bookmarkStart w:id="0" w:name="_GoBack"/>
+      <w:bookmarkEnd w:id="0"/>
+      <w:r>
+        <w:t xml:space="preserve">ajority of journals can be placed </w:t>
       </w:r>
       <w:r>
         <w:t>into one category</w:t>
@@ -1310,26 +1325,10 @@
         <w:t>Nature</w:t>
       </w:r>
       <w:r>
-        <w:t xml:space="preserve"> were removed.  Using the source title for the remaining journal, I queried the Scopus API for the metadata on all articles </w:t>
-      </w:r>
-      <w:proofErr w:type="gramStart"/>
-      <w:r>
-        <w:t>between 1995-2014 (Appendix A)</w:t>
-      </w:r>
-      <w:proofErr w:type="gramEnd"/>
-      <w:r>
-        <w:t xml:space="preserve">. </w:t>
-      </w:r>
-      <w:r>
-        <w:t xml:space="preserve">Academic </w:t>
-      </w:r>
-      <w:proofErr w:type="spellStart"/>
-      <w:r>
-        <w:t>betadiveristy</w:t>
-      </w:r>
-      <w:proofErr w:type="spellEnd"/>
-      <w:r>
-        <w:t xml:space="preserve"> was defined by constructing an author by field matrix with each of</w:t>
+        <w:t xml:space="preserve"> were removed.  Using the source title for the remaining journal, I queried the Scopus API for the metadata on all articles between 1995-2014 (Appendix A). </w:t>
+      </w:r>
+      <w:r>
+        <w:t>Academic betadiveristy was defined by constructing an author by field matrix with each of</w:t>
       </w:r>
       <w:r>
         <w:t xml:space="preserve"> the 300,000 unique authors as</w:t>
@@ -1359,15 +1358,7 @@
         <w:t xml:space="preserve"> </w:t>
       </w:r>
       <w:r>
-        <w:t xml:space="preserve">The network statistics were calculated using the </w:t>
-      </w:r>
-      <w:proofErr w:type="spellStart"/>
-      <w:r>
-        <w:t>igraph</w:t>
-      </w:r>
-      <w:proofErr w:type="spellEnd"/>
-      <w:r>
-        <w:t xml:space="preserve"> package in R, and a correlation tests showed only moderate connection between indices</w:t>
+        <w:t>The network statistics were calculated using the igraph package in R, and a correlation tests showed only moderate connection between indices</w:t>
       </w:r>
       <w:r>
         <w:t xml:space="preserve"> (Appendix B)</w:t>
@@ -3335,7 +3326,7 @@
 </file>
 
 <file path=customXml/itemProps1.xml><?xml version="1.0" encoding="utf-8"?>
-<ds:datastoreItem xmlns:ds="http://schemas.openxmlformats.org/officeDocument/2006/customXml" ds:itemID="{CEF39A12-37D5-41AC-A2EF-56545776446E}">
+<ds:datastoreItem xmlns:ds="http://schemas.openxmlformats.org/officeDocument/2006/customXml" ds:itemID="{CD046EFF-AE32-4797-9073-7943722CC0EB}">
   <ds:schemaRefs>
     <ds:schemaRef ds:uri="http://schemas.openxmlformats.org/officeDocument/2006/bibliography"/>
   </ds:schemaRefs>

</xml_diff>

<commit_message>
Reorganized files, added new urls for other fields, and beginning to use dplyr to sqlite
</commit_message>
<xml_diff>
--- a/Outline.docx
+++ b/Outline.docx
@@ -19,6 +19,12 @@
         <w:t xml:space="preserve"> and </w:t>
       </w:r>
       <w:r>
+        <w:t>t</w:t>
+      </w:r>
+      <w:r>
+        <w:t xml:space="preserve">he </w:t>
+      </w:r>
+      <w:r>
         <w:t>Future</w:t>
       </w:r>
       <w:r>
@@ -38,10 +44,19 @@
     </w:p>
     <w:p>
       <w:r>
-        <w:t>Interdisciplinary work is a critical component of solving biological problems. The mixing of fields has led to theoretical and methodological breakthroughs and continues to drive scientific progress. Despite the fundamental nature of interdisciplinary work, we lack a basic understanding of the connections between biological fields. By tracking the contributions of hundreds of thousands of unique authors, I show that biological disciplines are part of a complex network.</w:t>
-      </w:r>
-      <w:r>
-        <w:t xml:space="preserve"> This network is highly modular and connected by </w:t>
+        <w:t xml:space="preserve">Interdisciplinary work is a critical component of solving biological problems. </w:t>
+      </w:r>
+      <w:r>
+        <w:t>Cross-field collaboration</w:t>
+      </w:r>
+      <w:r>
+        <w:t xml:space="preserve"> has led to theoretical and methodological breakthroughs and continues to drive scientific progress. Despite the fundamental nature of interdisciplinary work, we lack a basic understanding of the connections between biological fields. By tracking the contributions of hundreds of thousands of unique authors, I show that biological discipline</w:t>
+      </w:r>
+      <w:r>
+        <w:t>s are part of a complex modular network</w:t>
+      </w:r>
+      <w:r>
+        <w:t xml:space="preserve"> connected by </w:t>
       </w:r>
       <w:r>
         <w:t xml:space="preserve">key </w:t>
@@ -71,13 +86,27 @@
         <w:t xml:space="preserve"> and</w:t>
       </w:r>
       <w:r>
-        <w:t xml:space="preserve"> Biodiversity and Conservation Biology, </w:t>
+        <w:t xml:space="preserve"> Biodiversity</w:t>
+      </w:r>
+      <w:del w:id="0" w:author="Ben" w:date="2015-06-08T07:47:00Z">
+        <w:r>
+          <w:delText>,</w:delText>
+        </w:r>
+      </w:del>
+      <w:r>
+        <w:t xml:space="preserve"> and Conservation Biology </w:t>
       </w:r>
       <w:r>
         <w:t>in</w:t>
       </w:r>
       <w:r>
-        <w:t xml:space="preserve"> stitching together the biological sciences. Changes in connections among fields over time show the birth and gr</w:t>
+        <w:t xml:space="preserve"> stitching t</w:t>
+      </w:r>
+      <w:r>
+        <w:t>ogether the biological sciences.</w:t>
+      </w:r>
+      <w:r>
+        <w:t xml:space="preserve"> Changes in connections among fields over time show the birth and gr</w:t>
       </w:r>
       <w:r>
         <w:t>owth of new disciplines within b</w:t>
@@ -86,7 +115,13 @@
         <w:t xml:space="preserve">iology. </w:t>
       </w:r>
       <w:r>
-        <w:t>Future growth among biological fields will require integration to forge new bridges to connect currently disparate topics.</w:t>
+        <w:t xml:space="preserve">Future growth among biological fields will require integration to forge new bridges </w:t>
+      </w:r>
+      <w:r>
+        <w:t>and</w:t>
+      </w:r>
+      <w:r>
+        <w:t xml:space="preserve"> connect currently disparate topics.</w:t>
       </w:r>
     </w:p>
     <w:p>
@@ -105,137 +140,167 @@
         <w:t>Innovative discoveries come from</w:t>
       </w:r>
       <w:r>
+        <w:t xml:space="preserve"> collaboration across</w:t>
+      </w:r>
+      <w:r>
+        <w:t xml:space="preserve"> </w:t>
+      </w:r>
+      <w:r>
+        <w:t>academic</w:t>
+      </w:r>
+      <w:r>
+        <w:t xml:space="preserve"> fields.</w:t>
+      </w:r>
+      <w:r>
+        <w:t xml:space="preserve"> The National Science Foundation and the National Institutes of Health</w:t>
+      </w:r>
+      <w:r>
+        <w:t xml:space="preserve"> </w:t>
+      </w:r>
+      <w:r>
+        <w:t>highlight c</w:t>
+      </w:r>
+      <w:r>
+        <w:t>ross-disciplinary</w:t>
+      </w:r>
+      <w:r>
+        <w:t xml:space="preserve"> research</w:t>
+      </w:r>
+      <w:r>
+        <w:t xml:space="preserve"> </w:t>
+      </w:r>
+      <w:r>
+        <w:t xml:space="preserve">as </w:t>
+      </w:r>
+      <w:r>
+        <w:t>an integral</w:t>
+      </w:r>
+      <w:r>
+        <w:t xml:space="preserve"> </w:t>
+      </w:r>
+      <w:r>
+        <w:t>ingredient</w:t>
+      </w:r>
+      <w:r>
+        <w:t xml:space="preserve"> for sparking scientific </w:t>
+      </w:r>
+      <w:r>
+        <w:t>progress</w:t>
+      </w:r>
+      <w:r>
+        <w:t>.</w:t>
+      </w:r>
+      <w:r>
+        <w:t xml:space="preserve"> </w:t>
+      </w:r>
+      <w:r>
+        <w:t xml:space="preserve">From the </w:t>
+      </w:r>
+      <w:r>
+        <w:t xml:space="preserve">mixing of quantitative genetics and evolutionary theory </w:t>
+      </w:r>
+      <w:r>
+        <w:t>to</w:t>
+      </w:r>
+      <w:r>
+        <w:t xml:space="preserve"> </w:t>
+      </w:r>
+      <w:r>
+        <w:t xml:space="preserve">create the modern synthesis () to </w:t>
+      </w:r>
+      <w:r>
+        <w:t>biochemistry under</w:t>
+      </w:r>
+      <w:r>
+        <w:t>lying Polymerase Chain Reaction(), the melding of biological fields</w:t>
+      </w:r>
+      <w:r>
+        <w:t xml:space="preserve"> </w:t>
+      </w:r>
+      <w:r>
+        <w:t>has prod</w:t>
+      </w:r>
+      <w:r>
+        <w:t>uced theoretical</w:t>
+      </w:r>
+      <w:r>
+        <w:t xml:space="preserve"> and methodological</w:t>
+      </w:r>
+      <w:r>
+        <w:t xml:space="preserve"> breakthroughs</w:t>
+      </w:r>
+      <w:r>
+        <w:t>.</w:t>
+      </w:r>
+      <w:r>
+        <w:t xml:space="preserve"> Interdisciplinary wor</w:t>
+      </w:r>
+      <w:r>
+        <w:t>k continues to drive innovation with</w:t>
+      </w:r>
+      <w:r>
+        <w:t xml:space="preserve"> </w:t>
+      </w:r>
+      <w:r>
+        <w:t>t</w:t>
+      </w:r>
+      <w:r>
+        <w:t>he current</w:t>
+      </w:r>
+      <w:r>
+        <w:t xml:space="preserve"> </w:t>
+      </w:r>
+      <w:r>
+        <w:t>“</w:t>
+      </w:r>
+      <w:r>
+        <w:t>omics age</w:t>
+      </w:r>
+      <w:r>
+        <w:t>”</w:t>
+      </w:r>
+      <w:r>
+        <w:t xml:space="preserve"> </w:t>
+      </w:r>
+      <w:r>
+        <w:t xml:space="preserve">fueled by a tremendous </w:t>
+      </w:r>
+      <w:r>
+        <w:t>expansion of</w:t>
+      </w:r>
+      <w:r>
+        <w:t xml:space="preserve"> bioinformatics</w:t>
+      </w:r>
+      <w:r>
+        <w:t>. An ever-growing list of challenges, from the evo</w:t>
+      </w:r>
+      <w:r>
+        <w:t xml:space="preserve">lution of antibiotic resistance, </w:t>
+      </w:r>
+      <w:r>
+        <w:t xml:space="preserve">to </w:t>
+      </w:r>
+      <w:r>
+        <w:lastRenderedPageBreak/>
+        <w:t>producing robust climate models</w:t>
+      </w:r>
+      <w:r>
+        <w:t>,</w:t>
+      </w:r>
+      <w:r>
+        <w:t xml:space="preserve"> requires scientists to embrace a </w:t>
+      </w:r>
+      <w:r>
+        <w:t>more expansive</w:t>
+      </w:r>
+      <w:r>
+        <w:t xml:space="preserve"> view of</w:t>
+      </w:r>
+      <w:r>
         <w:t xml:space="preserve"> the</w:t>
       </w:r>
       <w:r>
-        <w:t xml:space="preserve"> </w:t>
-      </w:r>
-      <w:r>
-        <w:t>mixing</w:t>
-      </w:r>
-      <w:r>
-        <w:t xml:space="preserve"> </w:t>
-      </w:r>
-      <w:r>
-        <w:t>of</w:t>
-      </w:r>
-      <w:r>
-        <w:t xml:space="preserve"> </w:t>
-      </w:r>
-      <w:r>
-        <w:t>academic</w:t>
-      </w:r>
-      <w:r>
-        <w:t xml:space="preserve"> fields.</w:t>
-      </w:r>
-      <w:r>
-        <w:t xml:space="preserve"> The National Science Foundation and the National Institutes of Health</w:t>
-      </w:r>
-      <w:r>
-        <w:t xml:space="preserve"> </w:t>
-      </w:r>
-      <w:r>
-        <w:t>highlight c</w:t>
-      </w:r>
-      <w:r>
-        <w:t xml:space="preserve">ross-disciplinary </w:t>
-      </w:r>
-      <w:r>
-        <w:t xml:space="preserve">as a central </w:t>
-      </w:r>
-      <w:r>
-        <w:t>ingredient</w:t>
-      </w:r>
-      <w:r>
-        <w:t xml:space="preserve"> for sparking scientific </w:t>
-      </w:r>
-      <w:r>
-        <w:t>progress</w:t>
-      </w:r>
-      <w:r>
-        <w:t>.</w:t>
-      </w:r>
-      <w:r>
-        <w:t xml:space="preserve"> T</w:t>
-      </w:r>
-      <w:r>
-        <w:t>he melding of</w:t>
-      </w:r>
-      <w:r>
-        <w:t xml:space="preserve"> disparate fields of study has prod</w:t>
-      </w:r>
-      <w:r>
-        <w:t xml:space="preserve">uced theoretical breakthroughs </w:t>
-      </w:r>
-      <w:r>
-        <w:t>like the</w:t>
-      </w:r>
-      <w:r>
-        <w:t xml:space="preserve"> </w:t>
-      </w:r>
-      <w:r>
-        <w:t>mixing</w:t>
-      </w:r>
-      <w:r>
-        <w:t xml:space="preserve"> of</w:t>
-      </w:r>
-      <w:r>
-        <w:t xml:space="preserve"> </w:t>
-      </w:r>
-      <w:r>
-        <w:t>quantitative genetics and evolutionary theory</w:t>
-      </w:r>
-      <w:r>
-        <w:t xml:space="preserve"> to form the</w:t>
-      </w:r>
-      <w:r>
-        <w:t xml:space="preserve"> modern synthesis (), as well as methodological advances such as the biochemistry underlying Polymerase Chain Reactions. Interdisciplinary wor</w:t>
-      </w:r>
-      <w:r>
-        <w:t>k continues to drive innovation with</w:t>
-      </w:r>
-      <w:r>
-        <w:t xml:space="preserve"> </w:t>
-      </w:r>
-      <w:r>
-        <w:t>t</w:t>
-      </w:r>
-      <w:r>
-        <w:t>he current</w:t>
-      </w:r>
-      <w:r>
-        <w:t xml:space="preserve"> omics age </w:t>
-      </w:r>
-      <w:r>
-        <w:t xml:space="preserve">fueled by a tremendous </w:t>
-      </w:r>
-      <w:r>
-        <w:t>expansion of</w:t>
-      </w:r>
-      <w:r>
-        <w:t xml:space="preserve"> bioinformatics</w:t>
-      </w:r>
-      <w:r>
-        <w:t>. An ever-growing list of challenges, from the evo</w:t>
-      </w:r>
-      <w:r>
-        <w:t xml:space="preserve">lution of antibiotic </w:t>
-      </w:r>
-      <w:r>
-        <w:lastRenderedPageBreak/>
-        <w:t xml:space="preserve">resistance, </w:t>
-      </w:r>
-      <w:r>
-        <w:t xml:space="preserve">to </w:t>
-      </w:r>
-      <w:r>
-        <w:t>producing robust climate models</w:t>
-      </w:r>
-      <w:r>
-        <w:t>,</w:t>
-      </w:r>
-      <w:r>
-        <w:t xml:space="preserve"> requires scientists to embrace a wider view of life sciences.</w:t>
+        <w:t xml:space="preserve"> life sciences.</w:t>
       </w:r>
     </w:p>
     <w:p>
@@ -282,10 +347,10 @@
         <w:t xml:space="preserve">, </w:t>
       </w:r>
       <w:r>
-        <w:t xml:space="preserve">individual citations may be a poor indicator of the </w:t>
-      </w:r>
-      <w:r>
-        <w:t>level of interdisciplinary work</w:t>
+        <w:t xml:space="preserve">individual citations may be a poor indicator of </w:t>
+      </w:r>
+      <w:r>
+        <w:t>interdisciplinary work</w:t>
       </w:r>
       <w:r>
         <w:t xml:space="preserve"> and the relevance of a particular citation to the aim of the research may be limited(). In contrast, tracking</w:t>
@@ -331,10 +396,10 @@
         <w:t xml:space="preserve">connections of </w:t>
       </w:r>
       <w:r>
-        <w:t>these</w:t>
-      </w:r>
-      <w:r>
-        <w:t xml:space="preserve"> fields, we garner a new view of biology as </w:t>
+        <w:t xml:space="preserve">various related </w:t>
+      </w:r>
+      <w:r>
+        <w:t xml:space="preserve">fields, we garner a new view of biology as </w:t>
       </w:r>
       <w:r>
         <w:t>an in</w:t>
@@ -357,16 +422,28 @@
         <w:t xml:space="preserve">etworks </w:t>
       </w:r>
       <w:r>
-        <w:t xml:space="preserve">provides </w:t>
-      </w:r>
-      <w:r>
-        <w:t>powerful way for</w:t>
-      </w:r>
-      <w:r>
-        <w:t xml:space="preserve"> </w:t>
-      </w:r>
-      <w:r>
-        <w:t>visualizing</w:t>
+        <w:t>provide</w:t>
+      </w:r>
+      <w:r>
+        <w:t xml:space="preserve"> a</w:t>
+      </w:r>
+      <w:r>
+        <w:t xml:space="preserve"> </w:t>
+      </w:r>
+      <w:r>
+        <w:t xml:space="preserve">powerful way </w:t>
+      </w:r>
+      <w:r>
+        <w:t>to</w:t>
+      </w:r>
+      <w:r>
+        <w:t xml:space="preserve"> </w:t>
+      </w:r>
+      <w:r>
+        <w:t>visualiz</w:t>
+      </w:r>
+      <w:r>
+        <w:t>e</w:t>
       </w:r>
       <w:r>
         <w:t xml:space="preserve"> inte</w:t>
@@ -451,37 +528,31 @@
         <w:t xml:space="preserve"> a</w:t>
       </w:r>
       <w:r>
-        <w:t xml:space="preserve">djacency matrix where each academic </w:t>
+        <w:t>djacency matrix where</w:t>
+      </w:r>
+      <w:r>
+        <w:t>in</w:t>
+      </w:r>
+      <w:r>
+        <w:t xml:space="preserve"> </w:t>
+      </w:r>
+      <w:r>
+        <w:t xml:space="preserve">the dissimilarity among </w:t>
+      </w:r>
+      <w:r>
+        <w:t xml:space="preserve">academic </w:t>
       </w:r>
       <w:r>
         <w:t>field</w:t>
       </w:r>
       <w:r>
-        <w:t xml:space="preserve"> is compared to every other </w:t>
-      </w:r>
-      <w:r>
-        <w:t>field</w:t>
-      </w:r>
-      <w:r>
-        <w:t>. This matrix consisted</w:t>
-      </w:r>
-      <w:r>
-        <w:t xml:space="preserve"> of the </w:t>
-      </w:r>
-      <w:r>
-        <w:t>degree</w:t>
-      </w:r>
-      <w:r>
-        <w:t xml:space="preserve"> of </w:t>
-      </w:r>
-      <w:r>
-        <w:t>dissimilarity</w:t>
-      </w:r>
-      <w:r>
-        <w:t xml:space="preserve"> between </w:t>
-      </w:r>
-      <w:r>
-        <w:t>fields</w:t>
+        <w:t>s</w:t>
+      </w:r>
+      <w:r>
+        <w:t xml:space="preserve"> </w:t>
+      </w:r>
+      <w:r>
+        <w:t>is</w:t>
       </w:r>
       <w:r>
         <w:t xml:space="preserve"> </w:t>
@@ -505,7 +576,7 @@
         <w:t xml:space="preserve">. </w:t>
       </w:r>
       <w:r>
-        <w:t xml:space="preserve">The goal of this analysis was to determine, 1) </w:t>
+        <w:t xml:space="preserve">The goal of this analysis was to determine 1) </w:t>
       </w:r>
       <w:r>
         <w:t xml:space="preserve">Which fields act as bridges to connect </w:t>
@@ -520,7 +591,7 @@
         <w:t>biology</w:t>
       </w:r>
       <w:r>
-        <w:t xml:space="preserve">? 2) Which fields have become more insular, and </w:t>
+        <w:t xml:space="preserve"> 2) Which fields have become more insular, and </w:t>
       </w:r>
       <w:r>
         <w:t xml:space="preserve">which </w:t>
@@ -532,19 +603,40 @@
         <w:t>interdisciplinary</w:t>
       </w:r>
       <w:r>
+        <w:t>,</w:t>
+      </w:r>
+      <w:r>
         <w:t xml:space="preserve"> over time</w:t>
       </w:r>
       <w:r>
-        <w:t>?</w:t>
-      </w:r>
-      <w:r>
-        <w:t xml:space="preserve"> </w:t>
-      </w:r>
-      <w:r>
-        <w:t xml:space="preserve">3) Where is there potential growth among </w:t>
-      </w:r>
-      <w:r>
-        <w:t>connections between fields</w:t>
+        <w:t xml:space="preserve"> </w:t>
+      </w:r>
+      <w:r>
+        <w:t xml:space="preserve">and </w:t>
+      </w:r>
+      <w:r>
+        <w:t>3) Whe</w:t>
+      </w:r>
+      <w:r>
+        <w:t xml:space="preserve">re </w:t>
+      </w:r>
+      <w:r>
+        <w:t>is</w:t>
+      </w:r>
+      <w:r>
+        <w:t xml:space="preserve"> there</w:t>
+      </w:r>
+      <w:r>
+        <w:t xml:space="preserve"> potential</w:t>
+      </w:r>
+      <w:r>
+        <w:t xml:space="preserve"> for increasing connectedness</w:t>
+      </w:r>
+      <w:r>
+        <w:t xml:space="preserve"> </w:t>
+      </w:r>
+      <w:r>
+        <w:t>between fields</w:t>
       </w:r>
       <w:r>
         <w:t>?</w:t>
@@ -561,19 +653,25 @@
         <w:t xml:space="preserve">I </w:t>
       </w:r>
       <w:r>
-        <w:t>extracted article metadata</w:t>
-      </w:r>
-      <w:r>
-        <w:t xml:space="preserve"> from </w:t>
-      </w:r>
-      <w:r>
-        <w:t xml:space="preserve">all papers published from 1995 to </w:t>
+        <w:t>extracted metadata</w:t>
+      </w:r>
+      <w:r>
+        <w:t xml:space="preserve"> </w:t>
+      </w:r>
+      <w:r>
+        <w:t>for all articles</w:t>
+      </w:r>
+      <w:r>
+        <w:t xml:space="preserve"> </w:t>
+      </w:r>
+      <w:r>
+        <w:t xml:space="preserve">published from 1995 to </w:t>
       </w:r>
       <w:r>
         <w:t>2014</w:t>
       </w:r>
       <w:r>
-        <w:t xml:space="preserve"> for</w:t>
+        <w:t xml:space="preserve"> in</w:t>
       </w:r>
       <w:r>
         <w:t xml:space="preserve"> </w:t>
@@ -585,13 +683,25 @@
         <w:t xml:space="preserve"> </w:t>
       </w:r>
       <w:r>
-        <w:t xml:space="preserve">biologicals </w:t>
+        <w:t>biol</w:t>
+      </w:r>
+      <w:r>
+        <w:t>ogical</w:t>
+      </w:r>
+      <w:r>
+        <w:t xml:space="preserve"> </w:t>
       </w:r>
       <w:r>
         <w:t>journals</w:t>
       </w:r>
       <w:r>
-        <w:t xml:space="preserve">. Each of these journals were </w:t>
+        <w:t>. Each of these journals w</w:t>
+      </w:r>
+      <w:r>
+        <w:t>as</w:t>
+      </w:r>
+      <w:r>
+        <w:t xml:space="preserve"> </w:t>
       </w:r>
       <w:r>
         <w:t xml:space="preserve">classified </w:t>
@@ -684,7 +794,13 @@
         <w:t>alculate</w:t>
       </w:r>
       <w:r>
-        <w:t xml:space="preserve">d centrality of these fields using </w:t>
+        <w:t xml:space="preserve">d centrality </w:t>
+      </w:r>
+      <w:r>
+        <w:t xml:space="preserve">and importance </w:t>
+      </w:r>
+      <w:r>
+        <w:t xml:space="preserve">of these fields using </w:t>
       </w:r>
       <w:r>
         <w:t>the</w:t>
@@ -693,35 +809,37 @@
         <w:t xml:space="preserve"> </w:t>
       </w:r>
       <w:r>
-        <w:t>betweenness</w:t>
-      </w:r>
-      <w:r>
-        <w:t xml:space="preserve">, </w:t>
+        <w:t xml:space="preserve">betweenness and </w:t>
       </w:r>
       <w:r>
         <w:t>degree</w:t>
       </w:r>
       <w:r>
-        <w:t xml:space="preserve">, and eigenvalue </w:t>
-      </w:r>
-      <w:r>
-        <w:t xml:space="preserve">indices. </w:t>
-      </w:r>
-      <w:r>
-        <w:t xml:space="preserve">Fields with high betweenness are central members of the </w:t>
+        <w:t xml:space="preserve"> network measures</w:t>
+      </w:r>
+      <w:r>
+        <w:t xml:space="preserve">. </w:t>
+      </w:r>
+      <w:r>
+        <w:t xml:space="preserve">Fields with high betweenness are central members of </w:t>
+      </w:r>
+      <w:bookmarkStart w:id="1" w:name="_GoBack"/>
+      <w:bookmarkEnd w:id="1"/>
+      <w:r>
+        <w:t xml:space="preserve">the network and connect other members. Fields with </w:t>
+      </w:r>
+      <w:r>
+        <w:t>high degree directly interact</w:t>
+      </w:r>
+      <w:r>
+        <w:t xml:space="preserve"> with </w:t>
+      </w:r>
+      <w:r>
+        <w:t xml:space="preserve">many other </w:t>
       </w:r>
       <w:r>
         <w:lastRenderedPageBreak/>
-        <w:t xml:space="preserve">network and connect other members. Fields with </w:t>
-      </w:r>
-      <w:r>
-        <w:t>high degree directly interact</w:t>
-      </w:r>
-      <w:r>
-        <w:t xml:space="preserve"> with </w:t>
-      </w:r>
-      <w:r>
-        <w:t>many other fields</w:t>
+        <w:t>fields</w:t>
       </w:r>
       <w:r>
         <w:t xml:space="preserve">. </w:t>
@@ -745,7 +863,13 @@
         <w:t>.</w:t>
       </w:r>
       <w:r>
-        <w:t xml:space="preserve"> Given that we expect centrality to increase with the total number of articles in a field, I propose a simple measure of insularity by dividing degree by the total number of publications in each field.</w:t>
+        <w:t xml:space="preserve"> Given that we expect centrality to increase with the total number of articles in a field, I propose a simple measure of insularity by dividing </w:t>
+      </w:r>
+      <w:r>
+        <w:t xml:space="preserve">a field’s </w:t>
+      </w:r>
+      <w:r>
+        <w:t>degree by the total number of publications.</w:t>
       </w:r>
       <w:r>
         <w:t xml:space="preserve"> These four measures provide </w:t>
@@ -793,9 +917,6 @@
       </w:r>
     </w:p>
     <w:p>
-      <w:pPr>
-        <w:ind w:firstLine="720"/>
-      </w:pPr>
       <w:r>
         <w:t>T</w:t>
       </w:r>
@@ -815,6 +936,9 @@
         <w:t xml:space="preserve"> with distinct compartments</w:t>
       </w:r>
       <w:r>
+        <w:t xml:space="preserve"> each consisting</w:t>
+      </w:r>
+      <w:r>
         <w:t xml:space="preserve"> of </w:t>
       </w:r>
       <w:r>
@@ -833,7 +957,13 @@
         <w:t>While there are some strong connections, such as between Ecology and Biodiversity and Conservation Biology, the majority of links are relatively weak.</w:t>
       </w:r>
       <w:r>
-        <w:t xml:space="preserve"> The average author contributes to X fields.</w:t>
+        <w:t xml:space="preserve"> </w:t>
+      </w:r>
+      <w:r>
+        <w:t>After removing extremely weak connections, t</w:t>
+      </w:r>
+      <w:r>
+        <w:t>he average author contributes to X fields.</w:t>
       </w:r>
       <w:r>
         <w:t xml:space="preserve"> Environmental sciences and Biotechnology act as strong bridges between compartments and </w:t>
@@ -854,16 +984,46 @@
         <w:t xml:space="preserve">ticles were more </w:t>
       </w:r>
       <w:r>
-        <w:t>well connected. After correcting for this effect,</w:t>
-      </w:r>
-      <w:r>
-        <w:t xml:space="preserve"> X and Y were examples of </w:t>
+        <w:t>well-</w:t>
+      </w:r>
+      <w:r>
+        <w:t>connected. After correcting for this effect,</w:t>
+      </w:r>
+      <w:r>
+        <w:t xml:space="preserve"> Ornithology and Animal Behavior</w:t>
+      </w:r>
+      <w:r>
+        <w:t xml:space="preserve"> were examples of </w:t>
       </w:r>
       <w:r>
         <w:t>small</w:t>
       </w:r>
       <w:r>
-        <w:t xml:space="preserve"> fields with outsized contribution to connectivity, and X and Y were highly insular fields, with many publications, but weak levels of interdisciplinary research.</w:t>
+        <w:t xml:space="preserve"> fields with outsized con</w:t>
+      </w:r>
+      <w:r>
+        <w:t xml:space="preserve">tribution to connectivity, and </w:t>
+      </w:r>
+      <w:r>
+        <w:t xml:space="preserve">Biochemistry </w:t>
+      </w:r>
+      <w:r>
+        <w:t>and</w:t>
+      </w:r>
+      <w:r>
+        <w:t xml:space="preserve"> Microbiology</w:t>
+      </w:r>
+      <w:r>
+        <w:t xml:space="preserve"> </w:t>
+      </w:r>
+      <w:r>
+        <w:t>were</w:t>
+      </w:r>
+      <w:r>
+        <w:t xml:space="preserve"> more</w:t>
+      </w:r>
+      <w:r>
+        <w:t xml:space="preserve"> insular fields, with many publications, but weak levels of interdisciplinary research.</w:t>
       </w:r>
     </w:p>
     <w:p>
@@ -901,10 +1061,13 @@
         <w:t>and</w:t>
       </w:r>
       <w:r>
-        <w:t xml:space="preserve"> Biotechnology, as well as </w:t>
-      </w:r>
-      <w:r>
-        <w:t xml:space="preserve">highlighting the importance of applied research to solve anthropogenic challenges (cite Nature paper). </w:t>
+        <w:t xml:space="preserve"> Biotechnology</w:t>
+      </w:r>
+      <w:r>
+        <w:t xml:space="preserve"> highlight</w:t>
+      </w:r>
+      <w:r>
+        <w:t xml:space="preserve"> the importance of applied research to solve anthropogenic challenges (cite Nature paper). </w:t>
       </w:r>
       <w:r>
         <w:t xml:space="preserve">As fields gain popularity, they change the </w:t>
@@ -947,13 +1110,22 @@
       <w:r>
         <w:lastRenderedPageBreak/>
         <w:tab/>
-        <w:t xml:space="preserve">Visualizing life-sciences as a complex network gives rises to many questions and spurs the development of </w:t>
-      </w:r>
-      <w:r>
-        <w:t>interdisciplinary</w:t>
-      </w:r>
-      <w:r>
-        <w:t xml:space="preserve"> connections. While</w:t>
+        <w:t>Visualizing</w:t>
+      </w:r>
+      <w:r>
+        <w:t xml:space="preserve"> the</w:t>
+      </w:r>
+      <w:r>
+        <w:t xml:space="preserve"> life</w:t>
+      </w:r>
+      <w:r>
+        <w:t xml:space="preserve"> </w:t>
+      </w:r>
+      <w:r>
+        <w:t>sciences as a complex network gives rises to many questions</w:t>
+      </w:r>
+      <w:r>
+        <w:t>. While</w:t>
       </w:r>
       <w:r>
         <w:t xml:space="preserve"> the strong connections between Biochemisty and </w:t>
@@ -965,7 +1137,25 @@
         <w:t>e</w:t>
       </w:r>
       <w:r>
-        <w:t xml:space="preserve">cular Biology stem from the joint goal of understand the mechanistic underpinnings of cellular life, these fields are on the opposite side of biological network from Paleontology. The emergence of ancient DNA approaches, as well as increasing interest in comparative phylogenetic methods may see a greater niche overlap among authors publishing in these journals in the future. </w:t>
+        <w:t>cular Biology stem from the joint goal of understand</w:t>
+      </w:r>
+      <w:r>
+        <w:t>ing</w:t>
+      </w:r>
+      <w:r>
+        <w:t xml:space="preserve"> the mechanistic underpinnings of cellular life, these fields are on the opposite side of biological network from Paleontology. The emergence of ancient DNA a</w:t>
+      </w:r>
+      <w:r>
+        <w:t>nalysis</w:t>
+      </w:r>
+      <w:r>
+        <w:t>, as well as increasing interest in comparative phylogenetic methods</w:t>
+      </w:r>
+      <w:r>
+        <w:t>,</w:t>
+      </w:r>
+      <w:r>
+        <w:t xml:space="preserve"> may see a greater niche overlap among authors publishing in these journals in the future. </w:t>
       </w:r>
       <w:r>
         <w:t xml:space="preserve">The current challenge of producing robust climate models highlights the observed connection between Oceanography, </w:t>
@@ -977,9 +1167,22 @@
         <w:t xml:space="preserve"> Sciences and Environmental Sciences. </w:t>
       </w:r>
       <w:r>
-        <w:br w:type="page"/>
+        <w:t>The unexplored combinations of biological fields, such as</w:t>
+      </w:r>
+      <w:r>
+        <w:t xml:space="preserve"> Forestry and Evolutionary Biology, or Biophysics and Animal Behavior, may yield new and unexplored fertile grounds of scientific development.</w:t>
       </w:r>
     </w:p>
+    <w:p>
+      <w:pPr>
+        <w:pStyle w:val="Heading2"/>
+      </w:pPr>
+      <w:r>
+        <w:t>Conclusion</w:t>
+      </w:r>
+    </w:p>
+    <w:p/>
+    <w:p/>
     <w:p>
       <w:pPr>
         <w:jc w:val="center"/>
@@ -990,7 +1193,7 @@
         </w:rPr>
         <w:lastRenderedPageBreak/>
         <w:drawing>
-          <wp:anchor distT="0" distB="0" distL="114300" distR="114300" simplePos="0" relativeHeight="251661312" behindDoc="0" locked="0" layoutInCell="1" allowOverlap="1">
+          <wp:anchor distT="0" distB="0" distL="114300" distR="114300" simplePos="0" relativeHeight="251661312" behindDoc="0" locked="0" layoutInCell="1" allowOverlap="1" wp14:anchorId="6CFE4B1C" wp14:editId="72947112">
             <wp:simplePos x="0" y="0"/>
             <wp:positionH relativeFrom="margin">
               <wp:align>center</wp:align>
@@ -1036,12 +1239,6 @@
                 </pic:pic>
               </a:graphicData>
             </a:graphic>
-            <wp14:sizeRelH relativeFrom="margin">
-              <wp14:pctWidth>0</wp14:pctWidth>
-            </wp14:sizeRelH>
-            <wp14:sizeRelV relativeFrom="margin">
-              <wp14:pctHeight>0</wp14:pctHeight>
-            </wp14:sizeRelV>
           </wp:anchor>
         </w:drawing>
       </w:r>
@@ -1078,7 +1275,7 @@
         </w:rPr>
         <w:lastRenderedPageBreak/>
         <w:drawing>
-          <wp:anchor distT="0" distB="0" distL="114300" distR="114300" simplePos="0" relativeHeight="251659264" behindDoc="0" locked="0" layoutInCell="1" allowOverlap="1" wp14:anchorId="10999448" wp14:editId="6EDA5500">
+          <wp:anchor distT="0" distB="0" distL="114300" distR="114300" simplePos="0" relativeHeight="251659264" behindDoc="0" locked="0" layoutInCell="1" allowOverlap="1" wp14:anchorId="43C2C224" wp14:editId="219EA9A2">
             <wp:simplePos x="0" y="0"/>
             <wp:positionH relativeFrom="page">
               <wp:posOffset>57150</wp:posOffset>
@@ -1124,12 +1321,6 @@
                 </pic:pic>
               </a:graphicData>
             </a:graphic>
-            <wp14:sizeRelH relativeFrom="margin">
-              <wp14:pctWidth>0</wp14:pctWidth>
-            </wp14:sizeRelH>
-            <wp14:sizeRelV relativeFrom="margin">
-              <wp14:pctHeight>0</wp14:pctHeight>
-            </wp14:sizeRelV>
           </wp:anchor>
         </w:drawing>
       </w:r>
@@ -1137,7 +1328,22 @@
         <w:t>Figure 2</w:t>
       </w:r>
       <w:r>
-        <w:t xml:space="preserve"> Centrality measures for each biological field. Fields with high betweenness are central </w:t>
+        <w:t xml:space="preserve"> Centrality measures for each biological field. Fields with high betweenness are </w:t>
+      </w:r>
+      <w:commentRangeStart w:id="2"/>
+      <w:r>
+        <w:t>central</w:t>
+      </w:r>
+      <w:commentRangeEnd w:id="2"/>
+      <w:r>
+        <w:rPr>
+          <w:rStyle w:val="CommentReference"/>
+          <w:vanish/>
+        </w:rPr>
+        <w:commentReference w:id="2"/>
+      </w:r>
+      <w:r>
+        <w:t xml:space="preserve"> </w:t>
       </w:r>
       <w:r>
         <w:t xml:space="preserve">connect </w:t>
@@ -1152,19 +1358,10 @@
         <w:t xml:space="preserve">ields with high degree directly </w:t>
       </w:r>
       <w:r>
-        <w:t>interact with many other fields. F</w:t>
-      </w:r>
-      <w:r>
-        <w:t xml:space="preserve">ields with high eigen value centrality are </w:t>
-      </w:r>
-      <w:r>
-        <w:t>themselves connected to many well-</w:t>
-      </w:r>
-      <w:r>
-        <w:t xml:space="preserve">connected </w:t>
-      </w:r>
-      <w:r>
-        <w:t>fields</w:t>
+        <w:t>in</w:t>
+      </w:r>
+      <w:r>
+        <w:t>teract with many other fields</w:t>
       </w:r>
       <w:r>
         <w:t>.</w:t>
@@ -1195,7 +1392,7 @@
         </w:rPr>
         <w:lastRenderedPageBreak/>
         <w:drawing>
-          <wp:anchor distT="0" distB="0" distL="114300" distR="114300" simplePos="0" relativeHeight="251660288" behindDoc="0" locked="0" layoutInCell="1" allowOverlap="1" wp14:anchorId="16B447E1" wp14:editId="1D364E45">
+          <wp:anchor distT="0" distB="0" distL="114300" distR="114300" simplePos="0" relativeHeight="251660288" behindDoc="0" locked="0" layoutInCell="1" allowOverlap="1" wp14:anchorId="5EDE7B6D" wp14:editId="1831DAB1">
             <wp:simplePos x="0" y="0"/>
             <wp:positionH relativeFrom="margin">
               <wp:align>center</wp:align>
@@ -1218,7 +1415,7 @@
                     <pic:cNvPicPr/>
                   </pic:nvPicPr>
                   <pic:blipFill>
-                    <a:blip r:embed="rId10" cstate="print">
+                    <a:blip r:embed="rId12" cstate="print">
                       <a:extLst>
                         <a:ext uri="{28A0092B-C50C-407E-A947-70E740481C1C}">
                           <a14:useLocalDpi xmlns:a14="http://schemas.microsoft.com/office/drawing/2010/main" val="0"/>
@@ -1241,12 +1438,6 @@
                 </pic:pic>
               </a:graphicData>
             </a:graphic>
-            <wp14:sizeRelH relativeFrom="margin">
-              <wp14:pctWidth>0</wp14:pctWidth>
-            </wp14:sizeRelH>
-            <wp14:sizeRelV relativeFrom="margin">
-              <wp14:pctHeight>0</wp14:pctHeight>
-            </wp14:sizeRelV>
           </wp:anchor>
         </w:drawing>
       </w:r>
@@ -1254,13 +1445,35 @@
         <w:t>Figure 3</w:t>
       </w:r>
       <w:r>
-        <w:t xml:space="preserve"> Estimated change in link strength as a function of year for academic fields. Only fields with significantly positive or significantly negative </w:t>
+        <w:t xml:space="preserve"> Estimated change in link strength as a function of year for academic fields. Only fields with significantly positive</w:t>
+      </w:r>
+      <w:r>
+        <w:t xml:space="preserve"> (red)</w:t>
+      </w:r>
+      <w:r>
+        <w:t xml:space="preserve"> or significantly negative </w:t>
       </w:r>
       <w:r>
         <w:t>slopes</w:t>
       </w:r>
       <w:r>
-        <w:t xml:space="preserve"> are shown. Years were binned into two year groups to account for differing publishing rates in each field. </w:t>
+        <w:t xml:space="preserve"> (blue)</w:t>
+      </w:r>
+      <w:r>
+        <w:t xml:space="preserve"> are shown. Years were binned into two</w:t>
+      </w:r>
+      <w:ins w:id="3" w:author="Abigale Koppa" w:date="2015-06-08T12:42:00Z">
+        <w:r>
+          <w:t>-</w:t>
+        </w:r>
+      </w:ins>
+      <w:del w:id="4" w:author="Abigale Koppa" w:date="2015-06-08T12:42:00Z">
+        <w:r>
+          <w:delText xml:space="preserve"> </w:delText>
+        </w:r>
+      </w:del>
+      <w:r>
+        <w:t xml:space="preserve">year groups to account for differing publishing rates in each field. </w:t>
       </w:r>
     </w:p>
     <w:p>
@@ -1290,7 +1503,7 @@
       <w:r>
         <w:t xml:space="preserve"> Earth Sciences (</w:t>
       </w:r>
-      <w:hyperlink r:id="rId11" w:history="1">
+      <w:hyperlink r:id="rId13" w:history="1">
         <w:r>
           <w:rPr>
             <w:rStyle w:val="Hyperlink"/>
@@ -1302,12 +1515,7 @@
         <w:t xml:space="preserve">). </w:t>
       </w:r>
       <w:r>
-        <w:t>Each classification consisted of twenty journals. While the boundaries of discrete classifications will always be difficult to define, the vast m</w:t>
-      </w:r>
-      <w:bookmarkStart w:id="0" w:name="_GoBack"/>
-      <w:bookmarkEnd w:id="0"/>
-      <w:r>
-        <w:t xml:space="preserve">ajority of journals can be placed </w:t>
+        <w:t xml:space="preserve">Each classification consisted of twenty journals. While the boundaries of discrete classifications will always be difficult to define, the vast majority of journals can be placed </w:t>
       </w:r>
       <w:r>
         <w:t>into one category</w:t>
@@ -1331,7 +1539,13 @@
         <w:t>Academic betadiveristy was defined by constructing an author by field matrix with each of</w:t>
       </w:r>
       <w:r>
-        <w:t xml:space="preserve"> the 300,000 unique authors as</w:t>
+        <w:t xml:space="preserve"> the</w:t>
+      </w:r>
+      <w:r>
+        <w:t xml:space="preserve"> ~</w:t>
+      </w:r>
+      <w:r>
+        <w:t xml:space="preserve"> 300,000 unique authors as</w:t>
       </w:r>
       <w:r>
         <w:t xml:space="preserve"> row</w:t>
@@ -1527,6 +1741,33 @@
     </w:sectPr>
   </w:body>
 </w:document>
+</file>
+
+<file path=word/comments.xml><?xml version="1.0" encoding="utf-8"?>
+<w:comments xmlns:wpc="http://schemas.microsoft.com/office/word/2010/wordprocessingCanvas" xmlns:mc="http://schemas.openxmlformats.org/markup-compatibility/2006" xmlns:o="urn:schemas-microsoft-com:office:office" xmlns:r="http://schemas.openxmlformats.org/officeDocument/2006/relationships" xmlns:m="http://schemas.openxmlformats.org/officeDocument/2006/math" xmlns:v="urn:schemas-microsoft-com:vml" xmlns:wp14="http://schemas.microsoft.com/office/word/2010/wordprocessingDrawing" xmlns:wp="http://schemas.openxmlformats.org/drawingml/2006/wordprocessingDrawing" xmlns:w10="urn:schemas-microsoft-com:office:word" xmlns:w="http://schemas.openxmlformats.org/wordprocessingml/2006/main" xmlns:w14="http://schemas.microsoft.com/office/word/2010/wordml" xmlns:w15="http://schemas.microsoft.com/office/word/2012/wordml" xmlns:wpg="http://schemas.microsoft.com/office/word/2010/wordprocessingGroup" xmlns:wpi="http://schemas.microsoft.com/office/word/2010/wordprocessingInk" xmlns:wne="http://schemas.microsoft.com/office/word/2006/wordml" xmlns:wps="http://schemas.microsoft.com/office/word/2010/wordprocessingShape" mc:Ignorable="w14 w15 wp14">
+  <w:comment w:id="2" w:author="Abigale Koppa" w:date="2015-06-08T12:43:00Z" w:initials="AK">
+    <w:p>
+      <w:pPr>
+        <w:pStyle w:val="CommentText"/>
+      </w:pPr>
+      <w:r>
+        <w:rPr>
+          <w:rStyle w:val="CommentReference"/>
+        </w:rPr>
+        <w:annotationRef/>
+      </w:r>
+      <w:r>
+        <w:t>missing a word here</w:t>
+      </w:r>
+    </w:p>
+  </w:comment>
+</w:comments>
+</file>
+
+<file path=word/commentsExtended.xml><?xml version="1.0" encoding="utf-8"?>
+<w15:commentsEx xmlns:wpc="http://schemas.microsoft.com/office/word/2010/wordprocessingCanvas" xmlns:mc="http://schemas.openxmlformats.org/markup-compatibility/2006" xmlns:o="urn:schemas-microsoft-com:office:office" xmlns:r="http://schemas.openxmlformats.org/officeDocument/2006/relationships" xmlns:m="http://schemas.openxmlformats.org/officeDocument/2006/math" xmlns:v="urn:schemas-microsoft-com:vml" xmlns:wp14="http://schemas.microsoft.com/office/word/2010/wordprocessingDrawing" xmlns:wp="http://schemas.openxmlformats.org/drawingml/2006/wordprocessingDrawing" xmlns:w10="urn:schemas-microsoft-com:office:word" xmlns:w="http://schemas.openxmlformats.org/wordprocessingml/2006/main" xmlns:w14="http://schemas.microsoft.com/office/word/2010/wordml" xmlns:w15="http://schemas.microsoft.com/office/word/2012/wordml" xmlns:wpg="http://schemas.microsoft.com/office/word/2010/wordprocessingGroup" xmlns:wpi="http://schemas.microsoft.com/office/word/2010/wordprocessingInk" xmlns:wne="http://schemas.microsoft.com/office/word/2006/wordml" xmlns:wps="http://schemas.microsoft.com/office/word/2010/wordprocessingShape" mc:Ignorable="w14 w15 wp14">
+  <w15:commentEx w15:paraId="4B9F86D3" w15:done="0"/>
+</w15:commentsEx>
 </file>
 
 <file path=word/endnotes.xml><?xml version="1.0" encoding="utf-8"?>
@@ -1915,6 +2156,14 @@
     <w:abstractNumId w:val="0"/>
   </w:num>
 </w:numbering>
+</file>
+
+<file path=word/people.xml><?xml version="1.0" encoding="utf-8"?>
+<w15:people xmlns:wpc="http://schemas.microsoft.com/office/word/2010/wordprocessingCanvas" xmlns:mc="http://schemas.openxmlformats.org/markup-compatibility/2006" xmlns:o="urn:schemas-microsoft-com:office:office" xmlns:r="http://schemas.openxmlformats.org/officeDocument/2006/relationships" xmlns:m="http://schemas.openxmlformats.org/officeDocument/2006/math" xmlns:v="urn:schemas-microsoft-com:vml" xmlns:wp14="http://schemas.microsoft.com/office/word/2010/wordprocessingDrawing" xmlns:wp="http://schemas.openxmlformats.org/drawingml/2006/wordprocessingDrawing" xmlns:w10="urn:schemas-microsoft-com:office:word" xmlns:w="http://schemas.openxmlformats.org/wordprocessingml/2006/main" xmlns:w14="http://schemas.microsoft.com/office/word/2010/wordml" xmlns:w15="http://schemas.microsoft.com/office/word/2012/wordml" xmlns:wpg="http://schemas.microsoft.com/office/word/2010/wordprocessingGroup" xmlns:wpi="http://schemas.microsoft.com/office/word/2010/wordprocessingInk" xmlns:wne="http://schemas.microsoft.com/office/word/2006/wordml" xmlns:wps="http://schemas.microsoft.com/office/word/2010/wordprocessingShape" mc:Ignorable="w14 w15 wp14">
+  <w15:person w15:author="Ben">
+    <w15:presenceInfo w15:providerId="None" w15:userId="Ben"/>
+  </w15:person>
+</w15:people>
 </file>
 
 <file path=word/styles.xml><?xml version="1.0" encoding="utf-8"?>
@@ -2202,15 +2451,6 @@
     <w:lsdException w:name="Book Title" w:uiPriority="33" w:qFormat="1"/>
     <w:lsdException w:name="Bibliography" w:semiHidden="1" w:uiPriority="37" w:unhideWhenUsed="1"/>
     <w:lsdException w:name="TOC Heading" w:semiHidden="1" w:uiPriority="39" w:unhideWhenUsed="1" w:qFormat="1"/>
-    <w:lsdException w:name="Plain Table 1" w:uiPriority="41"/>
-    <w:lsdException w:name="Plain Table 2" w:uiPriority="42"/>
-    <w:lsdException w:name="Plain Table 3" w:uiPriority="43"/>
-    <w:lsdException w:name="Plain Table 4" w:uiPriority="44"/>
-    <w:lsdException w:name="Plain Table 5" w:uiPriority="45"/>
-    <w:lsdException w:name="Grid Table Light" w:uiPriority="40"/>
-    <w:lsdException w:name="Grid Table 1 Light" w:uiPriority="46"/>
-    <w:lsdException w:name="Grid Table 2" w:uiPriority="47"/>
-    <w:lsdException w:name="Grid Table 3" w:uiPriority="48"/>
     <w:lsdException w:name="Grid Table 4" w:uiPriority="49"/>
     <w:lsdException w:name="Grid Table 5 Dark" w:uiPriority="50"/>
     <w:lsdException w:name="Grid Table 6 Colorful" w:uiPriority="51"/>
@@ -3057,6 +3297,106 @@
       <w:szCs w:val="24"/>
     </w:rPr>
   </w:style>
+  <w:style w:type="paragraph" w:styleId="BalloonText">
+    <w:name w:val="Balloon Text"/>
+    <w:basedOn w:val="Normal"/>
+    <w:link w:val="BalloonTextChar"/>
+    <w:uiPriority w:val="99"/>
+    <w:semiHidden/>
+    <w:unhideWhenUsed/>
+    <w:rsid w:val="00F0791B"/>
+    <w:pPr>
+      <w:spacing w:after="0" w:line="240" w:lineRule="auto"/>
+    </w:pPr>
+    <w:rPr>
+      <w:rFonts w:ascii="Lucida Grande" w:hAnsi="Lucida Grande"/>
+      <w:sz w:val="18"/>
+      <w:szCs w:val="18"/>
+    </w:rPr>
+  </w:style>
+  <w:style w:type="character" w:customStyle="1" w:styleId="BalloonTextChar">
+    <w:name w:val="Balloon Text Char"/>
+    <w:basedOn w:val="DefaultParagraphFont"/>
+    <w:link w:val="BalloonText"/>
+    <w:uiPriority w:val="99"/>
+    <w:semiHidden/>
+    <w:rsid w:val="00F0791B"/>
+    <w:rPr>
+      <w:rFonts w:ascii="Lucida Grande" w:hAnsi="Lucida Grande"/>
+      <w:sz w:val="18"/>
+      <w:szCs w:val="18"/>
+    </w:rPr>
+  </w:style>
+  <w:style w:type="character" w:styleId="CommentReference">
+    <w:name w:val="annotation reference"/>
+    <w:basedOn w:val="DefaultParagraphFont"/>
+    <w:uiPriority w:val="99"/>
+    <w:semiHidden/>
+    <w:unhideWhenUsed/>
+    <w:rsid w:val="00EE7892"/>
+    <w:rPr>
+      <w:sz w:val="18"/>
+      <w:szCs w:val="18"/>
+    </w:rPr>
+  </w:style>
+  <w:style w:type="paragraph" w:styleId="CommentText">
+    <w:name w:val="annotation text"/>
+    <w:basedOn w:val="Normal"/>
+    <w:link w:val="CommentTextChar"/>
+    <w:uiPriority w:val="99"/>
+    <w:semiHidden/>
+    <w:unhideWhenUsed/>
+    <w:rsid w:val="00EE7892"/>
+    <w:pPr>
+      <w:spacing w:line="240" w:lineRule="auto"/>
+    </w:pPr>
+    <w:rPr>
+      <w:sz w:val="24"/>
+      <w:szCs w:val="24"/>
+    </w:rPr>
+  </w:style>
+  <w:style w:type="character" w:customStyle="1" w:styleId="CommentTextChar">
+    <w:name w:val="Comment Text Char"/>
+    <w:basedOn w:val="DefaultParagraphFont"/>
+    <w:link w:val="CommentText"/>
+    <w:uiPriority w:val="99"/>
+    <w:semiHidden/>
+    <w:rsid w:val="00EE7892"/>
+    <w:rPr>
+      <w:sz w:val="24"/>
+      <w:szCs w:val="24"/>
+    </w:rPr>
+  </w:style>
+  <w:style w:type="paragraph" w:styleId="CommentSubject">
+    <w:name w:val="annotation subject"/>
+    <w:basedOn w:val="CommentText"/>
+    <w:next w:val="CommentText"/>
+    <w:link w:val="CommentSubjectChar"/>
+    <w:uiPriority w:val="99"/>
+    <w:semiHidden/>
+    <w:unhideWhenUsed/>
+    <w:rsid w:val="00EE7892"/>
+    <w:rPr>
+      <w:b/>
+      <w:bCs/>
+      <w:sz w:val="20"/>
+      <w:szCs w:val="20"/>
+    </w:rPr>
+  </w:style>
+  <w:style w:type="character" w:customStyle="1" w:styleId="CommentSubjectChar">
+    <w:name w:val="Comment Subject Char"/>
+    <w:basedOn w:val="CommentTextChar"/>
+    <w:link w:val="CommentSubject"/>
+    <w:uiPriority w:val="99"/>
+    <w:semiHidden/>
+    <w:rsid w:val="00EE7892"/>
+    <w:rPr>
+      <w:b/>
+      <w:bCs/>
+      <w:sz w:val="20"/>
+      <w:szCs w:val="20"/>
+    </w:rPr>
+  </w:style>
 </w:styles>
 </file>
 
@@ -3103,7 +3443,7 @@
     </a:clrScheme>
     <a:fontScheme name="Office">
       <a:majorFont>
-        <a:latin typeface="Calibri Light" panose="020F0302020204030204"/>
+        <a:latin typeface="Calibri Light"/>
         <a:ea typeface=""/>
         <a:cs typeface=""/>
         <a:font script="Jpan" typeface="ＭＳ ゴシック"/>
@@ -3138,7 +3478,7 @@
         <a:font script="Geor" typeface="Sylfaen"/>
       </a:majorFont>
       <a:minorFont>
-        <a:latin typeface="Calibri" panose="020F0502020204030204"/>
+        <a:latin typeface="Calibri"/>
         <a:ea typeface=""/>
         <a:cs typeface=""/>
         <a:font script="Jpan" typeface="ＭＳ 明朝"/>
@@ -3326,7 +3666,7 @@
 </file>
 
 <file path=customXml/itemProps1.xml><?xml version="1.0" encoding="utf-8"?>
-<ds:datastoreItem xmlns:ds="http://schemas.openxmlformats.org/officeDocument/2006/customXml" ds:itemID="{CD046EFF-AE32-4797-9073-7943722CC0EB}">
+<ds:datastoreItem xmlns:ds="http://schemas.openxmlformats.org/officeDocument/2006/customXml" ds:itemID="{3F35BAC1-C968-4B17-B93A-92983849D4D1}">
   <ds:schemaRefs>
     <ds:schemaRef ds:uri="http://schemas.openxmlformats.org/officeDocument/2006/bibliography"/>
   </ds:schemaRefs>

</xml_diff>